<commit_message>
AComplete function with message saved in queue
</commit_message>
<xml_diff>
--- a/Read_Me.docx
+++ b/Read_Me.docx
@@ -103,13 +103,11 @@
       </w:r>
       <w:proofErr w:type="spellEnd"/>
       <w:r>
-        <w:t xml:space="preserve"> will create </w:t>
-      </w:r>
-      <w:proofErr w:type="gramStart"/>
-      <w:r>
-        <w:t>a</w:t>
-      </w:r>
-      <w:proofErr w:type="gramEnd"/>
+        <w:t xml:space="preserve"> will create a</w:t>
+      </w:r>
+      <w:r>
+        <w:t>n</w:t>
+      </w:r>
       <w:r>
         <w:t xml:space="preserve"> azure function project in the name of the folder</w:t>
       </w:r>
@@ -133,8 +131,3786 @@
     </w:p>
     <w:p/>
     <w:p>
+      <w:pPr>
+        <w:pStyle w:val="ListParagraph"/>
+        <w:numPr>
+          <w:ilvl w:val="0"/>
+          <w:numId w:val="1"/>
+        </w:numPr>
+      </w:pPr>
+      <w:r>
+        <w:t>To add a new function to the function project just type</w:t>
+      </w:r>
+    </w:p>
+    <w:p>
+      <w:pPr>
+        <w:ind w:left="720" w:firstLine="720"/>
+      </w:pPr>
+      <w:proofErr w:type="spellStart"/>
+      <w:r>
+        <w:rPr>
+          <w:b/>
+          <w:bCs/>
+        </w:rPr>
+        <w:t>func</w:t>
+      </w:r>
+      <w:proofErr w:type="spellEnd"/>
+      <w:r>
+        <w:rPr>
+          <w:b/>
+          <w:bCs/>
+        </w:rPr>
+        <w:t xml:space="preserve"> new       </w:t>
+      </w:r>
+      <w:r>
+        <w:rPr>
+          <w:b/>
+          <w:bCs/>
+        </w:rPr>
+        <w:t xml:space="preserve"> </w:t>
+      </w:r>
+      <w:r>
+        <w:t>in the command prompt</w:t>
+      </w:r>
+      <w:r>
+        <w:t xml:space="preserve"> and </w:t>
+      </w:r>
+    </w:p>
+    <w:p>
+      <w:pPr>
+        <w:pStyle w:val="ListParagraph"/>
+        <w:numPr>
+          <w:ilvl w:val="0"/>
+          <w:numId w:val="1"/>
+        </w:numPr>
+      </w:pPr>
+      <w:r>
+        <w:t>It will give you a list of triggers</w:t>
+      </w:r>
+      <w:r>
+        <w:t xml:space="preserve"> we can select </w:t>
+      </w:r>
+      <w:proofErr w:type="spellStart"/>
+      <w:r>
+        <w:t>httptrigger</w:t>
+      </w:r>
+      <w:proofErr w:type="spellEnd"/>
+      <w:r>
+        <w:t xml:space="preserve"> for our </w:t>
+      </w:r>
+      <w:proofErr w:type="spellStart"/>
+      <w:r>
+        <w:t>api</w:t>
+      </w:r>
+      <w:proofErr w:type="spellEnd"/>
+      <w:r>
+        <w:t xml:space="preserve"> functions</w:t>
+      </w:r>
+    </w:p>
+    <w:p>
+      <w:pPr>
+        <w:pStyle w:val="ListParagraph"/>
+        <w:numPr>
+          <w:ilvl w:val="0"/>
+          <w:numId w:val="1"/>
+        </w:numPr>
+      </w:pPr>
+      <w:r>
+        <w:t xml:space="preserve">Now it prompts for function </w:t>
+      </w:r>
+      <w:proofErr w:type="gramStart"/>
+      <w:r>
+        <w:t>name  (</w:t>
+      </w:r>
+      <w:proofErr w:type="gramEnd"/>
+      <w:r>
+        <w:t xml:space="preserve">On </w:t>
+      </w:r>
+      <w:proofErr w:type="spellStart"/>
+      <w:r>
+        <w:t>PaymentReceived</w:t>
+      </w:r>
+      <w:proofErr w:type="spellEnd"/>
+      <w:r>
+        <w:t>)</w:t>
+      </w:r>
+    </w:p>
+    <w:p>
+      <w:pPr>
+        <w:pStyle w:val="ListParagraph"/>
+        <w:numPr>
+          <w:ilvl w:val="0"/>
+          <w:numId w:val="1"/>
+        </w:numPr>
+      </w:pPr>
+      <w:r>
+        <w:t xml:space="preserve">The function got created will have </w:t>
+      </w:r>
+    </w:p>
+    <w:p>
+      <w:pPr>
+        <w:pStyle w:val="ListParagraph"/>
+        <w:numPr>
+          <w:ilvl w:val="1"/>
+          <w:numId w:val="1"/>
+        </w:numPr>
+      </w:pPr>
+      <w:proofErr w:type="spellStart"/>
+      <w:r>
+        <w:t>FunctionName</w:t>
+      </w:r>
+      <w:proofErr w:type="spellEnd"/>
+      <w:r>
+        <w:t xml:space="preserve"> as its attribute ex [</w:t>
+      </w:r>
+      <w:proofErr w:type="spellStart"/>
+      <w:r>
+        <w:t>FunctionName</w:t>
+      </w:r>
+      <w:proofErr w:type="spellEnd"/>
+      <w:r>
+        <w:t>(“</w:t>
+      </w:r>
+      <w:proofErr w:type="spellStart"/>
+      <w:r>
+        <w:t>OnPaymentReceived</w:t>
+      </w:r>
+      <w:proofErr w:type="spellEnd"/>
+      <w:r>
+        <w:t>”)]</w:t>
+      </w:r>
+    </w:p>
+    <w:p>
+      <w:pPr>
+        <w:pStyle w:val="ListParagraph"/>
+        <w:numPr>
+          <w:ilvl w:val="1"/>
+          <w:numId w:val="1"/>
+        </w:numPr>
+      </w:pPr>
+      <w:proofErr w:type="spellStart"/>
+      <w:proofErr w:type="gramStart"/>
+      <w:r>
+        <w:t>HttpTrigger</w:t>
+      </w:r>
+      <w:proofErr w:type="spellEnd"/>
+      <w:r>
+        <w:t>(</w:t>
+      </w:r>
+      <w:proofErr w:type="spellStart"/>
+      <w:proofErr w:type="gramEnd"/>
+      <w:r>
+        <w:t>AuthorizationLevel.Function</w:t>
+      </w:r>
+      <w:proofErr w:type="spellEnd"/>
+      <w:r>
+        <w:t xml:space="preserve">, Get, Post and Route as its RUN Method parameter </w:t>
+      </w:r>
+      <w:proofErr w:type="spellStart"/>
+      <w:r>
+        <w:t>arrtibure</w:t>
+      </w:r>
+      <w:proofErr w:type="spellEnd"/>
+      <w:r>
+        <w:t xml:space="preserve">. Here </w:t>
+      </w:r>
+      <w:proofErr w:type="spellStart"/>
+      <w:r>
+        <w:t>AuthorizationLevel</w:t>
+      </w:r>
+      <w:proofErr w:type="spellEnd"/>
+      <w:r>
+        <w:t xml:space="preserve"> tells us we need some secret code to run this in the azure after we deploy.</w:t>
+      </w:r>
+    </w:p>
+    <w:p>
+      <w:pPr>
+        <w:pStyle w:val="ListParagraph"/>
+        <w:numPr>
+          <w:ilvl w:val="1"/>
+          <w:numId w:val="1"/>
+        </w:numPr>
+      </w:pPr>
+      <w:proofErr w:type="spellStart"/>
+      <w:r>
+        <w:t>HttpRequest</w:t>
+      </w:r>
+      <w:proofErr w:type="spellEnd"/>
+      <w:r>
+        <w:t xml:space="preserve"> as its input parameter.</w:t>
+      </w:r>
+    </w:p>
+    <w:p>
+      <w:pPr>
+        <w:pStyle w:val="ListParagraph"/>
+        <w:numPr>
+          <w:ilvl w:val="1"/>
+          <w:numId w:val="1"/>
+        </w:numPr>
+      </w:pPr>
+      <w:r>
+        <w:t xml:space="preserve">The default route is </w:t>
+      </w:r>
+      <w:proofErr w:type="spellStart"/>
+      <w:r>
+        <w:t>api</w:t>
+      </w:r>
+      <w:proofErr w:type="spellEnd"/>
+      <w:r>
+        <w:t>/</w:t>
+      </w:r>
+      <w:proofErr w:type="spellStart"/>
+      <w:proofErr w:type="gramStart"/>
+      <w:r>
+        <w:t>functionname?parameter</w:t>
+      </w:r>
+      <w:proofErr w:type="spellEnd"/>
+      <w:proofErr w:type="gramEnd"/>
+      <w:r>
+        <w:t xml:space="preserve">  but we can change this using route parameter in the Trigger attribute</w:t>
+      </w:r>
+    </w:p>
+    <w:p>
+      <w:pPr>
+        <w:pStyle w:val="ListParagraph"/>
+        <w:numPr>
+          <w:ilvl w:val="0"/>
+          <w:numId w:val="1"/>
+        </w:numPr>
+      </w:pPr>
+      <w:r>
+        <w:t xml:space="preserve">To </w:t>
+      </w:r>
+      <w:proofErr w:type="gramStart"/>
+      <w:r>
+        <w:t>run  the</w:t>
+      </w:r>
+      <w:proofErr w:type="gramEnd"/>
+      <w:r>
+        <w:t xml:space="preserve"> Azure function locally we can click Debug -&gt; Run or command line “</w:t>
+      </w:r>
+      <w:proofErr w:type="spellStart"/>
+      <w:r>
+        <w:rPr>
+          <w:b/>
+          <w:bCs/>
+        </w:rPr>
+        <w:t>func</w:t>
+      </w:r>
+      <w:proofErr w:type="spellEnd"/>
+      <w:r>
+        <w:rPr>
+          <w:b/>
+          <w:bCs/>
+        </w:rPr>
+        <w:t xml:space="preserve"> host start</w:t>
+      </w:r>
+      <w:r>
+        <w:t>”</w:t>
+      </w:r>
+    </w:p>
+    <w:p>
+      <w:pPr>
+        <w:pStyle w:val="ListParagraph"/>
+        <w:numPr>
+          <w:ilvl w:val="2"/>
+          <w:numId w:val="1"/>
+        </w:numPr>
+      </w:pPr>
+      <w:proofErr w:type="gramStart"/>
+      <w:r>
+        <w:t>Important :</w:t>
+      </w:r>
+      <w:proofErr w:type="gramEnd"/>
+      <w:r>
+        <w:t xml:space="preserve"> TO run Azure function locally we need Azure storage emulator install locally and running</w:t>
+      </w:r>
+    </w:p>
+    <w:p>
+      <w:pPr>
+        <w:pStyle w:val="ListParagraph"/>
+        <w:numPr>
+          <w:ilvl w:val="1"/>
+          <w:numId w:val="1"/>
+        </w:numPr>
+      </w:pPr>
+      <w:r>
+        <w:t xml:space="preserve">We can Past the </w:t>
+      </w:r>
+      <w:proofErr w:type="spellStart"/>
+      <w:r>
+        <w:t>Url</w:t>
+      </w:r>
+      <w:proofErr w:type="spellEnd"/>
+      <w:r>
+        <w:t xml:space="preserve"> it displays on the run command window to a browser or we can Run the following </w:t>
+      </w:r>
+      <w:r>
+        <w:t xml:space="preserve">in </w:t>
+      </w:r>
+      <w:proofErr w:type="spellStart"/>
+      <w:r>
+        <w:t>Powershell</w:t>
+      </w:r>
+      <w:proofErr w:type="spellEnd"/>
+      <w:r>
+        <w:t xml:space="preserve"> </w:t>
+      </w:r>
+      <w:r>
+        <w:t>command</w:t>
+      </w:r>
+    </w:p>
+    <w:p>
+      <w:pPr>
+        <w:pStyle w:val="ListParagraph"/>
+        <w:numPr>
+          <w:ilvl w:val="2"/>
+          <w:numId w:val="1"/>
+        </w:numPr>
+      </w:pPr>
+      <w:proofErr w:type="spellStart"/>
+      <w:r>
+        <w:t>iwr</w:t>
+      </w:r>
+      <w:proofErr w:type="spellEnd"/>
+      <w:r>
+        <w:t xml:space="preserve"> -Method POST -Uri http://localhost:7071/api/OnPaymentReceived -Header </w:t>
+      </w:r>
+      <w:proofErr w:type="gramStart"/>
+      <w:r>
+        <w:t>@{</w:t>
+      </w:r>
+      <w:proofErr w:type="gramEnd"/>
+      <w:r>
+        <w:t>"Content-Type" = "application/json"} -Body '{}'</w:t>
+      </w:r>
+    </w:p>
+    <w:p>
+      <w:pPr>
+        <w:pStyle w:val="ListParagraph"/>
+        <w:numPr>
+          <w:ilvl w:val="2"/>
+          <w:numId w:val="1"/>
+        </w:numPr>
+      </w:pPr>
+      <w:r>
+        <w:t>Or can use Post Man</w:t>
+      </w:r>
+    </w:p>
+    <w:p>
+      <w:pPr>
+        <w:pStyle w:val="ListParagraph"/>
+        <w:numPr>
+          <w:ilvl w:val="0"/>
+          <w:numId w:val="1"/>
+        </w:numPr>
+      </w:pPr>
+      <w:r>
+        <w:t>Triggers are what causes a function to run. A trigger defines how a function is invoked and function must have exactly one trigger. Triggers have associating data, which is often provided as the payload of the function.</w:t>
+      </w:r>
+    </w:p>
+    <w:p>
+      <w:pPr>
+        <w:pStyle w:val="ListParagraph"/>
+        <w:numPr>
+          <w:ilvl w:val="0"/>
+          <w:numId w:val="1"/>
+        </w:numPr>
+      </w:pPr>
+      <w:r>
+        <w:t xml:space="preserve">Along with Triggers Azure function also have </w:t>
+      </w:r>
+      <w:r>
+        <w:rPr>
+          <w:b/>
+          <w:bCs/>
+        </w:rPr>
+        <w:t>bindings</w:t>
+      </w:r>
+      <w:r>
+        <w:rPr>
+          <w:b/>
+          <w:bCs/>
+        </w:rPr>
+        <w:t>. Binding to a function is a way of declaratively connecting another resource to the function; bindings may be connected as input binding, output binding or both. Data from binding is provided to the function as parameters.</w:t>
+      </w:r>
+    </w:p>
+    <w:p>
+      <w:pPr>
+        <w:rPr>
+          <w:b/>
+          <w:bCs/>
+        </w:rPr>
+      </w:pPr>
+      <w:r>
+        <w:rPr>
+          <w:b/>
+          <w:bCs/>
+        </w:rPr>
+        <w:br w:type="page"/>
+      </w:r>
+    </w:p>
+    <w:p>
+      <w:pPr>
+        <w:pStyle w:val="ListParagraph"/>
+        <w:numPr>
+          <w:ilvl w:val="0"/>
+          <w:numId w:val="1"/>
+        </w:numPr>
+      </w:pPr>
+      <w:r>
+        <w:rPr>
+          <w:b/>
+          <w:bCs/>
+        </w:rPr>
+        <w:lastRenderedPageBreak/>
+        <w:t>Example of trigger and bindings</w:t>
+      </w:r>
+    </w:p>
+    <w:tbl>
+      <w:tblPr>
+        <w:tblW w:w="10620" w:type="dxa"/>
+        <w:shd w:val="clear" w:color="auto" w:fill="FFFFFF"/>
+        <w:tblCellMar>
+          <w:top w:w="15" w:type="dxa"/>
+          <w:left w:w="15" w:type="dxa"/>
+          <w:bottom w:w="15" w:type="dxa"/>
+          <w:right w:w="15" w:type="dxa"/>
+        </w:tblCellMar>
+        <w:tblLook w:val="04A0" w:firstRow="1" w:lastRow="0" w:firstColumn="1" w:lastColumn="0" w:noHBand="0" w:noVBand="1"/>
+      </w:tblPr>
+      <w:tblGrid>
+        <w:gridCol w:w="5334"/>
+        <w:gridCol w:w="1400"/>
+        <w:gridCol w:w="2138"/>
+        <w:gridCol w:w="1748"/>
+      </w:tblGrid>
+      <w:tr>
+        <w:trPr>
+          <w:tblHeader/>
+        </w:trPr>
+        <w:tc>
+          <w:tcPr>
+            <w:tcW w:w="0" w:type="auto"/>
+            <w:tcBorders>
+              <w:top w:val="single" w:sz="2" w:space="0" w:color="auto"/>
+              <w:left w:val="single" w:sz="2" w:space="0" w:color="auto"/>
+              <w:bottom w:val="single" w:sz="6" w:space="0" w:color="auto"/>
+              <w:right w:val="single" w:sz="2" w:space="0" w:color="auto"/>
+            </w:tcBorders>
+            <w:shd w:val="clear" w:color="auto" w:fill="FFFFFF"/>
+            <w:tcMar>
+              <w:top w:w="180" w:type="dxa"/>
+              <w:left w:w="240" w:type="dxa"/>
+              <w:bottom w:w="180" w:type="dxa"/>
+              <w:right w:w="240" w:type="dxa"/>
+            </w:tcMar>
+            <w:vAlign w:val="bottom"/>
+            <w:hideMark/>
+          </w:tcPr>
+          <w:p>
+            <w:pPr>
+              <w:spacing w:after="0" w:line="240" w:lineRule="auto"/>
+              <w:rPr>
+                <w:rFonts w:ascii="Segoe UI" w:eastAsia="Times New Roman" w:hAnsi="Segoe UI" w:cs="Segoe UI"/>
+                <w:b/>
+                <w:bCs/>
+                <w:color w:val="171717"/>
+                <w:sz w:val="24"/>
+                <w:szCs w:val="24"/>
+              </w:rPr>
+            </w:pPr>
+            <w:r>
+              <w:rPr>
+                <w:rFonts w:ascii="Segoe UI" w:eastAsia="Times New Roman" w:hAnsi="Segoe UI" w:cs="Segoe UI"/>
+                <w:b/>
+                <w:bCs/>
+                <w:color w:val="171717"/>
+                <w:sz w:val="24"/>
+                <w:szCs w:val="24"/>
+              </w:rPr>
+              <w:t>Example scenario</w:t>
+            </w:r>
+          </w:p>
+        </w:tc>
+        <w:tc>
+          <w:tcPr>
+            <w:tcW w:w="0" w:type="auto"/>
+            <w:tcBorders>
+              <w:top w:val="single" w:sz="2" w:space="0" w:color="auto"/>
+              <w:left w:val="single" w:sz="2" w:space="0" w:color="auto"/>
+              <w:bottom w:val="single" w:sz="6" w:space="0" w:color="auto"/>
+              <w:right w:val="single" w:sz="2" w:space="0" w:color="auto"/>
+            </w:tcBorders>
+            <w:shd w:val="clear" w:color="auto" w:fill="FFFFFF"/>
+            <w:tcMar>
+              <w:top w:w="180" w:type="dxa"/>
+              <w:left w:w="240" w:type="dxa"/>
+              <w:bottom w:w="180" w:type="dxa"/>
+              <w:right w:w="240" w:type="dxa"/>
+            </w:tcMar>
+            <w:vAlign w:val="bottom"/>
+            <w:hideMark/>
+          </w:tcPr>
+          <w:p>
+            <w:pPr>
+              <w:spacing w:after="0" w:line="240" w:lineRule="auto"/>
+              <w:rPr>
+                <w:rFonts w:ascii="Segoe UI" w:eastAsia="Times New Roman" w:hAnsi="Segoe UI" w:cs="Segoe UI"/>
+                <w:b/>
+                <w:bCs/>
+                <w:color w:val="171717"/>
+                <w:sz w:val="24"/>
+                <w:szCs w:val="24"/>
+              </w:rPr>
+            </w:pPr>
+            <w:r>
+              <w:rPr>
+                <w:rFonts w:ascii="Segoe UI" w:eastAsia="Times New Roman" w:hAnsi="Segoe UI" w:cs="Segoe UI"/>
+                <w:b/>
+                <w:bCs/>
+                <w:color w:val="171717"/>
+                <w:sz w:val="24"/>
+                <w:szCs w:val="24"/>
+              </w:rPr>
+              <w:t>Trigger</w:t>
+            </w:r>
+          </w:p>
+        </w:tc>
+        <w:tc>
+          <w:tcPr>
+            <w:tcW w:w="0" w:type="auto"/>
+            <w:tcBorders>
+              <w:top w:val="single" w:sz="2" w:space="0" w:color="auto"/>
+              <w:left w:val="single" w:sz="2" w:space="0" w:color="auto"/>
+              <w:bottom w:val="single" w:sz="6" w:space="0" w:color="auto"/>
+              <w:right w:val="single" w:sz="2" w:space="0" w:color="auto"/>
+            </w:tcBorders>
+            <w:shd w:val="clear" w:color="auto" w:fill="FFFFFF"/>
+            <w:tcMar>
+              <w:top w:w="180" w:type="dxa"/>
+              <w:left w:w="240" w:type="dxa"/>
+              <w:bottom w:w="180" w:type="dxa"/>
+              <w:right w:w="240" w:type="dxa"/>
+            </w:tcMar>
+            <w:vAlign w:val="bottom"/>
+            <w:hideMark/>
+          </w:tcPr>
+          <w:p>
+            <w:pPr>
+              <w:spacing w:after="0" w:line="240" w:lineRule="auto"/>
+              <w:rPr>
+                <w:rFonts w:ascii="Segoe UI" w:eastAsia="Times New Roman" w:hAnsi="Segoe UI" w:cs="Segoe UI"/>
+                <w:b/>
+                <w:bCs/>
+                <w:color w:val="171717"/>
+                <w:sz w:val="24"/>
+                <w:szCs w:val="24"/>
+              </w:rPr>
+            </w:pPr>
+            <w:r>
+              <w:rPr>
+                <w:rFonts w:ascii="Segoe UI" w:eastAsia="Times New Roman" w:hAnsi="Segoe UI" w:cs="Segoe UI"/>
+                <w:b/>
+                <w:bCs/>
+                <w:color w:val="171717"/>
+                <w:sz w:val="24"/>
+                <w:szCs w:val="24"/>
+              </w:rPr>
+              <w:t>Input binding</w:t>
+            </w:r>
+          </w:p>
+        </w:tc>
+        <w:tc>
+          <w:tcPr>
+            <w:tcW w:w="0" w:type="auto"/>
+            <w:tcBorders>
+              <w:top w:val="single" w:sz="2" w:space="0" w:color="auto"/>
+              <w:left w:val="single" w:sz="2" w:space="0" w:color="auto"/>
+              <w:bottom w:val="single" w:sz="6" w:space="0" w:color="auto"/>
+              <w:right w:val="single" w:sz="2" w:space="0" w:color="auto"/>
+            </w:tcBorders>
+            <w:shd w:val="clear" w:color="auto" w:fill="FFFFFF"/>
+            <w:tcMar>
+              <w:top w:w="180" w:type="dxa"/>
+              <w:left w:w="240" w:type="dxa"/>
+              <w:bottom w:w="180" w:type="dxa"/>
+              <w:right w:w="240" w:type="dxa"/>
+            </w:tcMar>
+            <w:vAlign w:val="bottom"/>
+            <w:hideMark/>
+          </w:tcPr>
+          <w:p>
+            <w:pPr>
+              <w:spacing w:after="0" w:line="240" w:lineRule="auto"/>
+              <w:rPr>
+                <w:rFonts w:ascii="Segoe UI" w:eastAsia="Times New Roman" w:hAnsi="Segoe UI" w:cs="Segoe UI"/>
+                <w:b/>
+                <w:bCs/>
+                <w:color w:val="171717"/>
+                <w:sz w:val="24"/>
+                <w:szCs w:val="24"/>
+              </w:rPr>
+            </w:pPr>
+            <w:r>
+              <w:rPr>
+                <w:rFonts w:ascii="Segoe UI" w:eastAsia="Times New Roman" w:hAnsi="Segoe UI" w:cs="Segoe UI"/>
+                <w:b/>
+                <w:bCs/>
+                <w:color w:val="171717"/>
+                <w:sz w:val="24"/>
+                <w:szCs w:val="24"/>
+              </w:rPr>
+              <w:t>Output binding</w:t>
+            </w:r>
+          </w:p>
+        </w:tc>
+      </w:tr>
+      <w:tr>
+        <w:tc>
+          <w:tcPr>
+            <w:tcW w:w="0" w:type="auto"/>
+            <w:tcBorders>
+              <w:top w:val="single" w:sz="6" w:space="0" w:color="auto"/>
+              <w:left w:val="single" w:sz="2" w:space="0" w:color="auto"/>
+              <w:bottom w:val="single" w:sz="2" w:space="0" w:color="auto"/>
+              <w:right w:val="single" w:sz="2" w:space="0" w:color="auto"/>
+            </w:tcBorders>
+            <w:shd w:val="clear" w:color="auto" w:fill="FFFFFF"/>
+            <w:tcMar>
+              <w:top w:w="180" w:type="dxa"/>
+              <w:left w:w="240" w:type="dxa"/>
+              <w:bottom w:w="180" w:type="dxa"/>
+              <w:right w:w="240" w:type="dxa"/>
+            </w:tcMar>
+            <w:hideMark/>
+          </w:tcPr>
+          <w:p>
+            <w:pPr>
+              <w:spacing w:after="0" w:line="240" w:lineRule="auto"/>
+              <w:rPr>
+                <w:rFonts w:ascii="Segoe UI" w:eastAsia="Times New Roman" w:hAnsi="Segoe UI" w:cs="Segoe UI"/>
+                <w:color w:val="171717"/>
+                <w:sz w:val="24"/>
+                <w:szCs w:val="24"/>
+              </w:rPr>
+            </w:pPr>
+            <w:r>
+              <w:rPr>
+                <w:rFonts w:ascii="Segoe UI" w:eastAsia="Times New Roman" w:hAnsi="Segoe UI" w:cs="Segoe UI"/>
+                <w:color w:val="171717"/>
+                <w:sz w:val="24"/>
+                <w:szCs w:val="24"/>
+              </w:rPr>
+              <w:t>A new queue message arrives which runs a function to write to another queue.</w:t>
+            </w:r>
+          </w:p>
+        </w:tc>
+        <w:tc>
+          <w:tcPr>
+            <w:tcW w:w="0" w:type="auto"/>
+            <w:tcBorders>
+              <w:top w:val="single" w:sz="6" w:space="0" w:color="auto"/>
+              <w:left w:val="single" w:sz="2" w:space="0" w:color="auto"/>
+              <w:bottom w:val="single" w:sz="2" w:space="0" w:color="auto"/>
+              <w:right w:val="single" w:sz="2" w:space="0" w:color="auto"/>
+            </w:tcBorders>
+            <w:shd w:val="clear" w:color="auto" w:fill="FFFFFF"/>
+            <w:tcMar>
+              <w:top w:w="180" w:type="dxa"/>
+              <w:left w:w="240" w:type="dxa"/>
+              <w:bottom w:w="180" w:type="dxa"/>
+              <w:right w:w="240" w:type="dxa"/>
+            </w:tcMar>
+            <w:hideMark/>
+          </w:tcPr>
+          <w:p>
+            <w:pPr>
+              <w:spacing w:after="0" w:line="240" w:lineRule="auto"/>
+              <w:rPr>
+                <w:rFonts w:ascii="Segoe UI" w:eastAsia="Times New Roman" w:hAnsi="Segoe UI" w:cs="Segoe UI"/>
+                <w:color w:val="171717"/>
+                <w:sz w:val="24"/>
+                <w:szCs w:val="24"/>
+              </w:rPr>
+            </w:pPr>
+            <w:r>
+              <w:rPr>
+                <w:rFonts w:ascii="Segoe UI" w:eastAsia="Times New Roman" w:hAnsi="Segoe UI" w:cs="Segoe UI"/>
+                <w:color w:val="171717"/>
+                <w:sz w:val="24"/>
+                <w:szCs w:val="24"/>
+              </w:rPr>
+              <w:t>Queue</w:t>
+            </w:r>
+            <w:r>
+              <w:rPr>
+                <w:rFonts w:ascii="Segoe UI" w:eastAsia="Times New Roman" w:hAnsi="Segoe UI" w:cs="Segoe UI"/>
+                <w:color w:val="171717"/>
+                <w:sz w:val="16"/>
+                <w:szCs w:val="16"/>
+                <w:vertAlign w:val="superscript"/>
+              </w:rPr>
+              <w:t>*</w:t>
+            </w:r>
+          </w:p>
+        </w:tc>
+        <w:tc>
+          <w:tcPr>
+            <w:tcW w:w="0" w:type="auto"/>
+            <w:tcBorders>
+              <w:top w:val="single" w:sz="6" w:space="0" w:color="auto"/>
+              <w:left w:val="single" w:sz="2" w:space="0" w:color="auto"/>
+              <w:bottom w:val="single" w:sz="2" w:space="0" w:color="auto"/>
+              <w:right w:val="single" w:sz="2" w:space="0" w:color="auto"/>
+            </w:tcBorders>
+            <w:shd w:val="clear" w:color="auto" w:fill="FFFFFF"/>
+            <w:tcMar>
+              <w:top w:w="180" w:type="dxa"/>
+              <w:left w:w="240" w:type="dxa"/>
+              <w:bottom w:w="180" w:type="dxa"/>
+              <w:right w:w="240" w:type="dxa"/>
+            </w:tcMar>
+            <w:hideMark/>
+          </w:tcPr>
+          <w:p>
+            <w:pPr>
+              <w:spacing w:after="0" w:line="240" w:lineRule="auto"/>
+              <w:rPr>
+                <w:rFonts w:ascii="Segoe UI" w:eastAsia="Times New Roman" w:hAnsi="Segoe UI" w:cs="Segoe UI"/>
+                <w:color w:val="171717"/>
+                <w:sz w:val="24"/>
+                <w:szCs w:val="24"/>
+              </w:rPr>
+            </w:pPr>
+            <w:r>
+              <w:rPr>
+                <w:rFonts w:ascii="Segoe UI" w:eastAsia="Times New Roman" w:hAnsi="Segoe UI" w:cs="Segoe UI"/>
+                <w:i/>
+                <w:iCs/>
+                <w:color w:val="171717"/>
+                <w:sz w:val="24"/>
+                <w:szCs w:val="24"/>
+              </w:rPr>
+              <w:t>None</w:t>
+            </w:r>
+          </w:p>
+        </w:tc>
+        <w:tc>
+          <w:tcPr>
+            <w:tcW w:w="0" w:type="auto"/>
+            <w:tcBorders>
+              <w:top w:val="single" w:sz="6" w:space="0" w:color="auto"/>
+              <w:left w:val="single" w:sz="2" w:space="0" w:color="auto"/>
+              <w:bottom w:val="single" w:sz="2" w:space="0" w:color="auto"/>
+              <w:right w:val="single" w:sz="2" w:space="0" w:color="auto"/>
+            </w:tcBorders>
+            <w:shd w:val="clear" w:color="auto" w:fill="FFFFFF"/>
+            <w:tcMar>
+              <w:top w:w="180" w:type="dxa"/>
+              <w:left w:w="240" w:type="dxa"/>
+              <w:bottom w:w="180" w:type="dxa"/>
+              <w:right w:w="240" w:type="dxa"/>
+            </w:tcMar>
+            <w:hideMark/>
+          </w:tcPr>
+          <w:p>
+            <w:pPr>
+              <w:spacing w:after="0" w:line="240" w:lineRule="auto"/>
+              <w:rPr>
+                <w:rFonts w:ascii="Segoe UI" w:eastAsia="Times New Roman" w:hAnsi="Segoe UI" w:cs="Segoe UI"/>
+                <w:color w:val="171717"/>
+                <w:sz w:val="24"/>
+                <w:szCs w:val="24"/>
+              </w:rPr>
+            </w:pPr>
+            <w:r>
+              <w:rPr>
+                <w:rFonts w:ascii="Segoe UI" w:eastAsia="Times New Roman" w:hAnsi="Segoe UI" w:cs="Segoe UI"/>
+                <w:color w:val="171717"/>
+                <w:sz w:val="24"/>
+                <w:szCs w:val="24"/>
+              </w:rPr>
+              <w:t>Queue</w:t>
+            </w:r>
+            <w:r>
+              <w:rPr>
+                <w:rFonts w:ascii="Segoe UI" w:eastAsia="Times New Roman" w:hAnsi="Segoe UI" w:cs="Segoe UI"/>
+                <w:color w:val="171717"/>
+                <w:sz w:val="16"/>
+                <w:szCs w:val="16"/>
+                <w:vertAlign w:val="superscript"/>
+              </w:rPr>
+              <w:t>*</w:t>
+            </w:r>
+          </w:p>
+        </w:tc>
+      </w:tr>
+      <w:tr>
+        <w:tc>
+          <w:tcPr>
+            <w:tcW w:w="0" w:type="auto"/>
+            <w:tcBorders>
+              <w:top w:val="single" w:sz="6" w:space="0" w:color="auto"/>
+              <w:left w:val="single" w:sz="2" w:space="0" w:color="auto"/>
+              <w:bottom w:val="single" w:sz="2" w:space="0" w:color="auto"/>
+              <w:right w:val="single" w:sz="2" w:space="0" w:color="auto"/>
+            </w:tcBorders>
+            <w:shd w:val="clear" w:color="auto" w:fill="FFFFFF"/>
+            <w:tcMar>
+              <w:top w:w="180" w:type="dxa"/>
+              <w:left w:w="240" w:type="dxa"/>
+              <w:bottom w:w="180" w:type="dxa"/>
+              <w:right w:w="240" w:type="dxa"/>
+            </w:tcMar>
+            <w:hideMark/>
+          </w:tcPr>
+          <w:p>
+            <w:pPr>
+              <w:spacing w:after="0" w:line="240" w:lineRule="auto"/>
+              <w:rPr>
+                <w:rFonts w:ascii="Segoe UI" w:eastAsia="Times New Roman" w:hAnsi="Segoe UI" w:cs="Segoe UI"/>
+                <w:color w:val="171717"/>
+                <w:sz w:val="24"/>
+                <w:szCs w:val="24"/>
+              </w:rPr>
+            </w:pPr>
+            <w:r>
+              <w:rPr>
+                <w:rFonts w:ascii="Segoe UI" w:eastAsia="Times New Roman" w:hAnsi="Segoe UI" w:cs="Segoe UI"/>
+                <w:color w:val="171717"/>
+                <w:sz w:val="24"/>
+                <w:szCs w:val="24"/>
+              </w:rPr>
+              <w:t>A scheduled job reads Blob Storage contents and creates a new Cosmos DB document.</w:t>
+            </w:r>
+          </w:p>
+        </w:tc>
+        <w:tc>
+          <w:tcPr>
+            <w:tcW w:w="0" w:type="auto"/>
+            <w:tcBorders>
+              <w:top w:val="single" w:sz="6" w:space="0" w:color="auto"/>
+              <w:left w:val="single" w:sz="2" w:space="0" w:color="auto"/>
+              <w:bottom w:val="single" w:sz="2" w:space="0" w:color="auto"/>
+              <w:right w:val="single" w:sz="2" w:space="0" w:color="auto"/>
+            </w:tcBorders>
+            <w:shd w:val="clear" w:color="auto" w:fill="FFFFFF"/>
+            <w:tcMar>
+              <w:top w:w="180" w:type="dxa"/>
+              <w:left w:w="240" w:type="dxa"/>
+              <w:bottom w:w="180" w:type="dxa"/>
+              <w:right w:w="240" w:type="dxa"/>
+            </w:tcMar>
+            <w:hideMark/>
+          </w:tcPr>
+          <w:p>
+            <w:pPr>
+              <w:spacing w:after="0" w:line="240" w:lineRule="auto"/>
+              <w:rPr>
+                <w:rFonts w:ascii="Segoe UI" w:eastAsia="Times New Roman" w:hAnsi="Segoe UI" w:cs="Segoe UI"/>
+                <w:color w:val="171717"/>
+                <w:sz w:val="24"/>
+                <w:szCs w:val="24"/>
+              </w:rPr>
+            </w:pPr>
+            <w:r>
+              <w:rPr>
+                <w:rFonts w:ascii="Segoe UI" w:eastAsia="Times New Roman" w:hAnsi="Segoe UI" w:cs="Segoe UI"/>
+                <w:color w:val="171717"/>
+                <w:sz w:val="24"/>
+                <w:szCs w:val="24"/>
+              </w:rPr>
+              <w:t>Timer</w:t>
+            </w:r>
+          </w:p>
+        </w:tc>
+        <w:tc>
+          <w:tcPr>
+            <w:tcW w:w="0" w:type="auto"/>
+            <w:tcBorders>
+              <w:top w:val="single" w:sz="6" w:space="0" w:color="auto"/>
+              <w:left w:val="single" w:sz="2" w:space="0" w:color="auto"/>
+              <w:bottom w:val="single" w:sz="2" w:space="0" w:color="auto"/>
+              <w:right w:val="single" w:sz="2" w:space="0" w:color="auto"/>
+            </w:tcBorders>
+            <w:shd w:val="clear" w:color="auto" w:fill="FFFFFF"/>
+            <w:tcMar>
+              <w:top w:w="180" w:type="dxa"/>
+              <w:left w:w="240" w:type="dxa"/>
+              <w:bottom w:w="180" w:type="dxa"/>
+              <w:right w:w="240" w:type="dxa"/>
+            </w:tcMar>
+            <w:hideMark/>
+          </w:tcPr>
+          <w:p>
+            <w:pPr>
+              <w:spacing w:after="0" w:line="240" w:lineRule="auto"/>
+              <w:rPr>
+                <w:rFonts w:ascii="Segoe UI" w:eastAsia="Times New Roman" w:hAnsi="Segoe UI" w:cs="Segoe UI"/>
+                <w:color w:val="171717"/>
+                <w:sz w:val="24"/>
+                <w:szCs w:val="24"/>
+              </w:rPr>
+            </w:pPr>
+            <w:r>
+              <w:rPr>
+                <w:rFonts w:ascii="Segoe UI" w:eastAsia="Times New Roman" w:hAnsi="Segoe UI" w:cs="Segoe UI"/>
+                <w:color w:val="171717"/>
+                <w:sz w:val="24"/>
+                <w:szCs w:val="24"/>
+              </w:rPr>
+              <w:t>Blob Storage</w:t>
+            </w:r>
+          </w:p>
+        </w:tc>
+        <w:tc>
+          <w:tcPr>
+            <w:tcW w:w="0" w:type="auto"/>
+            <w:tcBorders>
+              <w:top w:val="single" w:sz="6" w:space="0" w:color="auto"/>
+              <w:left w:val="single" w:sz="2" w:space="0" w:color="auto"/>
+              <w:bottom w:val="single" w:sz="2" w:space="0" w:color="auto"/>
+              <w:right w:val="single" w:sz="2" w:space="0" w:color="auto"/>
+            </w:tcBorders>
+            <w:shd w:val="clear" w:color="auto" w:fill="FFFFFF"/>
+            <w:tcMar>
+              <w:top w:w="180" w:type="dxa"/>
+              <w:left w:w="240" w:type="dxa"/>
+              <w:bottom w:w="180" w:type="dxa"/>
+              <w:right w:w="240" w:type="dxa"/>
+            </w:tcMar>
+            <w:hideMark/>
+          </w:tcPr>
+          <w:p>
+            <w:pPr>
+              <w:spacing w:after="0" w:line="240" w:lineRule="auto"/>
+              <w:rPr>
+                <w:rFonts w:ascii="Segoe UI" w:eastAsia="Times New Roman" w:hAnsi="Segoe UI" w:cs="Segoe UI"/>
+                <w:color w:val="171717"/>
+                <w:sz w:val="24"/>
+                <w:szCs w:val="24"/>
+              </w:rPr>
+            </w:pPr>
+            <w:r>
+              <w:rPr>
+                <w:rFonts w:ascii="Segoe UI" w:eastAsia="Times New Roman" w:hAnsi="Segoe UI" w:cs="Segoe UI"/>
+                <w:color w:val="171717"/>
+                <w:sz w:val="24"/>
+                <w:szCs w:val="24"/>
+              </w:rPr>
+              <w:t>Cosmos DB</w:t>
+            </w:r>
+          </w:p>
+        </w:tc>
+      </w:tr>
+      <w:tr>
+        <w:tc>
+          <w:tcPr>
+            <w:tcW w:w="0" w:type="auto"/>
+            <w:tcBorders>
+              <w:top w:val="single" w:sz="6" w:space="0" w:color="auto"/>
+              <w:left w:val="single" w:sz="2" w:space="0" w:color="auto"/>
+              <w:bottom w:val="single" w:sz="2" w:space="0" w:color="auto"/>
+              <w:right w:val="single" w:sz="2" w:space="0" w:color="auto"/>
+            </w:tcBorders>
+            <w:shd w:val="clear" w:color="auto" w:fill="FFFFFF"/>
+            <w:tcMar>
+              <w:top w:w="180" w:type="dxa"/>
+              <w:left w:w="240" w:type="dxa"/>
+              <w:bottom w:w="180" w:type="dxa"/>
+              <w:right w:w="240" w:type="dxa"/>
+            </w:tcMar>
+            <w:hideMark/>
+          </w:tcPr>
+          <w:p>
+            <w:pPr>
+              <w:spacing w:after="0" w:line="240" w:lineRule="auto"/>
+              <w:rPr>
+                <w:rFonts w:ascii="Segoe UI" w:eastAsia="Times New Roman" w:hAnsi="Segoe UI" w:cs="Segoe UI"/>
+                <w:color w:val="171717"/>
+                <w:sz w:val="24"/>
+                <w:szCs w:val="24"/>
+              </w:rPr>
+            </w:pPr>
+            <w:r>
+              <w:rPr>
+                <w:rFonts w:ascii="Segoe UI" w:eastAsia="Times New Roman" w:hAnsi="Segoe UI" w:cs="Segoe UI"/>
+                <w:color w:val="171717"/>
+                <w:sz w:val="24"/>
+                <w:szCs w:val="24"/>
+              </w:rPr>
+              <w:t>The Event Grid is used to read an image from Blob Storage and a document from Cosmos DB to send an email.</w:t>
+            </w:r>
+          </w:p>
+        </w:tc>
+        <w:tc>
+          <w:tcPr>
+            <w:tcW w:w="0" w:type="auto"/>
+            <w:tcBorders>
+              <w:top w:val="single" w:sz="6" w:space="0" w:color="auto"/>
+              <w:left w:val="single" w:sz="2" w:space="0" w:color="auto"/>
+              <w:bottom w:val="single" w:sz="2" w:space="0" w:color="auto"/>
+              <w:right w:val="single" w:sz="2" w:space="0" w:color="auto"/>
+            </w:tcBorders>
+            <w:shd w:val="clear" w:color="auto" w:fill="FFFFFF"/>
+            <w:tcMar>
+              <w:top w:w="180" w:type="dxa"/>
+              <w:left w:w="240" w:type="dxa"/>
+              <w:bottom w:w="180" w:type="dxa"/>
+              <w:right w:w="240" w:type="dxa"/>
+            </w:tcMar>
+            <w:hideMark/>
+          </w:tcPr>
+          <w:p>
+            <w:pPr>
+              <w:spacing w:after="0" w:line="240" w:lineRule="auto"/>
+              <w:rPr>
+                <w:rFonts w:ascii="Segoe UI" w:eastAsia="Times New Roman" w:hAnsi="Segoe UI" w:cs="Segoe UI"/>
+                <w:color w:val="171717"/>
+                <w:sz w:val="24"/>
+                <w:szCs w:val="24"/>
+              </w:rPr>
+            </w:pPr>
+            <w:r>
+              <w:rPr>
+                <w:rFonts w:ascii="Segoe UI" w:eastAsia="Times New Roman" w:hAnsi="Segoe UI" w:cs="Segoe UI"/>
+                <w:color w:val="171717"/>
+                <w:sz w:val="24"/>
+                <w:szCs w:val="24"/>
+              </w:rPr>
+              <w:t>Event Grid</w:t>
+            </w:r>
+          </w:p>
+        </w:tc>
+        <w:tc>
+          <w:tcPr>
+            <w:tcW w:w="0" w:type="auto"/>
+            <w:tcBorders>
+              <w:top w:val="single" w:sz="6" w:space="0" w:color="auto"/>
+              <w:left w:val="single" w:sz="2" w:space="0" w:color="auto"/>
+              <w:bottom w:val="single" w:sz="2" w:space="0" w:color="auto"/>
+              <w:right w:val="single" w:sz="2" w:space="0" w:color="auto"/>
+            </w:tcBorders>
+            <w:shd w:val="clear" w:color="auto" w:fill="FFFFFF"/>
+            <w:tcMar>
+              <w:top w:w="180" w:type="dxa"/>
+              <w:left w:w="240" w:type="dxa"/>
+              <w:bottom w:w="180" w:type="dxa"/>
+              <w:right w:w="240" w:type="dxa"/>
+            </w:tcMar>
+            <w:hideMark/>
+          </w:tcPr>
+          <w:p>
+            <w:pPr>
+              <w:spacing w:after="0" w:line="240" w:lineRule="auto"/>
+              <w:rPr>
+                <w:rFonts w:ascii="Segoe UI" w:eastAsia="Times New Roman" w:hAnsi="Segoe UI" w:cs="Segoe UI"/>
+                <w:color w:val="171717"/>
+                <w:sz w:val="24"/>
+                <w:szCs w:val="24"/>
+              </w:rPr>
+            </w:pPr>
+            <w:r>
+              <w:rPr>
+                <w:rFonts w:ascii="Segoe UI" w:eastAsia="Times New Roman" w:hAnsi="Segoe UI" w:cs="Segoe UI"/>
+                <w:color w:val="171717"/>
+                <w:sz w:val="24"/>
+                <w:szCs w:val="24"/>
+              </w:rPr>
+              <w:t>Blob Storage and Cosmos DB</w:t>
+            </w:r>
+          </w:p>
+        </w:tc>
+        <w:tc>
+          <w:tcPr>
+            <w:tcW w:w="0" w:type="auto"/>
+            <w:tcBorders>
+              <w:top w:val="single" w:sz="6" w:space="0" w:color="auto"/>
+              <w:left w:val="single" w:sz="2" w:space="0" w:color="auto"/>
+              <w:bottom w:val="single" w:sz="2" w:space="0" w:color="auto"/>
+              <w:right w:val="single" w:sz="2" w:space="0" w:color="auto"/>
+            </w:tcBorders>
+            <w:shd w:val="clear" w:color="auto" w:fill="FFFFFF"/>
+            <w:tcMar>
+              <w:top w:w="180" w:type="dxa"/>
+              <w:left w:w="240" w:type="dxa"/>
+              <w:bottom w:w="180" w:type="dxa"/>
+              <w:right w:w="240" w:type="dxa"/>
+            </w:tcMar>
+            <w:hideMark/>
+          </w:tcPr>
+          <w:p>
+            <w:pPr>
+              <w:spacing w:after="0" w:line="240" w:lineRule="auto"/>
+              <w:rPr>
+                <w:rFonts w:ascii="Segoe UI" w:eastAsia="Times New Roman" w:hAnsi="Segoe UI" w:cs="Segoe UI"/>
+                <w:color w:val="171717"/>
+                <w:sz w:val="24"/>
+                <w:szCs w:val="24"/>
+              </w:rPr>
+            </w:pPr>
+            <w:r>
+              <w:rPr>
+                <w:rFonts w:ascii="Segoe UI" w:eastAsia="Times New Roman" w:hAnsi="Segoe UI" w:cs="Segoe UI"/>
+                <w:color w:val="171717"/>
+                <w:sz w:val="24"/>
+                <w:szCs w:val="24"/>
+              </w:rPr>
+              <w:t>SendGrid</w:t>
+            </w:r>
+          </w:p>
+        </w:tc>
+      </w:tr>
+      <w:tr>
+        <w:tc>
+          <w:tcPr>
+            <w:tcW w:w="0" w:type="auto"/>
+            <w:tcBorders>
+              <w:top w:val="single" w:sz="6" w:space="0" w:color="auto"/>
+              <w:left w:val="single" w:sz="2" w:space="0" w:color="auto"/>
+              <w:bottom w:val="single" w:sz="2" w:space="0" w:color="auto"/>
+              <w:right w:val="single" w:sz="2" w:space="0" w:color="auto"/>
+            </w:tcBorders>
+            <w:shd w:val="clear" w:color="auto" w:fill="FFFFFF"/>
+            <w:tcMar>
+              <w:top w:w="180" w:type="dxa"/>
+              <w:left w:w="240" w:type="dxa"/>
+              <w:bottom w:w="180" w:type="dxa"/>
+              <w:right w:w="240" w:type="dxa"/>
+            </w:tcMar>
+            <w:hideMark/>
+          </w:tcPr>
+          <w:p>
+            <w:pPr>
+              <w:spacing w:after="0" w:line="240" w:lineRule="auto"/>
+              <w:rPr>
+                <w:rFonts w:ascii="Segoe UI" w:eastAsia="Times New Roman" w:hAnsi="Segoe UI" w:cs="Segoe UI"/>
+                <w:color w:val="171717"/>
+                <w:sz w:val="24"/>
+                <w:szCs w:val="24"/>
+              </w:rPr>
+            </w:pPr>
+            <w:r>
+              <w:rPr>
+                <w:rFonts w:ascii="Segoe UI" w:eastAsia="Times New Roman" w:hAnsi="Segoe UI" w:cs="Segoe UI"/>
+                <w:color w:val="171717"/>
+                <w:sz w:val="24"/>
+                <w:szCs w:val="24"/>
+              </w:rPr>
+              <w:t>A webhook that uses Microsoft Graph to update an Excel sheet.</w:t>
+            </w:r>
+          </w:p>
+        </w:tc>
+        <w:tc>
+          <w:tcPr>
+            <w:tcW w:w="0" w:type="auto"/>
+            <w:tcBorders>
+              <w:top w:val="single" w:sz="6" w:space="0" w:color="auto"/>
+              <w:left w:val="single" w:sz="2" w:space="0" w:color="auto"/>
+              <w:bottom w:val="single" w:sz="2" w:space="0" w:color="auto"/>
+              <w:right w:val="single" w:sz="2" w:space="0" w:color="auto"/>
+            </w:tcBorders>
+            <w:shd w:val="clear" w:color="auto" w:fill="FFFFFF"/>
+            <w:tcMar>
+              <w:top w:w="180" w:type="dxa"/>
+              <w:left w:w="240" w:type="dxa"/>
+              <w:bottom w:w="180" w:type="dxa"/>
+              <w:right w:w="240" w:type="dxa"/>
+            </w:tcMar>
+            <w:hideMark/>
+          </w:tcPr>
+          <w:p>
+            <w:pPr>
+              <w:spacing w:after="0" w:line="240" w:lineRule="auto"/>
+              <w:rPr>
+                <w:rFonts w:ascii="Segoe UI" w:eastAsia="Times New Roman" w:hAnsi="Segoe UI" w:cs="Segoe UI"/>
+                <w:color w:val="171717"/>
+                <w:sz w:val="24"/>
+                <w:szCs w:val="24"/>
+              </w:rPr>
+            </w:pPr>
+            <w:r>
+              <w:rPr>
+                <w:rFonts w:ascii="Segoe UI" w:eastAsia="Times New Roman" w:hAnsi="Segoe UI" w:cs="Segoe UI"/>
+                <w:color w:val="171717"/>
+                <w:sz w:val="24"/>
+                <w:szCs w:val="24"/>
+              </w:rPr>
+              <w:t>HTTP</w:t>
+            </w:r>
+          </w:p>
+        </w:tc>
+        <w:tc>
+          <w:tcPr>
+            <w:tcW w:w="0" w:type="auto"/>
+            <w:tcBorders>
+              <w:top w:val="single" w:sz="6" w:space="0" w:color="auto"/>
+              <w:left w:val="single" w:sz="2" w:space="0" w:color="auto"/>
+              <w:bottom w:val="single" w:sz="2" w:space="0" w:color="auto"/>
+              <w:right w:val="single" w:sz="2" w:space="0" w:color="auto"/>
+            </w:tcBorders>
+            <w:shd w:val="clear" w:color="auto" w:fill="FFFFFF"/>
+            <w:tcMar>
+              <w:top w:w="180" w:type="dxa"/>
+              <w:left w:w="240" w:type="dxa"/>
+              <w:bottom w:w="180" w:type="dxa"/>
+              <w:right w:w="240" w:type="dxa"/>
+            </w:tcMar>
+            <w:hideMark/>
+          </w:tcPr>
+          <w:p>
+            <w:pPr>
+              <w:spacing w:after="0" w:line="240" w:lineRule="auto"/>
+              <w:rPr>
+                <w:rFonts w:ascii="Segoe UI" w:eastAsia="Times New Roman" w:hAnsi="Segoe UI" w:cs="Segoe UI"/>
+                <w:color w:val="171717"/>
+                <w:sz w:val="24"/>
+                <w:szCs w:val="24"/>
+              </w:rPr>
+            </w:pPr>
+            <w:r>
+              <w:rPr>
+                <w:rFonts w:ascii="Segoe UI" w:eastAsia="Times New Roman" w:hAnsi="Segoe UI" w:cs="Segoe UI"/>
+                <w:i/>
+                <w:iCs/>
+                <w:color w:val="171717"/>
+                <w:sz w:val="24"/>
+                <w:szCs w:val="24"/>
+              </w:rPr>
+              <w:t>None</w:t>
+            </w:r>
+          </w:p>
+        </w:tc>
+        <w:tc>
+          <w:tcPr>
+            <w:tcW w:w="0" w:type="auto"/>
+            <w:tcBorders>
+              <w:top w:val="single" w:sz="6" w:space="0" w:color="auto"/>
+              <w:left w:val="single" w:sz="2" w:space="0" w:color="auto"/>
+              <w:bottom w:val="single" w:sz="2" w:space="0" w:color="auto"/>
+              <w:right w:val="single" w:sz="2" w:space="0" w:color="auto"/>
+            </w:tcBorders>
+            <w:shd w:val="clear" w:color="auto" w:fill="FFFFFF"/>
+            <w:tcMar>
+              <w:top w:w="180" w:type="dxa"/>
+              <w:left w:w="240" w:type="dxa"/>
+              <w:bottom w:w="180" w:type="dxa"/>
+              <w:right w:w="240" w:type="dxa"/>
+            </w:tcMar>
+            <w:hideMark/>
+          </w:tcPr>
+          <w:p>
+            <w:pPr>
+              <w:spacing w:after="0" w:line="240" w:lineRule="auto"/>
+              <w:rPr>
+                <w:rFonts w:ascii="Segoe UI" w:eastAsia="Times New Roman" w:hAnsi="Segoe UI" w:cs="Segoe UI"/>
+                <w:color w:val="171717"/>
+                <w:sz w:val="24"/>
+                <w:szCs w:val="24"/>
+              </w:rPr>
+            </w:pPr>
+            <w:r>
+              <w:rPr>
+                <w:rFonts w:ascii="Segoe UI" w:eastAsia="Times New Roman" w:hAnsi="Segoe UI" w:cs="Segoe UI"/>
+                <w:color w:val="171717"/>
+                <w:sz w:val="24"/>
+                <w:szCs w:val="24"/>
+              </w:rPr>
+              <w:t>Microsoft Graph</w:t>
+            </w:r>
+          </w:p>
+        </w:tc>
+      </w:tr>
+    </w:tbl>
+    <w:p>
+      <w:pPr>
+        <w:pStyle w:val="ListParagraph"/>
+      </w:pPr>
+    </w:p>
+    <w:p>
+      <w:r>
+        <w:t xml:space="preserve">For using storage binding we need to refer the following </w:t>
+      </w:r>
+      <w:proofErr w:type="spellStart"/>
+      <w:r>
+        <w:t>Nuget</w:t>
+      </w:r>
+      <w:proofErr w:type="spellEnd"/>
+      <w:r>
+        <w:t xml:space="preserve"> Package</w:t>
+      </w:r>
+    </w:p>
+    <w:p>
+      <w:pPr>
+        <w:shd w:val="clear" w:color="auto" w:fill="1E1E1E"/>
+        <w:spacing w:after="0" w:line="285" w:lineRule="atLeast"/>
+        <w:rPr>
+          <w:rFonts w:ascii="Consolas" w:eastAsia="Times New Roman" w:hAnsi="Consolas" w:cs="Times New Roman"/>
+          <w:color w:val="D4D4D4"/>
+          <w:sz w:val="21"/>
+          <w:szCs w:val="21"/>
+        </w:rPr>
+      </w:pPr>
+      <w:r>
+        <w:rPr>
+          <w:rFonts w:ascii="Consolas" w:eastAsia="Times New Roman" w:hAnsi="Consolas" w:cs="Times New Roman"/>
+          <w:color w:val="D4D4D4"/>
+          <w:sz w:val="21"/>
+          <w:szCs w:val="21"/>
+        </w:rPr>
+        <w:t>Install-Package </w:t>
+      </w:r>
+      <w:proofErr w:type="gramStart"/>
+      <w:r>
+        <w:rPr>
+          <w:rFonts w:ascii="Consolas" w:eastAsia="Times New Roman" w:hAnsi="Consolas" w:cs="Times New Roman"/>
+          <w:color w:val="D4D4D4"/>
+          <w:sz w:val="21"/>
+          <w:szCs w:val="21"/>
+        </w:rPr>
+        <w:t>Microsoft.Azure.WebJobs.Extensions</w:t>
+      </w:r>
+      <w:proofErr w:type="gramEnd"/>
+      <w:r>
+        <w:rPr>
+          <w:rFonts w:ascii="Consolas" w:eastAsia="Times New Roman" w:hAnsi="Consolas" w:cs="Times New Roman"/>
+          <w:color w:val="D4D4D4"/>
+          <w:sz w:val="21"/>
+          <w:szCs w:val="21"/>
+        </w:rPr>
+        <w:t>.Storage -Version 3.0.8</w:t>
+      </w:r>
+    </w:p>
+    <w:p/>
+    <w:p>
+      <w:r>
+        <w:t xml:space="preserve">Using </w:t>
+      </w:r>
+    </w:p>
+    <w:p>
+      <w:pPr>
+        <w:shd w:val="clear" w:color="auto" w:fill="1E1E1E"/>
+        <w:spacing w:after="0" w:line="285" w:lineRule="atLeast"/>
+        <w:rPr>
+          <w:rFonts w:ascii="Consolas" w:eastAsia="Times New Roman" w:hAnsi="Consolas" w:cs="Times New Roman"/>
+          <w:color w:val="D4D4D4"/>
+          <w:sz w:val="21"/>
+          <w:szCs w:val="21"/>
+        </w:rPr>
+      </w:pPr>
+      <w:r>
+        <w:rPr>
+          <w:rFonts w:ascii="Consolas" w:eastAsia="Times New Roman" w:hAnsi="Consolas" w:cs="Times New Roman"/>
+          <w:color w:val="D4D4D4"/>
+          <w:sz w:val="21"/>
+          <w:szCs w:val="21"/>
+        </w:rPr>
+        <w:t>[</w:t>
+      </w:r>
+      <w:r>
+        <w:rPr>
+          <w:rFonts w:ascii="Consolas" w:eastAsia="Times New Roman" w:hAnsi="Consolas" w:cs="Times New Roman"/>
+          <w:color w:val="4EC9B0"/>
+          <w:sz w:val="21"/>
+          <w:szCs w:val="21"/>
+        </w:rPr>
+        <w:t>Queue</w:t>
+      </w:r>
+      <w:r>
+        <w:rPr>
+          <w:rFonts w:ascii="Consolas" w:eastAsia="Times New Roman" w:hAnsi="Consolas" w:cs="Times New Roman"/>
+          <w:color w:val="D4D4D4"/>
+          <w:sz w:val="21"/>
+          <w:szCs w:val="21"/>
+        </w:rPr>
+        <w:t>(</w:t>
+      </w:r>
+      <w:r>
+        <w:rPr>
+          <w:rFonts w:ascii="Consolas" w:eastAsia="Times New Roman" w:hAnsi="Consolas" w:cs="Times New Roman"/>
+          <w:color w:val="CE9178"/>
+          <w:sz w:val="21"/>
+          <w:szCs w:val="21"/>
+        </w:rPr>
+        <w:t>"order"</w:t>
+      </w:r>
+      <w:r>
+        <w:rPr>
+          <w:rFonts w:ascii="Consolas" w:eastAsia="Times New Roman" w:hAnsi="Consolas" w:cs="Times New Roman"/>
+          <w:color w:val="D4D4D4"/>
+          <w:sz w:val="21"/>
+          <w:szCs w:val="21"/>
+        </w:rPr>
+        <w:t>)] </w:t>
+      </w:r>
+      <w:proofErr w:type="spellStart"/>
+      <w:r>
+        <w:rPr>
+          <w:rFonts w:ascii="Consolas" w:eastAsia="Times New Roman" w:hAnsi="Consolas" w:cs="Times New Roman"/>
+          <w:color w:val="4EC9B0"/>
+          <w:sz w:val="21"/>
+          <w:szCs w:val="21"/>
+        </w:rPr>
+        <w:t>IAsyncCollector</w:t>
+      </w:r>
+      <w:proofErr w:type="spellEnd"/>
+      <w:r>
+        <w:rPr>
+          <w:rFonts w:ascii="Consolas" w:eastAsia="Times New Roman" w:hAnsi="Consolas" w:cs="Times New Roman"/>
+          <w:color w:val="D4D4D4"/>
+          <w:sz w:val="21"/>
+          <w:szCs w:val="21"/>
+        </w:rPr>
+        <w:t>&lt;</w:t>
+      </w:r>
+      <w:r>
+        <w:rPr>
+          <w:rFonts w:ascii="Consolas" w:eastAsia="Times New Roman" w:hAnsi="Consolas" w:cs="Times New Roman"/>
+          <w:color w:val="4EC9B0"/>
+          <w:sz w:val="21"/>
+          <w:szCs w:val="21"/>
+        </w:rPr>
+        <w:t>Order</w:t>
+      </w:r>
+      <w:r>
+        <w:rPr>
+          <w:rFonts w:ascii="Consolas" w:eastAsia="Times New Roman" w:hAnsi="Consolas" w:cs="Times New Roman"/>
+          <w:color w:val="D4D4D4"/>
+          <w:sz w:val="21"/>
+          <w:szCs w:val="21"/>
+        </w:rPr>
+        <w:t>&gt; </w:t>
+      </w:r>
+      <w:proofErr w:type="spellStart"/>
+      <w:r>
+        <w:rPr>
+          <w:rFonts w:ascii="Consolas" w:eastAsia="Times New Roman" w:hAnsi="Consolas" w:cs="Times New Roman"/>
+          <w:color w:val="9CDCFE"/>
+          <w:sz w:val="21"/>
+          <w:szCs w:val="21"/>
+        </w:rPr>
+        <w:t>orderQueue</w:t>
+      </w:r>
+      <w:proofErr w:type="spellEnd"/>
+    </w:p>
+    <w:p>
+      <w:r>
+        <w:t xml:space="preserve">And </w:t>
+      </w:r>
+    </w:p>
+    <w:p>
+      <w:pPr>
+        <w:shd w:val="clear" w:color="auto" w:fill="1E1E1E"/>
+        <w:spacing w:after="0" w:line="285" w:lineRule="atLeast"/>
+        <w:rPr>
+          <w:rFonts w:ascii="Consolas" w:eastAsia="Times New Roman" w:hAnsi="Consolas" w:cs="Times New Roman"/>
+          <w:color w:val="D4D4D4"/>
+          <w:sz w:val="21"/>
+          <w:szCs w:val="21"/>
+        </w:rPr>
+      </w:pPr>
+      <w:r>
+        <w:rPr>
+          <w:rFonts w:ascii="Consolas" w:eastAsia="Times New Roman" w:hAnsi="Consolas" w:cs="Times New Roman"/>
+          <w:color w:val="569CD6"/>
+          <w:sz w:val="21"/>
+          <w:szCs w:val="21"/>
+        </w:rPr>
+        <w:t>await</w:t>
+      </w:r>
+      <w:r>
+        <w:rPr>
+          <w:rFonts w:ascii="Consolas" w:eastAsia="Times New Roman" w:hAnsi="Consolas" w:cs="Times New Roman"/>
+          <w:color w:val="D4D4D4"/>
+          <w:sz w:val="21"/>
+          <w:szCs w:val="21"/>
+        </w:rPr>
+        <w:t> </w:t>
+      </w:r>
+      <w:proofErr w:type="spellStart"/>
+      <w:r>
+        <w:rPr>
+          <w:rFonts w:ascii="Consolas" w:eastAsia="Times New Roman" w:hAnsi="Consolas" w:cs="Times New Roman"/>
+          <w:color w:val="9CDCFE"/>
+          <w:sz w:val="21"/>
+          <w:szCs w:val="21"/>
+        </w:rPr>
+        <w:t>orderQueue</w:t>
+      </w:r>
+      <w:r>
+        <w:rPr>
+          <w:rFonts w:ascii="Consolas" w:eastAsia="Times New Roman" w:hAnsi="Consolas" w:cs="Times New Roman"/>
+          <w:color w:val="D4D4D4"/>
+          <w:sz w:val="21"/>
+          <w:szCs w:val="21"/>
+        </w:rPr>
+        <w:t>.</w:t>
+      </w:r>
+      <w:r>
+        <w:rPr>
+          <w:rFonts w:ascii="Consolas" w:eastAsia="Times New Roman" w:hAnsi="Consolas" w:cs="Times New Roman"/>
+          <w:color w:val="DCDCAA"/>
+          <w:sz w:val="21"/>
+          <w:szCs w:val="21"/>
+        </w:rPr>
+        <w:t>AddAsync</w:t>
+      </w:r>
+      <w:proofErr w:type="spellEnd"/>
+      <w:r>
+        <w:rPr>
+          <w:rFonts w:ascii="Consolas" w:eastAsia="Times New Roman" w:hAnsi="Consolas" w:cs="Times New Roman"/>
+          <w:color w:val="D4D4D4"/>
+          <w:sz w:val="21"/>
+          <w:szCs w:val="21"/>
+        </w:rPr>
+        <w:t>(</w:t>
+      </w:r>
+      <w:r>
+        <w:rPr>
+          <w:rFonts w:ascii="Consolas" w:eastAsia="Times New Roman" w:hAnsi="Consolas" w:cs="Times New Roman"/>
+          <w:color w:val="9CDCFE"/>
+          <w:sz w:val="21"/>
+          <w:szCs w:val="21"/>
+        </w:rPr>
+        <w:t>order</w:t>
+      </w:r>
+      <w:r>
+        <w:rPr>
+          <w:rFonts w:ascii="Consolas" w:eastAsia="Times New Roman" w:hAnsi="Consolas" w:cs="Times New Roman"/>
+          <w:color w:val="D4D4D4"/>
+          <w:sz w:val="21"/>
+          <w:szCs w:val="21"/>
+        </w:rPr>
+        <w:t>);</w:t>
+      </w:r>
+    </w:p>
+    <w:p/>
+    <w:p>
+      <w:r>
+        <w:t xml:space="preserve">we can store our object to a Queue. The Azure storage account should be specified in the </w:t>
+      </w:r>
+      <w:proofErr w:type="spellStart"/>
+      <w:proofErr w:type="gramStart"/>
+      <w:r>
+        <w:t>setting.json</w:t>
+      </w:r>
+      <w:proofErr w:type="spellEnd"/>
+      <w:proofErr w:type="gramEnd"/>
+      <w:r>
+        <w:t>.</w:t>
+      </w:r>
+    </w:p>
+    <w:p>
+      <w:pPr>
+        <w:pStyle w:val="ListParagraph"/>
+        <w:numPr>
+          <w:ilvl w:val="0"/>
+          <w:numId w:val="3"/>
+        </w:numPr>
+      </w:pPr>
+      <w:r>
+        <w:t>Go to your Azure portal</w:t>
+      </w:r>
+    </w:p>
+    <w:p>
+      <w:pPr>
+        <w:pStyle w:val="ListParagraph"/>
+        <w:numPr>
+          <w:ilvl w:val="0"/>
+          <w:numId w:val="3"/>
+        </w:numPr>
+      </w:pPr>
+      <w:r>
+        <w:t>Select your Storage account</w:t>
+      </w:r>
+    </w:p>
+    <w:p>
+      <w:pPr>
+        <w:pStyle w:val="ListParagraph"/>
+        <w:numPr>
+          <w:ilvl w:val="0"/>
+          <w:numId w:val="3"/>
+        </w:numPr>
+      </w:pPr>
+      <w:r>
+        <w:t xml:space="preserve">In access Keys portion copy the </w:t>
+      </w:r>
+      <w:proofErr w:type="spellStart"/>
+      <w:r>
+        <w:t>connectionstring</w:t>
+      </w:r>
+      <w:proofErr w:type="spellEnd"/>
+      <w:r>
+        <w:t xml:space="preserve"> </w:t>
+      </w:r>
+    </w:p>
+    <w:p>
+      <w:pPr>
+        <w:pStyle w:val="ListParagraph"/>
+        <w:numPr>
+          <w:ilvl w:val="0"/>
+          <w:numId w:val="3"/>
+        </w:numPr>
+      </w:pPr>
+      <w:r>
+        <w:t xml:space="preserve">Past it in </w:t>
+      </w:r>
+      <w:proofErr w:type="spellStart"/>
+      <w:proofErr w:type="gramStart"/>
+      <w:r>
+        <w:t>local.setting</w:t>
+      </w:r>
+      <w:proofErr w:type="gramEnd"/>
+      <w:r>
+        <w:t>.json’s</w:t>
+      </w:r>
+      <w:proofErr w:type="spellEnd"/>
+      <w:r>
+        <w:t xml:space="preserve"> </w:t>
+      </w:r>
+      <w:proofErr w:type="spellStart"/>
+      <w:r>
+        <w:t>AzureWebJobsStorage</w:t>
+      </w:r>
+      <w:proofErr w:type="spellEnd"/>
+      <w:r>
+        <w:t xml:space="preserve"> parameter</w:t>
+      </w:r>
+    </w:p>
+    <w:p>
+      <w:pPr>
+        <w:pStyle w:val="ListParagraph"/>
+        <w:numPr>
+          <w:ilvl w:val="0"/>
+          <w:numId w:val="3"/>
+        </w:numPr>
+      </w:pPr>
+      <w:r>
+        <w:t xml:space="preserve">Once we past the Azure storage connection </w:t>
+      </w:r>
+      <w:proofErr w:type="gramStart"/>
+      <w:r>
+        <w:t>string .</w:t>
+      </w:r>
+      <w:proofErr w:type="spellStart"/>
+      <w:r>
+        <w:t>gitignore</w:t>
+      </w:r>
+      <w:proofErr w:type="spellEnd"/>
+      <w:proofErr w:type="gramEnd"/>
+      <w:r>
+        <w:t xml:space="preserve"> file includes this connection string so that this connection string will not checked into git.</w:t>
+      </w:r>
+    </w:p>
+    <w:p>
+      <w:pPr>
+        <w:pStyle w:val="ListParagraph"/>
+        <w:numPr>
+          <w:ilvl w:val="0"/>
+          <w:numId w:val="3"/>
+        </w:numPr>
+      </w:pPr>
+      <w:r>
+        <w:t>Now if you run the function and call the function using Browser, command line or postman the message will be place in the storage account under Queue.</w:t>
+      </w:r>
+    </w:p>
+    <w:p>
+      <w:pPr>
+        <w:pStyle w:val="ListParagraph"/>
+      </w:pPr>
+    </w:p>
+    <w:p>
+      <w:r>
+        <w:br w:type="page"/>
+      </w:r>
+    </w:p>
+    <w:p>
+      <w:pPr>
+        <w:pStyle w:val="ListParagraph"/>
+      </w:pPr>
+      <w:r>
+        <w:lastRenderedPageBreak/>
+        <w:t xml:space="preserve">Complete </w:t>
+      </w:r>
+      <w:proofErr w:type="gramStart"/>
+      <w:r>
+        <w:t>Script :</w:t>
+      </w:r>
+      <w:proofErr w:type="gramEnd"/>
+    </w:p>
+    <w:p>
+      <w:pPr>
+        <w:shd w:val="clear" w:color="auto" w:fill="1E1E1E"/>
+        <w:spacing w:after="0" w:line="285" w:lineRule="atLeast"/>
+        <w:rPr>
+          <w:rFonts w:ascii="Consolas" w:eastAsia="Times New Roman" w:hAnsi="Consolas" w:cs="Times New Roman"/>
+          <w:color w:val="D4D4D4"/>
+          <w:sz w:val="21"/>
+          <w:szCs w:val="21"/>
+        </w:rPr>
+      </w:pPr>
+      <w:r>
+        <w:rPr>
+          <w:rFonts w:ascii="Consolas" w:eastAsia="Times New Roman" w:hAnsi="Consolas" w:cs="Times New Roman"/>
+          <w:color w:val="569CD6"/>
+          <w:sz w:val="21"/>
+          <w:szCs w:val="21"/>
+        </w:rPr>
+        <w:t>namespace</w:t>
+      </w:r>
+      <w:r>
+        <w:rPr>
+          <w:rFonts w:ascii="Consolas" w:eastAsia="Times New Roman" w:hAnsi="Consolas" w:cs="Times New Roman"/>
+          <w:color w:val="D4D4D4"/>
+          <w:sz w:val="21"/>
+          <w:szCs w:val="21"/>
+        </w:rPr>
+        <w:t> </w:t>
+      </w:r>
+      <w:proofErr w:type="spellStart"/>
+      <w:r>
+        <w:rPr>
+          <w:rFonts w:ascii="Consolas" w:eastAsia="Times New Roman" w:hAnsi="Consolas" w:cs="Times New Roman"/>
+          <w:color w:val="4EC9B0"/>
+          <w:sz w:val="21"/>
+          <w:szCs w:val="21"/>
+        </w:rPr>
+        <w:t>AzureFunctions</w:t>
+      </w:r>
+      <w:proofErr w:type="spellEnd"/>
+    </w:p>
+    <w:p>
+      <w:pPr>
+        <w:shd w:val="clear" w:color="auto" w:fill="1E1E1E"/>
+        <w:spacing w:after="0" w:line="285" w:lineRule="atLeast"/>
+        <w:rPr>
+          <w:rFonts w:ascii="Consolas" w:eastAsia="Times New Roman" w:hAnsi="Consolas" w:cs="Times New Roman"/>
+          <w:color w:val="D4D4D4"/>
+          <w:sz w:val="21"/>
+          <w:szCs w:val="21"/>
+        </w:rPr>
+      </w:pPr>
+      <w:r>
+        <w:rPr>
+          <w:rFonts w:ascii="Consolas" w:eastAsia="Times New Roman" w:hAnsi="Consolas" w:cs="Times New Roman"/>
+          <w:color w:val="D4D4D4"/>
+          <w:sz w:val="21"/>
+          <w:szCs w:val="21"/>
+        </w:rPr>
+        <w:t>{</w:t>
+      </w:r>
+    </w:p>
+    <w:p>
+      <w:pPr>
+        <w:shd w:val="clear" w:color="auto" w:fill="1E1E1E"/>
+        <w:spacing w:after="0" w:line="285" w:lineRule="atLeast"/>
+        <w:rPr>
+          <w:rFonts w:ascii="Consolas" w:eastAsia="Times New Roman" w:hAnsi="Consolas" w:cs="Times New Roman"/>
+          <w:color w:val="D4D4D4"/>
+          <w:sz w:val="21"/>
+          <w:szCs w:val="21"/>
+        </w:rPr>
+      </w:pPr>
+      <w:r>
+        <w:rPr>
+          <w:rFonts w:ascii="Consolas" w:eastAsia="Times New Roman" w:hAnsi="Consolas" w:cs="Times New Roman"/>
+          <w:color w:val="D4D4D4"/>
+          <w:sz w:val="21"/>
+          <w:szCs w:val="21"/>
+        </w:rPr>
+        <w:t>    </w:t>
+      </w:r>
+      <w:r>
+        <w:rPr>
+          <w:rFonts w:ascii="Consolas" w:eastAsia="Times New Roman" w:hAnsi="Consolas" w:cs="Times New Roman"/>
+          <w:color w:val="569CD6"/>
+          <w:sz w:val="21"/>
+          <w:szCs w:val="21"/>
+        </w:rPr>
+        <w:t>public</w:t>
+      </w:r>
+      <w:r>
+        <w:rPr>
+          <w:rFonts w:ascii="Consolas" w:eastAsia="Times New Roman" w:hAnsi="Consolas" w:cs="Times New Roman"/>
+          <w:color w:val="D4D4D4"/>
+          <w:sz w:val="21"/>
+          <w:szCs w:val="21"/>
+        </w:rPr>
+        <w:t> </w:t>
+      </w:r>
+      <w:r>
+        <w:rPr>
+          <w:rFonts w:ascii="Consolas" w:eastAsia="Times New Roman" w:hAnsi="Consolas" w:cs="Times New Roman"/>
+          <w:color w:val="569CD6"/>
+          <w:sz w:val="21"/>
+          <w:szCs w:val="21"/>
+        </w:rPr>
+        <w:t>static</w:t>
+      </w:r>
+      <w:r>
+        <w:rPr>
+          <w:rFonts w:ascii="Consolas" w:eastAsia="Times New Roman" w:hAnsi="Consolas" w:cs="Times New Roman"/>
+          <w:color w:val="D4D4D4"/>
+          <w:sz w:val="21"/>
+          <w:szCs w:val="21"/>
+        </w:rPr>
+        <w:t> </w:t>
+      </w:r>
+      <w:r>
+        <w:rPr>
+          <w:rFonts w:ascii="Consolas" w:eastAsia="Times New Roman" w:hAnsi="Consolas" w:cs="Times New Roman"/>
+          <w:color w:val="569CD6"/>
+          <w:sz w:val="21"/>
+          <w:szCs w:val="21"/>
+        </w:rPr>
+        <w:t>class</w:t>
+      </w:r>
+      <w:r>
+        <w:rPr>
+          <w:rFonts w:ascii="Consolas" w:eastAsia="Times New Roman" w:hAnsi="Consolas" w:cs="Times New Roman"/>
+          <w:color w:val="D4D4D4"/>
+          <w:sz w:val="21"/>
+          <w:szCs w:val="21"/>
+        </w:rPr>
+        <w:t> </w:t>
+      </w:r>
+      <w:proofErr w:type="spellStart"/>
+      <w:r>
+        <w:rPr>
+          <w:rFonts w:ascii="Consolas" w:eastAsia="Times New Roman" w:hAnsi="Consolas" w:cs="Times New Roman"/>
+          <w:color w:val="4EC9B0"/>
+          <w:sz w:val="21"/>
+          <w:szCs w:val="21"/>
+        </w:rPr>
+        <w:t>OnPaymentReceived</w:t>
+      </w:r>
+      <w:proofErr w:type="spellEnd"/>
+    </w:p>
+    <w:p>
+      <w:pPr>
+        <w:shd w:val="clear" w:color="auto" w:fill="1E1E1E"/>
+        <w:spacing w:after="0" w:line="285" w:lineRule="atLeast"/>
+        <w:rPr>
+          <w:rFonts w:ascii="Consolas" w:eastAsia="Times New Roman" w:hAnsi="Consolas" w:cs="Times New Roman"/>
+          <w:color w:val="D4D4D4"/>
+          <w:sz w:val="21"/>
+          <w:szCs w:val="21"/>
+        </w:rPr>
+      </w:pPr>
+      <w:r>
+        <w:rPr>
+          <w:rFonts w:ascii="Consolas" w:eastAsia="Times New Roman" w:hAnsi="Consolas" w:cs="Times New Roman"/>
+          <w:color w:val="D4D4D4"/>
+          <w:sz w:val="21"/>
+          <w:szCs w:val="21"/>
+        </w:rPr>
+        <w:t>    {</w:t>
+      </w:r>
+    </w:p>
+    <w:p>
+      <w:pPr>
+        <w:shd w:val="clear" w:color="auto" w:fill="1E1E1E"/>
+        <w:spacing w:after="0" w:line="285" w:lineRule="atLeast"/>
+        <w:rPr>
+          <w:rFonts w:ascii="Consolas" w:eastAsia="Times New Roman" w:hAnsi="Consolas" w:cs="Times New Roman"/>
+          <w:color w:val="D4D4D4"/>
+          <w:sz w:val="21"/>
+          <w:szCs w:val="21"/>
+        </w:rPr>
+      </w:pPr>
+      <w:r>
+        <w:rPr>
+          <w:rFonts w:ascii="Consolas" w:eastAsia="Times New Roman" w:hAnsi="Consolas" w:cs="Times New Roman"/>
+          <w:color w:val="D4D4D4"/>
+          <w:sz w:val="21"/>
+          <w:szCs w:val="21"/>
+        </w:rPr>
+        <w:t>        [</w:t>
+      </w:r>
+      <w:proofErr w:type="spellStart"/>
+      <w:r>
+        <w:rPr>
+          <w:rFonts w:ascii="Consolas" w:eastAsia="Times New Roman" w:hAnsi="Consolas" w:cs="Times New Roman"/>
+          <w:color w:val="4EC9B0"/>
+          <w:sz w:val="21"/>
+          <w:szCs w:val="21"/>
+        </w:rPr>
+        <w:t>FunctionName</w:t>
+      </w:r>
+      <w:proofErr w:type="spellEnd"/>
+      <w:r>
+        <w:rPr>
+          <w:rFonts w:ascii="Consolas" w:eastAsia="Times New Roman" w:hAnsi="Consolas" w:cs="Times New Roman"/>
+          <w:color w:val="D4D4D4"/>
+          <w:sz w:val="21"/>
+          <w:szCs w:val="21"/>
+        </w:rPr>
+        <w:t>(</w:t>
+      </w:r>
+      <w:r>
+        <w:rPr>
+          <w:rFonts w:ascii="Consolas" w:eastAsia="Times New Roman" w:hAnsi="Consolas" w:cs="Times New Roman"/>
+          <w:color w:val="CE9178"/>
+          <w:sz w:val="21"/>
+          <w:szCs w:val="21"/>
+        </w:rPr>
+        <w:t>"</w:t>
+      </w:r>
+      <w:proofErr w:type="spellStart"/>
+      <w:r>
+        <w:rPr>
+          <w:rFonts w:ascii="Consolas" w:eastAsia="Times New Roman" w:hAnsi="Consolas" w:cs="Times New Roman"/>
+          <w:color w:val="CE9178"/>
+          <w:sz w:val="21"/>
+          <w:szCs w:val="21"/>
+        </w:rPr>
+        <w:t>OnPaymentReceived</w:t>
+      </w:r>
+      <w:proofErr w:type="spellEnd"/>
+      <w:r>
+        <w:rPr>
+          <w:rFonts w:ascii="Consolas" w:eastAsia="Times New Roman" w:hAnsi="Consolas" w:cs="Times New Roman"/>
+          <w:color w:val="CE9178"/>
+          <w:sz w:val="21"/>
+          <w:szCs w:val="21"/>
+        </w:rPr>
+        <w:t>"</w:t>
+      </w:r>
+      <w:r>
+        <w:rPr>
+          <w:rFonts w:ascii="Consolas" w:eastAsia="Times New Roman" w:hAnsi="Consolas" w:cs="Times New Roman"/>
+          <w:color w:val="D4D4D4"/>
+          <w:sz w:val="21"/>
+          <w:szCs w:val="21"/>
+        </w:rPr>
+        <w:t>)]</w:t>
+      </w:r>
+    </w:p>
+    <w:p>
+      <w:pPr>
+        <w:shd w:val="clear" w:color="auto" w:fill="1E1E1E"/>
+        <w:spacing w:after="0" w:line="285" w:lineRule="atLeast"/>
+        <w:rPr>
+          <w:rFonts w:ascii="Consolas" w:eastAsia="Times New Roman" w:hAnsi="Consolas" w:cs="Times New Roman"/>
+          <w:color w:val="D4D4D4"/>
+          <w:sz w:val="21"/>
+          <w:szCs w:val="21"/>
+        </w:rPr>
+      </w:pPr>
+      <w:r>
+        <w:rPr>
+          <w:rFonts w:ascii="Consolas" w:eastAsia="Times New Roman" w:hAnsi="Consolas" w:cs="Times New Roman"/>
+          <w:color w:val="D4D4D4"/>
+          <w:sz w:val="21"/>
+          <w:szCs w:val="21"/>
+        </w:rPr>
+        <w:t>        </w:t>
+      </w:r>
+      <w:r>
+        <w:rPr>
+          <w:rFonts w:ascii="Consolas" w:eastAsia="Times New Roman" w:hAnsi="Consolas" w:cs="Times New Roman"/>
+          <w:color w:val="569CD6"/>
+          <w:sz w:val="21"/>
+          <w:szCs w:val="21"/>
+        </w:rPr>
+        <w:t>public</w:t>
+      </w:r>
+      <w:r>
+        <w:rPr>
+          <w:rFonts w:ascii="Consolas" w:eastAsia="Times New Roman" w:hAnsi="Consolas" w:cs="Times New Roman"/>
+          <w:color w:val="D4D4D4"/>
+          <w:sz w:val="21"/>
+          <w:szCs w:val="21"/>
+        </w:rPr>
+        <w:t> </w:t>
+      </w:r>
+      <w:r>
+        <w:rPr>
+          <w:rFonts w:ascii="Consolas" w:eastAsia="Times New Roman" w:hAnsi="Consolas" w:cs="Times New Roman"/>
+          <w:color w:val="569CD6"/>
+          <w:sz w:val="21"/>
+          <w:szCs w:val="21"/>
+        </w:rPr>
+        <w:t>static</w:t>
+      </w:r>
+      <w:r>
+        <w:rPr>
+          <w:rFonts w:ascii="Consolas" w:eastAsia="Times New Roman" w:hAnsi="Consolas" w:cs="Times New Roman"/>
+          <w:color w:val="D4D4D4"/>
+          <w:sz w:val="21"/>
+          <w:szCs w:val="21"/>
+        </w:rPr>
+        <w:t> </w:t>
+      </w:r>
+      <w:r>
+        <w:rPr>
+          <w:rFonts w:ascii="Consolas" w:eastAsia="Times New Roman" w:hAnsi="Consolas" w:cs="Times New Roman"/>
+          <w:color w:val="569CD6"/>
+          <w:sz w:val="21"/>
+          <w:szCs w:val="21"/>
+        </w:rPr>
+        <w:t>async</w:t>
+      </w:r>
+      <w:r>
+        <w:rPr>
+          <w:rFonts w:ascii="Consolas" w:eastAsia="Times New Roman" w:hAnsi="Consolas" w:cs="Times New Roman"/>
+          <w:color w:val="D4D4D4"/>
+          <w:sz w:val="21"/>
+          <w:szCs w:val="21"/>
+        </w:rPr>
+        <w:t> </w:t>
+      </w:r>
+      <w:r>
+        <w:rPr>
+          <w:rFonts w:ascii="Consolas" w:eastAsia="Times New Roman" w:hAnsi="Consolas" w:cs="Times New Roman"/>
+          <w:color w:val="4EC9B0"/>
+          <w:sz w:val="21"/>
+          <w:szCs w:val="21"/>
+        </w:rPr>
+        <w:t>Task</w:t>
+      </w:r>
+      <w:r>
+        <w:rPr>
+          <w:rFonts w:ascii="Consolas" w:eastAsia="Times New Roman" w:hAnsi="Consolas" w:cs="Times New Roman"/>
+          <w:color w:val="D4D4D4"/>
+          <w:sz w:val="21"/>
+          <w:szCs w:val="21"/>
+        </w:rPr>
+        <w:t>&lt;</w:t>
+      </w:r>
+      <w:proofErr w:type="spellStart"/>
+      <w:r>
+        <w:rPr>
+          <w:rFonts w:ascii="Consolas" w:eastAsia="Times New Roman" w:hAnsi="Consolas" w:cs="Times New Roman"/>
+          <w:color w:val="4EC9B0"/>
+          <w:sz w:val="21"/>
+          <w:szCs w:val="21"/>
+        </w:rPr>
+        <w:t>IActionResult</w:t>
+      </w:r>
+      <w:proofErr w:type="spellEnd"/>
+      <w:r>
+        <w:rPr>
+          <w:rFonts w:ascii="Consolas" w:eastAsia="Times New Roman" w:hAnsi="Consolas" w:cs="Times New Roman"/>
+          <w:color w:val="D4D4D4"/>
+          <w:sz w:val="21"/>
+          <w:szCs w:val="21"/>
+        </w:rPr>
+        <w:t>&gt; </w:t>
+      </w:r>
+      <w:proofErr w:type="gramStart"/>
+      <w:r>
+        <w:rPr>
+          <w:rFonts w:ascii="Consolas" w:eastAsia="Times New Roman" w:hAnsi="Consolas" w:cs="Times New Roman"/>
+          <w:color w:val="DCDCAA"/>
+          <w:sz w:val="21"/>
+          <w:szCs w:val="21"/>
+        </w:rPr>
+        <w:t>Run</w:t>
+      </w:r>
+      <w:r>
+        <w:rPr>
+          <w:rFonts w:ascii="Consolas" w:eastAsia="Times New Roman" w:hAnsi="Consolas" w:cs="Times New Roman"/>
+          <w:color w:val="D4D4D4"/>
+          <w:sz w:val="21"/>
+          <w:szCs w:val="21"/>
+        </w:rPr>
+        <w:t>(</w:t>
+      </w:r>
+      <w:proofErr w:type="gramEnd"/>
+    </w:p>
+    <w:p>
+      <w:pPr>
+        <w:shd w:val="clear" w:color="auto" w:fill="1E1E1E"/>
+        <w:spacing w:after="0" w:line="285" w:lineRule="atLeast"/>
+        <w:rPr>
+          <w:rFonts w:ascii="Consolas" w:eastAsia="Times New Roman" w:hAnsi="Consolas" w:cs="Times New Roman"/>
+          <w:color w:val="D4D4D4"/>
+          <w:sz w:val="21"/>
+          <w:szCs w:val="21"/>
+        </w:rPr>
+      </w:pPr>
+      <w:r>
+        <w:rPr>
+          <w:rFonts w:ascii="Consolas" w:eastAsia="Times New Roman" w:hAnsi="Consolas" w:cs="Times New Roman"/>
+          <w:color w:val="D4D4D4"/>
+          <w:sz w:val="21"/>
+          <w:szCs w:val="21"/>
+        </w:rPr>
+        <w:t>            [</w:t>
+      </w:r>
+      <w:proofErr w:type="gramStart"/>
+      <w:r>
+        <w:rPr>
+          <w:rFonts w:ascii="Consolas" w:eastAsia="Times New Roman" w:hAnsi="Consolas" w:cs="Times New Roman"/>
+          <w:color w:val="4EC9B0"/>
+          <w:sz w:val="21"/>
+          <w:szCs w:val="21"/>
+        </w:rPr>
+        <w:t>HttpTrigger</w:t>
+      </w:r>
+      <w:r>
+        <w:rPr>
+          <w:rFonts w:ascii="Consolas" w:eastAsia="Times New Roman" w:hAnsi="Consolas" w:cs="Times New Roman"/>
+          <w:color w:val="D4D4D4"/>
+          <w:sz w:val="21"/>
+          <w:szCs w:val="21"/>
+        </w:rPr>
+        <w:t>(</w:t>
+      </w:r>
+      <w:proofErr w:type="gramEnd"/>
+      <w:r>
+        <w:rPr>
+          <w:rFonts w:ascii="Consolas" w:eastAsia="Times New Roman" w:hAnsi="Consolas" w:cs="Times New Roman"/>
+          <w:color w:val="9CDCFE"/>
+          <w:sz w:val="21"/>
+          <w:szCs w:val="21"/>
+        </w:rPr>
+        <w:t>AuthorizationLevel</w:t>
+      </w:r>
+      <w:r>
+        <w:rPr>
+          <w:rFonts w:ascii="Consolas" w:eastAsia="Times New Roman" w:hAnsi="Consolas" w:cs="Times New Roman"/>
+          <w:color w:val="D4D4D4"/>
+          <w:sz w:val="21"/>
+          <w:szCs w:val="21"/>
+        </w:rPr>
+        <w:t>.</w:t>
+      </w:r>
+      <w:r>
+        <w:rPr>
+          <w:rFonts w:ascii="Consolas" w:eastAsia="Times New Roman" w:hAnsi="Consolas" w:cs="Times New Roman"/>
+          <w:color w:val="9CDCFE"/>
+          <w:sz w:val="21"/>
+          <w:szCs w:val="21"/>
+        </w:rPr>
+        <w:t>Function</w:t>
+      </w:r>
+      <w:r>
+        <w:rPr>
+          <w:rFonts w:ascii="Consolas" w:eastAsia="Times New Roman" w:hAnsi="Consolas" w:cs="Times New Roman"/>
+          <w:color w:val="D4D4D4"/>
+          <w:sz w:val="21"/>
+          <w:szCs w:val="21"/>
+        </w:rPr>
+        <w:t>, </w:t>
+      </w:r>
+      <w:r>
+        <w:rPr>
+          <w:rFonts w:ascii="Consolas" w:eastAsia="Times New Roman" w:hAnsi="Consolas" w:cs="Times New Roman"/>
+          <w:color w:val="CE9178"/>
+          <w:sz w:val="21"/>
+          <w:szCs w:val="21"/>
+        </w:rPr>
+        <w:t>"get"</w:t>
+      </w:r>
+      <w:r>
+        <w:rPr>
+          <w:rFonts w:ascii="Consolas" w:eastAsia="Times New Roman" w:hAnsi="Consolas" w:cs="Times New Roman"/>
+          <w:color w:val="D4D4D4"/>
+          <w:sz w:val="21"/>
+          <w:szCs w:val="21"/>
+        </w:rPr>
+        <w:t>, </w:t>
+      </w:r>
+      <w:r>
+        <w:rPr>
+          <w:rFonts w:ascii="Consolas" w:eastAsia="Times New Roman" w:hAnsi="Consolas" w:cs="Times New Roman"/>
+          <w:color w:val="CE9178"/>
+          <w:sz w:val="21"/>
+          <w:szCs w:val="21"/>
+        </w:rPr>
+        <w:t>"post"</w:t>
+      </w:r>
+      <w:r>
+        <w:rPr>
+          <w:rFonts w:ascii="Consolas" w:eastAsia="Times New Roman" w:hAnsi="Consolas" w:cs="Times New Roman"/>
+          <w:color w:val="D4D4D4"/>
+          <w:sz w:val="21"/>
+          <w:szCs w:val="21"/>
+        </w:rPr>
+        <w:t>, </w:t>
+      </w:r>
+      <w:r>
+        <w:rPr>
+          <w:rFonts w:ascii="Consolas" w:eastAsia="Times New Roman" w:hAnsi="Consolas" w:cs="Times New Roman"/>
+          <w:color w:val="9CDCFE"/>
+          <w:sz w:val="21"/>
+          <w:szCs w:val="21"/>
+        </w:rPr>
+        <w:t>Route</w:t>
+      </w:r>
+      <w:r>
+        <w:rPr>
+          <w:rFonts w:ascii="Consolas" w:eastAsia="Times New Roman" w:hAnsi="Consolas" w:cs="Times New Roman"/>
+          <w:color w:val="D4D4D4"/>
+          <w:sz w:val="21"/>
+          <w:szCs w:val="21"/>
+        </w:rPr>
+        <w:t> = </w:t>
+      </w:r>
+      <w:r>
+        <w:rPr>
+          <w:rFonts w:ascii="Consolas" w:eastAsia="Times New Roman" w:hAnsi="Consolas" w:cs="Times New Roman"/>
+          <w:color w:val="569CD6"/>
+          <w:sz w:val="21"/>
+          <w:szCs w:val="21"/>
+        </w:rPr>
+        <w:t>null</w:t>
+      </w:r>
+      <w:r>
+        <w:rPr>
+          <w:rFonts w:ascii="Consolas" w:eastAsia="Times New Roman" w:hAnsi="Consolas" w:cs="Times New Roman"/>
+          <w:color w:val="D4D4D4"/>
+          <w:sz w:val="21"/>
+          <w:szCs w:val="21"/>
+        </w:rPr>
+        <w:t>)] </w:t>
+      </w:r>
+      <w:r>
+        <w:rPr>
+          <w:rFonts w:ascii="Consolas" w:eastAsia="Times New Roman" w:hAnsi="Consolas" w:cs="Times New Roman"/>
+          <w:color w:val="4EC9B0"/>
+          <w:sz w:val="21"/>
+          <w:szCs w:val="21"/>
+        </w:rPr>
+        <w:t>HttpRequest</w:t>
+      </w:r>
+      <w:r>
+        <w:rPr>
+          <w:rFonts w:ascii="Consolas" w:eastAsia="Times New Roman" w:hAnsi="Consolas" w:cs="Times New Roman"/>
+          <w:color w:val="D4D4D4"/>
+          <w:sz w:val="21"/>
+          <w:szCs w:val="21"/>
+        </w:rPr>
+        <w:t> </w:t>
+      </w:r>
+      <w:r>
+        <w:rPr>
+          <w:rFonts w:ascii="Consolas" w:eastAsia="Times New Roman" w:hAnsi="Consolas" w:cs="Times New Roman"/>
+          <w:color w:val="9CDCFE"/>
+          <w:sz w:val="21"/>
+          <w:szCs w:val="21"/>
+        </w:rPr>
+        <w:t>req</w:t>
+      </w:r>
+      <w:r>
+        <w:rPr>
+          <w:rFonts w:ascii="Consolas" w:eastAsia="Times New Roman" w:hAnsi="Consolas" w:cs="Times New Roman"/>
+          <w:color w:val="D4D4D4"/>
+          <w:sz w:val="21"/>
+          <w:szCs w:val="21"/>
+        </w:rPr>
+        <w:t>,</w:t>
+      </w:r>
+    </w:p>
+    <w:p>
+      <w:pPr>
+        <w:shd w:val="clear" w:color="auto" w:fill="1E1E1E"/>
+        <w:spacing w:after="0" w:line="285" w:lineRule="atLeast"/>
+        <w:rPr>
+          <w:rFonts w:ascii="Consolas" w:eastAsia="Times New Roman" w:hAnsi="Consolas" w:cs="Times New Roman"/>
+          <w:color w:val="D4D4D4"/>
+          <w:sz w:val="21"/>
+          <w:szCs w:val="21"/>
+        </w:rPr>
+      </w:pPr>
+      <w:r>
+        <w:rPr>
+          <w:rFonts w:ascii="Consolas" w:eastAsia="Times New Roman" w:hAnsi="Consolas" w:cs="Times New Roman"/>
+          <w:color w:val="D4D4D4"/>
+          <w:sz w:val="21"/>
+          <w:szCs w:val="21"/>
+        </w:rPr>
+        <w:t>            [</w:t>
+      </w:r>
+      <w:r>
+        <w:rPr>
+          <w:rFonts w:ascii="Consolas" w:eastAsia="Times New Roman" w:hAnsi="Consolas" w:cs="Times New Roman"/>
+          <w:color w:val="4EC9B0"/>
+          <w:sz w:val="21"/>
+          <w:szCs w:val="21"/>
+        </w:rPr>
+        <w:t>Queue</w:t>
+      </w:r>
+      <w:r>
+        <w:rPr>
+          <w:rFonts w:ascii="Consolas" w:eastAsia="Times New Roman" w:hAnsi="Consolas" w:cs="Times New Roman"/>
+          <w:color w:val="D4D4D4"/>
+          <w:sz w:val="21"/>
+          <w:szCs w:val="21"/>
+        </w:rPr>
+        <w:t>(</w:t>
+      </w:r>
+      <w:r>
+        <w:rPr>
+          <w:rFonts w:ascii="Consolas" w:eastAsia="Times New Roman" w:hAnsi="Consolas" w:cs="Times New Roman"/>
+          <w:color w:val="CE9178"/>
+          <w:sz w:val="21"/>
+          <w:szCs w:val="21"/>
+        </w:rPr>
+        <w:t>"order"</w:t>
+      </w:r>
+      <w:r>
+        <w:rPr>
+          <w:rFonts w:ascii="Consolas" w:eastAsia="Times New Roman" w:hAnsi="Consolas" w:cs="Times New Roman"/>
+          <w:color w:val="D4D4D4"/>
+          <w:sz w:val="21"/>
+          <w:szCs w:val="21"/>
+        </w:rPr>
+        <w:t>)] </w:t>
+      </w:r>
+      <w:proofErr w:type="spellStart"/>
+      <w:r>
+        <w:rPr>
+          <w:rFonts w:ascii="Consolas" w:eastAsia="Times New Roman" w:hAnsi="Consolas" w:cs="Times New Roman"/>
+          <w:color w:val="4EC9B0"/>
+          <w:sz w:val="21"/>
+          <w:szCs w:val="21"/>
+        </w:rPr>
+        <w:t>IAsyncCollector</w:t>
+      </w:r>
+      <w:proofErr w:type="spellEnd"/>
+      <w:r>
+        <w:rPr>
+          <w:rFonts w:ascii="Consolas" w:eastAsia="Times New Roman" w:hAnsi="Consolas" w:cs="Times New Roman"/>
+          <w:color w:val="D4D4D4"/>
+          <w:sz w:val="21"/>
+          <w:szCs w:val="21"/>
+        </w:rPr>
+        <w:t>&lt;</w:t>
+      </w:r>
+      <w:r>
+        <w:rPr>
+          <w:rFonts w:ascii="Consolas" w:eastAsia="Times New Roman" w:hAnsi="Consolas" w:cs="Times New Roman"/>
+          <w:color w:val="4EC9B0"/>
+          <w:sz w:val="21"/>
+          <w:szCs w:val="21"/>
+        </w:rPr>
+        <w:t>Order</w:t>
+      </w:r>
+      <w:r>
+        <w:rPr>
+          <w:rFonts w:ascii="Consolas" w:eastAsia="Times New Roman" w:hAnsi="Consolas" w:cs="Times New Roman"/>
+          <w:color w:val="D4D4D4"/>
+          <w:sz w:val="21"/>
+          <w:szCs w:val="21"/>
+        </w:rPr>
+        <w:t>&gt; </w:t>
+      </w:r>
+      <w:proofErr w:type="spellStart"/>
+      <w:r>
+        <w:rPr>
+          <w:rFonts w:ascii="Consolas" w:eastAsia="Times New Roman" w:hAnsi="Consolas" w:cs="Times New Roman"/>
+          <w:color w:val="9CDCFE"/>
+          <w:sz w:val="21"/>
+          <w:szCs w:val="21"/>
+        </w:rPr>
+        <w:t>orderQueue</w:t>
+      </w:r>
+      <w:proofErr w:type="spellEnd"/>
+      <w:r>
+        <w:rPr>
+          <w:rFonts w:ascii="Consolas" w:eastAsia="Times New Roman" w:hAnsi="Consolas" w:cs="Times New Roman"/>
+          <w:color w:val="D4D4D4"/>
+          <w:sz w:val="21"/>
+          <w:szCs w:val="21"/>
+        </w:rPr>
+        <w:t>,</w:t>
+      </w:r>
+    </w:p>
+    <w:p>
+      <w:pPr>
+        <w:shd w:val="clear" w:color="auto" w:fill="1E1E1E"/>
+        <w:spacing w:after="0" w:line="285" w:lineRule="atLeast"/>
+        <w:rPr>
+          <w:rFonts w:ascii="Consolas" w:eastAsia="Times New Roman" w:hAnsi="Consolas" w:cs="Times New Roman"/>
+          <w:color w:val="D4D4D4"/>
+          <w:sz w:val="21"/>
+          <w:szCs w:val="21"/>
+        </w:rPr>
+      </w:pPr>
+      <w:r>
+        <w:rPr>
+          <w:rFonts w:ascii="Consolas" w:eastAsia="Times New Roman" w:hAnsi="Consolas" w:cs="Times New Roman"/>
+          <w:color w:val="D4D4D4"/>
+          <w:sz w:val="21"/>
+          <w:szCs w:val="21"/>
+        </w:rPr>
+        <w:t>            </w:t>
+      </w:r>
+      <w:proofErr w:type="spellStart"/>
+      <w:r>
+        <w:rPr>
+          <w:rFonts w:ascii="Consolas" w:eastAsia="Times New Roman" w:hAnsi="Consolas" w:cs="Times New Roman"/>
+          <w:color w:val="4EC9B0"/>
+          <w:sz w:val="21"/>
+          <w:szCs w:val="21"/>
+        </w:rPr>
+        <w:t>ILogger</w:t>
+      </w:r>
+      <w:proofErr w:type="spellEnd"/>
+      <w:r>
+        <w:rPr>
+          <w:rFonts w:ascii="Consolas" w:eastAsia="Times New Roman" w:hAnsi="Consolas" w:cs="Times New Roman"/>
+          <w:color w:val="D4D4D4"/>
+          <w:sz w:val="21"/>
+          <w:szCs w:val="21"/>
+        </w:rPr>
+        <w:t> </w:t>
+      </w:r>
+      <w:r>
+        <w:rPr>
+          <w:rFonts w:ascii="Consolas" w:eastAsia="Times New Roman" w:hAnsi="Consolas" w:cs="Times New Roman"/>
+          <w:color w:val="9CDCFE"/>
+          <w:sz w:val="21"/>
+          <w:szCs w:val="21"/>
+        </w:rPr>
+        <w:t>log</w:t>
+      </w:r>
+      <w:r>
+        <w:rPr>
+          <w:rFonts w:ascii="Consolas" w:eastAsia="Times New Roman" w:hAnsi="Consolas" w:cs="Times New Roman"/>
+          <w:color w:val="D4D4D4"/>
+          <w:sz w:val="21"/>
+          <w:szCs w:val="21"/>
+        </w:rPr>
+        <w:t>)</w:t>
+      </w:r>
+    </w:p>
+    <w:p>
+      <w:pPr>
+        <w:shd w:val="clear" w:color="auto" w:fill="1E1E1E"/>
+        <w:spacing w:after="0" w:line="285" w:lineRule="atLeast"/>
+        <w:rPr>
+          <w:rFonts w:ascii="Consolas" w:eastAsia="Times New Roman" w:hAnsi="Consolas" w:cs="Times New Roman"/>
+          <w:color w:val="D4D4D4"/>
+          <w:sz w:val="21"/>
+          <w:szCs w:val="21"/>
+        </w:rPr>
+      </w:pPr>
+      <w:r>
+        <w:rPr>
+          <w:rFonts w:ascii="Consolas" w:eastAsia="Times New Roman" w:hAnsi="Consolas" w:cs="Times New Roman"/>
+          <w:color w:val="D4D4D4"/>
+          <w:sz w:val="21"/>
+          <w:szCs w:val="21"/>
+        </w:rPr>
+        <w:t>        {</w:t>
+      </w:r>
+    </w:p>
+    <w:p>
+      <w:pPr>
+        <w:shd w:val="clear" w:color="auto" w:fill="1E1E1E"/>
+        <w:spacing w:after="0" w:line="285" w:lineRule="atLeast"/>
+        <w:rPr>
+          <w:rFonts w:ascii="Consolas" w:eastAsia="Times New Roman" w:hAnsi="Consolas" w:cs="Times New Roman"/>
+          <w:color w:val="D4D4D4"/>
+          <w:sz w:val="21"/>
+          <w:szCs w:val="21"/>
+        </w:rPr>
+      </w:pPr>
+      <w:r>
+        <w:rPr>
+          <w:rFonts w:ascii="Consolas" w:eastAsia="Times New Roman" w:hAnsi="Consolas" w:cs="Times New Roman"/>
+          <w:color w:val="D4D4D4"/>
+          <w:sz w:val="21"/>
+          <w:szCs w:val="21"/>
+        </w:rPr>
+        <w:t>            </w:t>
+      </w:r>
+    </w:p>
+    <w:p>
+      <w:pPr>
+        <w:shd w:val="clear" w:color="auto" w:fill="1E1E1E"/>
+        <w:spacing w:after="0" w:line="285" w:lineRule="atLeast"/>
+        <w:rPr>
+          <w:rFonts w:ascii="Consolas" w:eastAsia="Times New Roman" w:hAnsi="Consolas" w:cs="Times New Roman"/>
+          <w:color w:val="D4D4D4"/>
+          <w:sz w:val="21"/>
+          <w:szCs w:val="21"/>
+        </w:rPr>
+      </w:pPr>
+    </w:p>
+    <w:p>
+      <w:pPr>
+        <w:shd w:val="clear" w:color="auto" w:fill="1E1E1E"/>
+        <w:spacing w:after="0" w:line="285" w:lineRule="atLeast"/>
+        <w:rPr>
+          <w:rFonts w:ascii="Consolas" w:eastAsia="Times New Roman" w:hAnsi="Consolas" w:cs="Times New Roman"/>
+          <w:color w:val="D4D4D4"/>
+          <w:sz w:val="21"/>
+          <w:szCs w:val="21"/>
+        </w:rPr>
+      </w:pPr>
+      <w:r>
+        <w:rPr>
+          <w:rFonts w:ascii="Consolas" w:eastAsia="Times New Roman" w:hAnsi="Consolas" w:cs="Times New Roman"/>
+          <w:color w:val="D4D4D4"/>
+          <w:sz w:val="21"/>
+          <w:szCs w:val="21"/>
+        </w:rPr>
+        <w:t>            </w:t>
+      </w:r>
+      <w:r>
+        <w:rPr>
+          <w:rFonts w:ascii="Consolas" w:eastAsia="Times New Roman" w:hAnsi="Consolas" w:cs="Times New Roman"/>
+          <w:color w:val="569CD6"/>
+          <w:sz w:val="21"/>
+          <w:szCs w:val="21"/>
+        </w:rPr>
+        <w:t>string</w:t>
+      </w:r>
+      <w:r>
+        <w:rPr>
+          <w:rFonts w:ascii="Consolas" w:eastAsia="Times New Roman" w:hAnsi="Consolas" w:cs="Times New Roman"/>
+          <w:color w:val="D4D4D4"/>
+          <w:sz w:val="21"/>
+          <w:szCs w:val="21"/>
+        </w:rPr>
+        <w:t> </w:t>
+      </w:r>
+      <w:r>
+        <w:rPr>
+          <w:rFonts w:ascii="Consolas" w:eastAsia="Times New Roman" w:hAnsi="Consolas" w:cs="Times New Roman"/>
+          <w:color w:val="9CDCFE"/>
+          <w:sz w:val="21"/>
+          <w:szCs w:val="21"/>
+        </w:rPr>
+        <w:t>requestBody</w:t>
+      </w:r>
+      <w:r>
+        <w:rPr>
+          <w:rFonts w:ascii="Consolas" w:eastAsia="Times New Roman" w:hAnsi="Consolas" w:cs="Times New Roman"/>
+          <w:color w:val="D4D4D4"/>
+          <w:sz w:val="21"/>
+          <w:szCs w:val="21"/>
+        </w:rPr>
+        <w:t> = </w:t>
+      </w:r>
+      <w:r>
+        <w:rPr>
+          <w:rFonts w:ascii="Consolas" w:eastAsia="Times New Roman" w:hAnsi="Consolas" w:cs="Times New Roman"/>
+          <w:color w:val="569CD6"/>
+          <w:sz w:val="21"/>
+          <w:szCs w:val="21"/>
+        </w:rPr>
+        <w:t>await</w:t>
+      </w:r>
+      <w:r>
+        <w:rPr>
+          <w:rFonts w:ascii="Consolas" w:eastAsia="Times New Roman" w:hAnsi="Consolas" w:cs="Times New Roman"/>
+          <w:color w:val="D4D4D4"/>
+          <w:sz w:val="21"/>
+          <w:szCs w:val="21"/>
+        </w:rPr>
+        <w:t> </w:t>
+      </w:r>
+      <w:r>
+        <w:rPr>
+          <w:rFonts w:ascii="Consolas" w:eastAsia="Times New Roman" w:hAnsi="Consolas" w:cs="Times New Roman"/>
+          <w:color w:val="569CD6"/>
+          <w:sz w:val="21"/>
+          <w:szCs w:val="21"/>
+        </w:rPr>
+        <w:t>new</w:t>
+      </w:r>
+      <w:r>
+        <w:rPr>
+          <w:rFonts w:ascii="Consolas" w:eastAsia="Times New Roman" w:hAnsi="Consolas" w:cs="Times New Roman"/>
+          <w:color w:val="D4D4D4"/>
+          <w:sz w:val="21"/>
+          <w:szCs w:val="21"/>
+        </w:rPr>
+        <w:t> </w:t>
+      </w:r>
+      <w:r>
+        <w:rPr>
+          <w:rFonts w:ascii="Consolas" w:eastAsia="Times New Roman" w:hAnsi="Consolas" w:cs="Times New Roman"/>
+          <w:color w:val="4EC9B0"/>
+          <w:sz w:val="21"/>
+          <w:szCs w:val="21"/>
+        </w:rPr>
+        <w:t>StreamReader</w:t>
+      </w:r>
+      <w:r>
+        <w:rPr>
+          <w:rFonts w:ascii="Consolas" w:eastAsia="Times New Roman" w:hAnsi="Consolas" w:cs="Times New Roman"/>
+          <w:color w:val="D4D4D4"/>
+          <w:sz w:val="21"/>
+          <w:szCs w:val="21"/>
+        </w:rPr>
+        <w:t>(</w:t>
+      </w:r>
+      <w:proofErr w:type="gramStart"/>
+      <w:r>
+        <w:rPr>
+          <w:rFonts w:ascii="Consolas" w:eastAsia="Times New Roman" w:hAnsi="Consolas" w:cs="Times New Roman"/>
+          <w:color w:val="9CDCFE"/>
+          <w:sz w:val="21"/>
+          <w:szCs w:val="21"/>
+        </w:rPr>
+        <w:t>req</w:t>
+      </w:r>
+      <w:r>
+        <w:rPr>
+          <w:rFonts w:ascii="Consolas" w:eastAsia="Times New Roman" w:hAnsi="Consolas" w:cs="Times New Roman"/>
+          <w:color w:val="D4D4D4"/>
+          <w:sz w:val="21"/>
+          <w:szCs w:val="21"/>
+        </w:rPr>
+        <w:t>.</w:t>
+      </w:r>
+      <w:r>
+        <w:rPr>
+          <w:rFonts w:ascii="Consolas" w:eastAsia="Times New Roman" w:hAnsi="Consolas" w:cs="Times New Roman"/>
+          <w:color w:val="9CDCFE"/>
+          <w:sz w:val="21"/>
+          <w:szCs w:val="21"/>
+        </w:rPr>
+        <w:t>Body</w:t>
+      </w:r>
+      <w:proofErr w:type="gramEnd"/>
+      <w:r>
+        <w:rPr>
+          <w:rFonts w:ascii="Consolas" w:eastAsia="Times New Roman" w:hAnsi="Consolas" w:cs="Times New Roman"/>
+          <w:color w:val="D4D4D4"/>
+          <w:sz w:val="21"/>
+          <w:szCs w:val="21"/>
+        </w:rPr>
+        <w:t>).</w:t>
+      </w:r>
+      <w:r>
+        <w:rPr>
+          <w:rFonts w:ascii="Consolas" w:eastAsia="Times New Roman" w:hAnsi="Consolas" w:cs="Times New Roman"/>
+          <w:color w:val="DCDCAA"/>
+          <w:sz w:val="21"/>
+          <w:szCs w:val="21"/>
+        </w:rPr>
+        <w:t>ReadToEndAsync</w:t>
+      </w:r>
+      <w:r>
+        <w:rPr>
+          <w:rFonts w:ascii="Consolas" w:eastAsia="Times New Roman" w:hAnsi="Consolas" w:cs="Times New Roman"/>
+          <w:color w:val="D4D4D4"/>
+          <w:sz w:val="21"/>
+          <w:szCs w:val="21"/>
+        </w:rPr>
+        <w:t>();</w:t>
+      </w:r>
+    </w:p>
+    <w:p>
+      <w:pPr>
+        <w:shd w:val="clear" w:color="auto" w:fill="1E1E1E"/>
+        <w:spacing w:after="0" w:line="285" w:lineRule="atLeast"/>
+        <w:rPr>
+          <w:rFonts w:ascii="Consolas" w:eastAsia="Times New Roman" w:hAnsi="Consolas" w:cs="Times New Roman"/>
+          <w:color w:val="D4D4D4"/>
+          <w:sz w:val="21"/>
+          <w:szCs w:val="21"/>
+        </w:rPr>
+      </w:pPr>
+      <w:r>
+        <w:rPr>
+          <w:rFonts w:ascii="Consolas" w:eastAsia="Times New Roman" w:hAnsi="Consolas" w:cs="Times New Roman"/>
+          <w:color w:val="D4D4D4"/>
+          <w:sz w:val="21"/>
+          <w:szCs w:val="21"/>
+        </w:rPr>
+        <w:t>            </w:t>
+      </w:r>
+      <w:r>
+        <w:rPr>
+          <w:rFonts w:ascii="Consolas" w:eastAsia="Times New Roman" w:hAnsi="Consolas" w:cs="Times New Roman"/>
+          <w:color w:val="569CD6"/>
+          <w:sz w:val="21"/>
+          <w:szCs w:val="21"/>
+        </w:rPr>
+        <w:t>dynamic</w:t>
+      </w:r>
+      <w:r>
+        <w:rPr>
+          <w:rFonts w:ascii="Consolas" w:eastAsia="Times New Roman" w:hAnsi="Consolas" w:cs="Times New Roman"/>
+          <w:color w:val="D4D4D4"/>
+          <w:sz w:val="21"/>
+          <w:szCs w:val="21"/>
+        </w:rPr>
+        <w:t> </w:t>
+      </w:r>
+      <w:r>
+        <w:rPr>
+          <w:rFonts w:ascii="Consolas" w:eastAsia="Times New Roman" w:hAnsi="Consolas" w:cs="Times New Roman"/>
+          <w:color w:val="9CDCFE"/>
+          <w:sz w:val="21"/>
+          <w:szCs w:val="21"/>
+        </w:rPr>
+        <w:t>order</w:t>
+      </w:r>
+      <w:r>
+        <w:rPr>
+          <w:rFonts w:ascii="Consolas" w:eastAsia="Times New Roman" w:hAnsi="Consolas" w:cs="Times New Roman"/>
+          <w:color w:val="D4D4D4"/>
+          <w:sz w:val="21"/>
+          <w:szCs w:val="21"/>
+        </w:rPr>
+        <w:t> = </w:t>
+      </w:r>
+      <w:r>
+        <w:rPr>
+          <w:rFonts w:ascii="Consolas" w:eastAsia="Times New Roman" w:hAnsi="Consolas" w:cs="Times New Roman"/>
+          <w:color w:val="9CDCFE"/>
+          <w:sz w:val="21"/>
+          <w:szCs w:val="21"/>
+        </w:rPr>
+        <w:t>JsonConvert</w:t>
+      </w:r>
+      <w:r>
+        <w:rPr>
+          <w:rFonts w:ascii="Consolas" w:eastAsia="Times New Roman" w:hAnsi="Consolas" w:cs="Times New Roman"/>
+          <w:color w:val="D4D4D4"/>
+          <w:sz w:val="21"/>
+          <w:szCs w:val="21"/>
+        </w:rPr>
+        <w:t>.</w:t>
+      </w:r>
+      <w:r>
+        <w:rPr>
+          <w:rFonts w:ascii="Consolas" w:eastAsia="Times New Roman" w:hAnsi="Consolas" w:cs="Times New Roman"/>
+          <w:color w:val="DCDCAA"/>
+          <w:sz w:val="21"/>
+          <w:szCs w:val="21"/>
+        </w:rPr>
+        <w:t>DeserializeObject</w:t>
+      </w:r>
+      <w:r>
+        <w:rPr>
+          <w:rFonts w:ascii="Consolas" w:eastAsia="Times New Roman" w:hAnsi="Consolas" w:cs="Times New Roman"/>
+          <w:color w:val="D4D4D4"/>
+          <w:sz w:val="21"/>
+          <w:szCs w:val="21"/>
+        </w:rPr>
+        <w:t>&lt;</w:t>
+      </w:r>
+      <w:r>
+        <w:rPr>
+          <w:rFonts w:ascii="Consolas" w:eastAsia="Times New Roman" w:hAnsi="Consolas" w:cs="Times New Roman"/>
+          <w:color w:val="4EC9B0"/>
+          <w:sz w:val="21"/>
+          <w:szCs w:val="21"/>
+        </w:rPr>
+        <w:t>Order</w:t>
+      </w:r>
+      <w:r>
+        <w:rPr>
+          <w:rFonts w:ascii="Consolas" w:eastAsia="Times New Roman" w:hAnsi="Consolas" w:cs="Times New Roman"/>
+          <w:color w:val="D4D4D4"/>
+          <w:sz w:val="21"/>
+          <w:szCs w:val="21"/>
+        </w:rPr>
+        <w:t>&gt;(</w:t>
+      </w:r>
+      <w:r>
+        <w:rPr>
+          <w:rFonts w:ascii="Consolas" w:eastAsia="Times New Roman" w:hAnsi="Consolas" w:cs="Times New Roman"/>
+          <w:color w:val="9CDCFE"/>
+          <w:sz w:val="21"/>
+          <w:szCs w:val="21"/>
+        </w:rPr>
+        <w:t>requestBody</w:t>
+      </w:r>
+      <w:r>
+        <w:rPr>
+          <w:rFonts w:ascii="Consolas" w:eastAsia="Times New Roman" w:hAnsi="Consolas" w:cs="Times New Roman"/>
+          <w:color w:val="D4D4D4"/>
+          <w:sz w:val="21"/>
+          <w:szCs w:val="21"/>
+        </w:rPr>
+        <w:t>);</w:t>
+      </w:r>
+    </w:p>
+    <w:p>
+      <w:pPr>
+        <w:shd w:val="clear" w:color="auto" w:fill="1E1E1E"/>
+        <w:spacing w:after="0" w:line="285" w:lineRule="atLeast"/>
+        <w:rPr>
+          <w:rFonts w:ascii="Consolas" w:eastAsia="Times New Roman" w:hAnsi="Consolas" w:cs="Times New Roman"/>
+          <w:color w:val="D4D4D4"/>
+          <w:sz w:val="21"/>
+          <w:szCs w:val="21"/>
+        </w:rPr>
+      </w:pPr>
+      <w:r>
+        <w:rPr>
+          <w:rFonts w:ascii="Consolas" w:eastAsia="Times New Roman" w:hAnsi="Consolas" w:cs="Times New Roman"/>
+          <w:color w:val="D4D4D4"/>
+          <w:sz w:val="21"/>
+          <w:szCs w:val="21"/>
+        </w:rPr>
+        <w:t>            </w:t>
+      </w:r>
+      <w:r>
+        <w:rPr>
+          <w:rFonts w:ascii="Consolas" w:eastAsia="Times New Roman" w:hAnsi="Consolas" w:cs="Times New Roman"/>
+          <w:color w:val="569CD6"/>
+          <w:sz w:val="21"/>
+          <w:szCs w:val="21"/>
+        </w:rPr>
+        <w:t>await</w:t>
+      </w:r>
+      <w:r>
+        <w:rPr>
+          <w:rFonts w:ascii="Consolas" w:eastAsia="Times New Roman" w:hAnsi="Consolas" w:cs="Times New Roman"/>
+          <w:color w:val="D4D4D4"/>
+          <w:sz w:val="21"/>
+          <w:szCs w:val="21"/>
+        </w:rPr>
+        <w:t> </w:t>
+      </w:r>
+      <w:proofErr w:type="spellStart"/>
+      <w:r>
+        <w:rPr>
+          <w:rFonts w:ascii="Consolas" w:eastAsia="Times New Roman" w:hAnsi="Consolas" w:cs="Times New Roman"/>
+          <w:color w:val="9CDCFE"/>
+          <w:sz w:val="21"/>
+          <w:szCs w:val="21"/>
+        </w:rPr>
+        <w:t>orderQueue</w:t>
+      </w:r>
+      <w:r>
+        <w:rPr>
+          <w:rFonts w:ascii="Consolas" w:eastAsia="Times New Roman" w:hAnsi="Consolas" w:cs="Times New Roman"/>
+          <w:color w:val="D4D4D4"/>
+          <w:sz w:val="21"/>
+          <w:szCs w:val="21"/>
+        </w:rPr>
+        <w:t>.</w:t>
+      </w:r>
+      <w:r>
+        <w:rPr>
+          <w:rFonts w:ascii="Consolas" w:eastAsia="Times New Roman" w:hAnsi="Consolas" w:cs="Times New Roman"/>
+          <w:color w:val="DCDCAA"/>
+          <w:sz w:val="21"/>
+          <w:szCs w:val="21"/>
+        </w:rPr>
+        <w:t>AddAsync</w:t>
+      </w:r>
+      <w:proofErr w:type="spellEnd"/>
+      <w:r>
+        <w:rPr>
+          <w:rFonts w:ascii="Consolas" w:eastAsia="Times New Roman" w:hAnsi="Consolas" w:cs="Times New Roman"/>
+          <w:color w:val="D4D4D4"/>
+          <w:sz w:val="21"/>
+          <w:szCs w:val="21"/>
+        </w:rPr>
+        <w:t>(</w:t>
+      </w:r>
+      <w:r>
+        <w:rPr>
+          <w:rFonts w:ascii="Consolas" w:eastAsia="Times New Roman" w:hAnsi="Consolas" w:cs="Times New Roman"/>
+          <w:color w:val="9CDCFE"/>
+          <w:sz w:val="21"/>
+          <w:szCs w:val="21"/>
+        </w:rPr>
+        <w:t>order</w:t>
+      </w:r>
+      <w:r>
+        <w:rPr>
+          <w:rFonts w:ascii="Consolas" w:eastAsia="Times New Roman" w:hAnsi="Consolas" w:cs="Times New Roman"/>
+          <w:color w:val="D4D4D4"/>
+          <w:sz w:val="21"/>
+          <w:szCs w:val="21"/>
+        </w:rPr>
+        <w:t>);</w:t>
+      </w:r>
+    </w:p>
+    <w:p>
+      <w:pPr>
+        <w:shd w:val="clear" w:color="auto" w:fill="1E1E1E"/>
+        <w:spacing w:after="0" w:line="285" w:lineRule="atLeast"/>
+        <w:rPr>
+          <w:rFonts w:ascii="Consolas" w:eastAsia="Times New Roman" w:hAnsi="Consolas" w:cs="Times New Roman"/>
+          <w:color w:val="D4D4D4"/>
+          <w:sz w:val="21"/>
+          <w:szCs w:val="21"/>
+        </w:rPr>
+      </w:pPr>
+      <w:r>
+        <w:rPr>
+          <w:rFonts w:ascii="Consolas" w:eastAsia="Times New Roman" w:hAnsi="Consolas" w:cs="Times New Roman"/>
+          <w:color w:val="D4D4D4"/>
+          <w:sz w:val="21"/>
+          <w:szCs w:val="21"/>
+        </w:rPr>
+        <w:t>            </w:t>
+      </w:r>
+      <w:proofErr w:type="gramStart"/>
+      <w:r>
+        <w:rPr>
+          <w:rFonts w:ascii="Consolas" w:eastAsia="Times New Roman" w:hAnsi="Consolas" w:cs="Times New Roman"/>
+          <w:color w:val="9CDCFE"/>
+          <w:sz w:val="21"/>
+          <w:szCs w:val="21"/>
+        </w:rPr>
+        <w:t>log</w:t>
+      </w:r>
+      <w:r>
+        <w:rPr>
+          <w:rFonts w:ascii="Consolas" w:eastAsia="Times New Roman" w:hAnsi="Consolas" w:cs="Times New Roman"/>
+          <w:color w:val="D4D4D4"/>
+          <w:sz w:val="21"/>
+          <w:szCs w:val="21"/>
+        </w:rPr>
+        <w:t>.</w:t>
+      </w:r>
+      <w:r>
+        <w:rPr>
+          <w:rFonts w:ascii="Consolas" w:eastAsia="Times New Roman" w:hAnsi="Consolas" w:cs="Times New Roman"/>
+          <w:color w:val="DCDCAA"/>
+          <w:sz w:val="21"/>
+          <w:szCs w:val="21"/>
+        </w:rPr>
+        <w:t>LogInformation</w:t>
+      </w:r>
+      <w:proofErr w:type="gramEnd"/>
+      <w:r>
+        <w:rPr>
+          <w:rFonts w:ascii="Consolas" w:eastAsia="Times New Roman" w:hAnsi="Consolas" w:cs="Times New Roman"/>
+          <w:color w:val="D4D4D4"/>
+          <w:sz w:val="21"/>
+          <w:szCs w:val="21"/>
+        </w:rPr>
+        <w:t>(</w:t>
+      </w:r>
+      <w:r>
+        <w:rPr>
+          <w:rFonts w:ascii="Consolas" w:eastAsia="Times New Roman" w:hAnsi="Consolas" w:cs="Times New Roman"/>
+          <w:color w:val="CE9178"/>
+          <w:sz w:val="21"/>
+          <w:szCs w:val="21"/>
+        </w:rPr>
+        <w:t>$"Thank you for your paymant. Order Recevied from {</w:t>
+      </w:r>
+      <w:proofErr w:type="gramStart"/>
+      <w:r>
+        <w:rPr>
+          <w:rFonts w:ascii="Consolas" w:eastAsia="Times New Roman" w:hAnsi="Consolas" w:cs="Times New Roman"/>
+          <w:color w:val="9CDCFE"/>
+          <w:sz w:val="21"/>
+          <w:szCs w:val="21"/>
+        </w:rPr>
+        <w:t>order</w:t>
+      </w:r>
+      <w:r>
+        <w:rPr>
+          <w:rFonts w:ascii="Consolas" w:eastAsia="Times New Roman" w:hAnsi="Consolas" w:cs="Times New Roman"/>
+          <w:color w:val="CE9178"/>
+          <w:sz w:val="21"/>
+          <w:szCs w:val="21"/>
+        </w:rPr>
+        <w:t>.</w:t>
+      </w:r>
+      <w:r>
+        <w:rPr>
+          <w:rFonts w:ascii="Consolas" w:eastAsia="Times New Roman" w:hAnsi="Consolas" w:cs="Times New Roman"/>
+          <w:color w:val="9CDCFE"/>
+          <w:sz w:val="21"/>
+          <w:szCs w:val="21"/>
+        </w:rPr>
+        <w:t>Email</w:t>
+      </w:r>
+      <w:proofErr w:type="gramEnd"/>
+      <w:r>
+        <w:rPr>
+          <w:rFonts w:ascii="Consolas" w:eastAsia="Times New Roman" w:hAnsi="Consolas" w:cs="Times New Roman"/>
+          <w:color w:val="CE9178"/>
+          <w:sz w:val="21"/>
+          <w:szCs w:val="21"/>
+        </w:rPr>
+        <w:t>}"</w:t>
+      </w:r>
+      <w:r>
+        <w:rPr>
+          <w:rFonts w:ascii="Consolas" w:eastAsia="Times New Roman" w:hAnsi="Consolas" w:cs="Times New Roman"/>
+          <w:color w:val="D4D4D4"/>
+          <w:sz w:val="21"/>
+          <w:szCs w:val="21"/>
+        </w:rPr>
+        <w:t>);</w:t>
+      </w:r>
       <w:bookmarkStart w:id="0" w:name="_GoBack"/>
       <w:bookmarkEnd w:id="0"/>
+    </w:p>
+    <w:p>
+      <w:pPr>
+        <w:shd w:val="clear" w:color="auto" w:fill="1E1E1E"/>
+        <w:spacing w:after="0" w:line="285" w:lineRule="atLeast"/>
+        <w:rPr>
+          <w:rFonts w:ascii="Consolas" w:eastAsia="Times New Roman" w:hAnsi="Consolas" w:cs="Times New Roman"/>
+          <w:color w:val="D4D4D4"/>
+          <w:sz w:val="21"/>
+          <w:szCs w:val="21"/>
+        </w:rPr>
+      </w:pPr>
+      <w:r>
+        <w:rPr>
+          <w:rFonts w:ascii="Consolas" w:eastAsia="Times New Roman" w:hAnsi="Consolas" w:cs="Times New Roman"/>
+          <w:color w:val="D4D4D4"/>
+          <w:sz w:val="21"/>
+          <w:szCs w:val="21"/>
+        </w:rPr>
+        <w:t>            </w:t>
+      </w:r>
+      <w:r>
+        <w:rPr>
+          <w:rFonts w:ascii="Consolas" w:eastAsia="Times New Roman" w:hAnsi="Consolas" w:cs="Times New Roman"/>
+          <w:color w:val="C586C0"/>
+          <w:sz w:val="21"/>
+          <w:szCs w:val="21"/>
+        </w:rPr>
+        <w:t>return</w:t>
+      </w:r>
+      <w:r>
+        <w:rPr>
+          <w:rFonts w:ascii="Consolas" w:eastAsia="Times New Roman" w:hAnsi="Consolas" w:cs="Times New Roman"/>
+          <w:color w:val="D4D4D4"/>
+          <w:sz w:val="21"/>
+          <w:szCs w:val="21"/>
+        </w:rPr>
+        <w:t> </w:t>
+      </w:r>
+      <w:r>
+        <w:rPr>
+          <w:rFonts w:ascii="Consolas" w:eastAsia="Times New Roman" w:hAnsi="Consolas" w:cs="Times New Roman"/>
+          <w:color w:val="569CD6"/>
+          <w:sz w:val="21"/>
+          <w:szCs w:val="21"/>
+        </w:rPr>
+        <w:t>new</w:t>
+      </w:r>
+      <w:r>
+        <w:rPr>
+          <w:rFonts w:ascii="Consolas" w:eastAsia="Times New Roman" w:hAnsi="Consolas" w:cs="Times New Roman"/>
+          <w:color w:val="D4D4D4"/>
+          <w:sz w:val="21"/>
+          <w:szCs w:val="21"/>
+        </w:rPr>
+        <w:t> </w:t>
+      </w:r>
+      <w:proofErr w:type="gramStart"/>
+      <w:r>
+        <w:rPr>
+          <w:rFonts w:ascii="Consolas" w:eastAsia="Times New Roman" w:hAnsi="Consolas" w:cs="Times New Roman"/>
+          <w:color w:val="4EC9B0"/>
+          <w:sz w:val="21"/>
+          <w:szCs w:val="21"/>
+        </w:rPr>
+        <w:t>OkObjectResult</w:t>
+      </w:r>
+      <w:r>
+        <w:rPr>
+          <w:rFonts w:ascii="Consolas" w:eastAsia="Times New Roman" w:hAnsi="Consolas" w:cs="Times New Roman"/>
+          <w:color w:val="D4D4D4"/>
+          <w:sz w:val="21"/>
+          <w:szCs w:val="21"/>
+        </w:rPr>
+        <w:t>(</w:t>
+      </w:r>
+      <w:proofErr w:type="gramEnd"/>
+      <w:r>
+        <w:rPr>
+          <w:rFonts w:ascii="Consolas" w:eastAsia="Times New Roman" w:hAnsi="Consolas" w:cs="Times New Roman"/>
+          <w:color w:val="CE9178"/>
+          <w:sz w:val="21"/>
+          <w:szCs w:val="21"/>
+        </w:rPr>
+        <w:t>$"Thank you for your putrchase"</w:t>
+      </w:r>
+      <w:r>
+        <w:rPr>
+          <w:rFonts w:ascii="Consolas" w:eastAsia="Times New Roman" w:hAnsi="Consolas" w:cs="Times New Roman"/>
+          <w:color w:val="D4D4D4"/>
+          <w:sz w:val="21"/>
+          <w:szCs w:val="21"/>
+        </w:rPr>
+        <w:t>);</w:t>
+      </w:r>
+    </w:p>
+    <w:p>
+      <w:pPr>
+        <w:shd w:val="clear" w:color="auto" w:fill="1E1E1E"/>
+        <w:spacing w:after="0" w:line="285" w:lineRule="atLeast"/>
+        <w:rPr>
+          <w:rFonts w:ascii="Consolas" w:eastAsia="Times New Roman" w:hAnsi="Consolas" w:cs="Times New Roman"/>
+          <w:color w:val="D4D4D4"/>
+          <w:sz w:val="21"/>
+          <w:szCs w:val="21"/>
+        </w:rPr>
+      </w:pPr>
+      <w:r>
+        <w:rPr>
+          <w:rFonts w:ascii="Consolas" w:eastAsia="Times New Roman" w:hAnsi="Consolas" w:cs="Times New Roman"/>
+          <w:color w:val="D4D4D4"/>
+          <w:sz w:val="21"/>
+          <w:szCs w:val="21"/>
+        </w:rPr>
+        <w:t>        }</w:t>
+      </w:r>
+    </w:p>
+    <w:p>
+      <w:pPr>
+        <w:shd w:val="clear" w:color="auto" w:fill="1E1E1E"/>
+        <w:spacing w:after="0" w:line="285" w:lineRule="atLeast"/>
+        <w:rPr>
+          <w:rFonts w:ascii="Consolas" w:eastAsia="Times New Roman" w:hAnsi="Consolas" w:cs="Times New Roman"/>
+          <w:color w:val="D4D4D4"/>
+          <w:sz w:val="21"/>
+          <w:szCs w:val="21"/>
+        </w:rPr>
+      </w:pPr>
+      <w:r>
+        <w:rPr>
+          <w:rFonts w:ascii="Consolas" w:eastAsia="Times New Roman" w:hAnsi="Consolas" w:cs="Times New Roman"/>
+          <w:color w:val="D4D4D4"/>
+          <w:sz w:val="21"/>
+          <w:szCs w:val="21"/>
+        </w:rPr>
+        <w:t>    }</w:t>
+      </w:r>
+    </w:p>
+    <w:p>
+      <w:pPr>
+        <w:shd w:val="clear" w:color="auto" w:fill="1E1E1E"/>
+        <w:spacing w:after="240" w:line="285" w:lineRule="atLeast"/>
+        <w:rPr>
+          <w:rFonts w:ascii="Consolas" w:eastAsia="Times New Roman" w:hAnsi="Consolas" w:cs="Times New Roman"/>
+          <w:color w:val="D4D4D4"/>
+          <w:sz w:val="21"/>
+          <w:szCs w:val="21"/>
+        </w:rPr>
+      </w:pPr>
+    </w:p>
+    <w:p>
+      <w:pPr>
+        <w:shd w:val="clear" w:color="auto" w:fill="1E1E1E"/>
+        <w:spacing w:after="0" w:line="285" w:lineRule="atLeast"/>
+        <w:rPr>
+          <w:rFonts w:ascii="Consolas" w:eastAsia="Times New Roman" w:hAnsi="Consolas" w:cs="Times New Roman"/>
+          <w:color w:val="D4D4D4"/>
+          <w:sz w:val="21"/>
+          <w:szCs w:val="21"/>
+        </w:rPr>
+      </w:pPr>
+      <w:r>
+        <w:rPr>
+          <w:rFonts w:ascii="Consolas" w:eastAsia="Times New Roman" w:hAnsi="Consolas" w:cs="Times New Roman"/>
+          <w:color w:val="569CD6"/>
+          <w:sz w:val="21"/>
+          <w:szCs w:val="21"/>
+        </w:rPr>
+        <w:t>public</w:t>
+      </w:r>
+      <w:r>
+        <w:rPr>
+          <w:rFonts w:ascii="Consolas" w:eastAsia="Times New Roman" w:hAnsi="Consolas" w:cs="Times New Roman"/>
+          <w:color w:val="D4D4D4"/>
+          <w:sz w:val="21"/>
+          <w:szCs w:val="21"/>
+        </w:rPr>
+        <w:t> </w:t>
+      </w:r>
+      <w:r>
+        <w:rPr>
+          <w:rFonts w:ascii="Consolas" w:eastAsia="Times New Roman" w:hAnsi="Consolas" w:cs="Times New Roman"/>
+          <w:color w:val="569CD6"/>
+          <w:sz w:val="21"/>
+          <w:szCs w:val="21"/>
+        </w:rPr>
+        <w:t>class</w:t>
+      </w:r>
+      <w:r>
+        <w:rPr>
+          <w:rFonts w:ascii="Consolas" w:eastAsia="Times New Roman" w:hAnsi="Consolas" w:cs="Times New Roman"/>
+          <w:color w:val="D4D4D4"/>
+          <w:sz w:val="21"/>
+          <w:szCs w:val="21"/>
+        </w:rPr>
+        <w:t> </w:t>
+      </w:r>
+      <w:r>
+        <w:rPr>
+          <w:rFonts w:ascii="Consolas" w:eastAsia="Times New Roman" w:hAnsi="Consolas" w:cs="Times New Roman"/>
+          <w:color w:val="4EC9B0"/>
+          <w:sz w:val="21"/>
+          <w:szCs w:val="21"/>
+        </w:rPr>
+        <w:t>Order</w:t>
+      </w:r>
+    </w:p>
+    <w:p>
+      <w:pPr>
+        <w:shd w:val="clear" w:color="auto" w:fill="1E1E1E"/>
+        <w:spacing w:after="0" w:line="285" w:lineRule="atLeast"/>
+        <w:rPr>
+          <w:rFonts w:ascii="Consolas" w:eastAsia="Times New Roman" w:hAnsi="Consolas" w:cs="Times New Roman"/>
+          <w:color w:val="D4D4D4"/>
+          <w:sz w:val="21"/>
+          <w:szCs w:val="21"/>
+        </w:rPr>
+      </w:pPr>
+      <w:r>
+        <w:rPr>
+          <w:rFonts w:ascii="Consolas" w:eastAsia="Times New Roman" w:hAnsi="Consolas" w:cs="Times New Roman"/>
+          <w:color w:val="D4D4D4"/>
+          <w:sz w:val="21"/>
+          <w:szCs w:val="21"/>
+        </w:rPr>
+        <w:t>{</w:t>
+      </w:r>
+    </w:p>
+    <w:p>
+      <w:pPr>
+        <w:shd w:val="clear" w:color="auto" w:fill="1E1E1E"/>
+        <w:spacing w:after="0" w:line="285" w:lineRule="atLeast"/>
+        <w:rPr>
+          <w:rFonts w:ascii="Consolas" w:eastAsia="Times New Roman" w:hAnsi="Consolas" w:cs="Times New Roman"/>
+          <w:color w:val="D4D4D4"/>
+          <w:sz w:val="21"/>
+          <w:szCs w:val="21"/>
+        </w:rPr>
+      </w:pPr>
+      <w:r>
+        <w:rPr>
+          <w:rFonts w:ascii="Consolas" w:eastAsia="Times New Roman" w:hAnsi="Consolas" w:cs="Times New Roman"/>
+          <w:color w:val="D4D4D4"/>
+          <w:sz w:val="21"/>
+          <w:szCs w:val="21"/>
+        </w:rPr>
+        <w:t>    </w:t>
+      </w:r>
+      <w:r>
+        <w:rPr>
+          <w:rFonts w:ascii="Consolas" w:eastAsia="Times New Roman" w:hAnsi="Consolas" w:cs="Times New Roman"/>
+          <w:color w:val="569CD6"/>
+          <w:sz w:val="21"/>
+          <w:szCs w:val="21"/>
+        </w:rPr>
+        <w:t>public</w:t>
+      </w:r>
+      <w:r>
+        <w:rPr>
+          <w:rFonts w:ascii="Consolas" w:eastAsia="Times New Roman" w:hAnsi="Consolas" w:cs="Times New Roman"/>
+          <w:color w:val="D4D4D4"/>
+          <w:sz w:val="21"/>
+          <w:szCs w:val="21"/>
+        </w:rPr>
+        <w:t> </w:t>
+      </w:r>
+      <w:r>
+        <w:rPr>
+          <w:rFonts w:ascii="Consolas" w:eastAsia="Times New Roman" w:hAnsi="Consolas" w:cs="Times New Roman"/>
+          <w:color w:val="569CD6"/>
+          <w:sz w:val="21"/>
+          <w:szCs w:val="21"/>
+        </w:rPr>
+        <w:t>string</w:t>
+      </w:r>
+      <w:r>
+        <w:rPr>
+          <w:rFonts w:ascii="Consolas" w:eastAsia="Times New Roman" w:hAnsi="Consolas" w:cs="Times New Roman"/>
+          <w:color w:val="D4D4D4"/>
+          <w:sz w:val="21"/>
+          <w:szCs w:val="21"/>
+        </w:rPr>
+        <w:t> </w:t>
+      </w:r>
+      <w:proofErr w:type="spellStart"/>
+      <w:r>
+        <w:rPr>
+          <w:rFonts w:ascii="Consolas" w:eastAsia="Times New Roman" w:hAnsi="Consolas" w:cs="Times New Roman"/>
+          <w:color w:val="9CDCFE"/>
+          <w:sz w:val="21"/>
+          <w:szCs w:val="21"/>
+        </w:rPr>
+        <w:t>OrderId</w:t>
+      </w:r>
+      <w:proofErr w:type="spellEnd"/>
+      <w:r>
+        <w:rPr>
+          <w:rFonts w:ascii="Consolas" w:eastAsia="Times New Roman" w:hAnsi="Consolas" w:cs="Times New Roman"/>
+          <w:color w:val="D4D4D4"/>
+          <w:sz w:val="21"/>
+          <w:szCs w:val="21"/>
+        </w:rPr>
+        <w:t> </w:t>
+      </w:r>
+      <w:proofErr w:type="gramStart"/>
+      <w:r>
+        <w:rPr>
+          <w:rFonts w:ascii="Consolas" w:eastAsia="Times New Roman" w:hAnsi="Consolas" w:cs="Times New Roman"/>
+          <w:color w:val="D4D4D4"/>
+          <w:sz w:val="21"/>
+          <w:szCs w:val="21"/>
+        </w:rPr>
+        <w:t>{ </w:t>
+      </w:r>
+      <w:r>
+        <w:rPr>
+          <w:rFonts w:ascii="Consolas" w:eastAsia="Times New Roman" w:hAnsi="Consolas" w:cs="Times New Roman"/>
+          <w:color w:val="569CD6"/>
+          <w:sz w:val="21"/>
+          <w:szCs w:val="21"/>
+        </w:rPr>
+        <w:t>get</w:t>
+      </w:r>
+      <w:proofErr w:type="gramEnd"/>
+      <w:r>
+        <w:rPr>
+          <w:rFonts w:ascii="Consolas" w:eastAsia="Times New Roman" w:hAnsi="Consolas" w:cs="Times New Roman"/>
+          <w:color w:val="D4D4D4"/>
+          <w:sz w:val="21"/>
+          <w:szCs w:val="21"/>
+        </w:rPr>
+        <w:t>; </w:t>
+      </w:r>
+      <w:r>
+        <w:rPr>
+          <w:rFonts w:ascii="Consolas" w:eastAsia="Times New Roman" w:hAnsi="Consolas" w:cs="Times New Roman"/>
+          <w:color w:val="569CD6"/>
+          <w:sz w:val="21"/>
+          <w:szCs w:val="21"/>
+        </w:rPr>
+        <w:t>set</w:t>
+      </w:r>
+      <w:r>
+        <w:rPr>
+          <w:rFonts w:ascii="Consolas" w:eastAsia="Times New Roman" w:hAnsi="Consolas" w:cs="Times New Roman"/>
+          <w:color w:val="D4D4D4"/>
+          <w:sz w:val="21"/>
+          <w:szCs w:val="21"/>
+        </w:rPr>
+        <w:t>; } </w:t>
+      </w:r>
+    </w:p>
+    <w:p>
+      <w:pPr>
+        <w:shd w:val="clear" w:color="auto" w:fill="1E1E1E"/>
+        <w:spacing w:after="0" w:line="285" w:lineRule="atLeast"/>
+        <w:rPr>
+          <w:rFonts w:ascii="Consolas" w:eastAsia="Times New Roman" w:hAnsi="Consolas" w:cs="Times New Roman"/>
+          <w:color w:val="D4D4D4"/>
+          <w:sz w:val="21"/>
+          <w:szCs w:val="21"/>
+        </w:rPr>
+      </w:pPr>
+      <w:r>
+        <w:rPr>
+          <w:rFonts w:ascii="Consolas" w:eastAsia="Times New Roman" w:hAnsi="Consolas" w:cs="Times New Roman"/>
+          <w:color w:val="D4D4D4"/>
+          <w:sz w:val="21"/>
+          <w:szCs w:val="21"/>
+        </w:rPr>
+        <w:t>    </w:t>
+      </w:r>
+      <w:r>
+        <w:rPr>
+          <w:rFonts w:ascii="Consolas" w:eastAsia="Times New Roman" w:hAnsi="Consolas" w:cs="Times New Roman"/>
+          <w:color w:val="569CD6"/>
+          <w:sz w:val="21"/>
+          <w:szCs w:val="21"/>
+        </w:rPr>
+        <w:t>public</w:t>
+      </w:r>
+      <w:r>
+        <w:rPr>
+          <w:rFonts w:ascii="Consolas" w:eastAsia="Times New Roman" w:hAnsi="Consolas" w:cs="Times New Roman"/>
+          <w:color w:val="D4D4D4"/>
+          <w:sz w:val="21"/>
+          <w:szCs w:val="21"/>
+        </w:rPr>
+        <w:t> </w:t>
+      </w:r>
+      <w:r>
+        <w:rPr>
+          <w:rFonts w:ascii="Consolas" w:eastAsia="Times New Roman" w:hAnsi="Consolas" w:cs="Times New Roman"/>
+          <w:color w:val="569CD6"/>
+          <w:sz w:val="21"/>
+          <w:szCs w:val="21"/>
+        </w:rPr>
+        <w:t>string</w:t>
+      </w:r>
+      <w:r>
+        <w:rPr>
+          <w:rFonts w:ascii="Consolas" w:eastAsia="Times New Roman" w:hAnsi="Consolas" w:cs="Times New Roman"/>
+          <w:color w:val="D4D4D4"/>
+          <w:sz w:val="21"/>
+          <w:szCs w:val="21"/>
+        </w:rPr>
+        <w:t> </w:t>
+      </w:r>
+      <w:proofErr w:type="spellStart"/>
+      <w:r>
+        <w:rPr>
+          <w:rFonts w:ascii="Consolas" w:eastAsia="Times New Roman" w:hAnsi="Consolas" w:cs="Times New Roman"/>
+          <w:color w:val="9CDCFE"/>
+          <w:sz w:val="21"/>
+          <w:szCs w:val="21"/>
+        </w:rPr>
+        <w:t>ProductId</w:t>
+      </w:r>
+      <w:proofErr w:type="spellEnd"/>
+      <w:r>
+        <w:rPr>
+          <w:rFonts w:ascii="Consolas" w:eastAsia="Times New Roman" w:hAnsi="Consolas" w:cs="Times New Roman"/>
+          <w:color w:val="D4D4D4"/>
+          <w:sz w:val="21"/>
+          <w:szCs w:val="21"/>
+        </w:rPr>
+        <w:t> </w:t>
+      </w:r>
+      <w:proofErr w:type="gramStart"/>
+      <w:r>
+        <w:rPr>
+          <w:rFonts w:ascii="Consolas" w:eastAsia="Times New Roman" w:hAnsi="Consolas" w:cs="Times New Roman"/>
+          <w:color w:val="D4D4D4"/>
+          <w:sz w:val="21"/>
+          <w:szCs w:val="21"/>
+        </w:rPr>
+        <w:t>{ </w:t>
+      </w:r>
+      <w:r>
+        <w:rPr>
+          <w:rFonts w:ascii="Consolas" w:eastAsia="Times New Roman" w:hAnsi="Consolas" w:cs="Times New Roman"/>
+          <w:color w:val="569CD6"/>
+          <w:sz w:val="21"/>
+          <w:szCs w:val="21"/>
+        </w:rPr>
+        <w:t>get</w:t>
+      </w:r>
+      <w:proofErr w:type="gramEnd"/>
+      <w:r>
+        <w:rPr>
+          <w:rFonts w:ascii="Consolas" w:eastAsia="Times New Roman" w:hAnsi="Consolas" w:cs="Times New Roman"/>
+          <w:color w:val="D4D4D4"/>
+          <w:sz w:val="21"/>
+          <w:szCs w:val="21"/>
+        </w:rPr>
+        <w:t>; </w:t>
+      </w:r>
+      <w:r>
+        <w:rPr>
+          <w:rFonts w:ascii="Consolas" w:eastAsia="Times New Roman" w:hAnsi="Consolas" w:cs="Times New Roman"/>
+          <w:color w:val="569CD6"/>
+          <w:sz w:val="21"/>
+          <w:szCs w:val="21"/>
+        </w:rPr>
+        <w:t>set</w:t>
+      </w:r>
+      <w:r>
+        <w:rPr>
+          <w:rFonts w:ascii="Consolas" w:eastAsia="Times New Roman" w:hAnsi="Consolas" w:cs="Times New Roman"/>
+          <w:color w:val="D4D4D4"/>
+          <w:sz w:val="21"/>
+          <w:szCs w:val="21"/>
+        </w:rPr>
+        <w:t>;}</w:t>
+      </w:r>
+    </w:p>
+    <w:p>
+      <w:pPr>
+        <w:shd w:val="clear" w:color="auto" w:fill="1E1E1E"/>
+        <w:spacing w:after="0" w:line="285" w:lineRule="atLeast"/>
+        <w:rPr>
+          <w:rFonts w:ascii="Consolas" w:eastAsia="Times New Roman" w:hAnsi="Consolas" w:cs="Times New Roman"/>
+          <w:color w:val="D4D4D4"/>
+          <w:sz w:val="21"/>
+          <w:szCs w:val="21"/>
+        </w:rPr>
+      </w:pPr>
+      <w:r>
+        <w:rPr>
+          <w:rFonts w:ascii="Consolas" w:eastAsia="Times New Roman" w:hAnsi="Consolas" w:cs="Times New Roman"/>
+          <w:color w:val="D4D4D4"/>
+          <w:sz w:val="21"/>
+          <w:szCs w:val="21"/>
+        </w:rPr>
+        <w:t>    </w:t>
+      </w:r>
+      <w:r>
+        <w:rPr>
+          <w:rFonts w:ascii="Consolas" w:eastAsia="Times New Roman" w:hAnsi="Consolas" w:cs="Times New Roman"/>
+          <w:color w:val="569CD6"/>
+          <w:sz w:val="21"/>
+          <w:szCs w:val="21"/>
+        </w:rPr>
+        <w:t>public</w:t>
+      </w:r>
+      <w:r>
+        <w:rPr>
+          <w:rFonts w:ascii="Consolas" w:eastAsia="Times New Roman" w:hAnsi="Consolas" w:cs="Times New Roman"/>
+          <w:color w:val="D4D4D4"/>
+          <w:sz w:val="21"/>
+          <w:szCs w:val="21"/>
+        </w:rPr>
+        <w:t> </w:t>
+      </w:r>
+      <w:r>
+        <w:rPr>
+          <w:rFonts w:ascii="Consolas" w:eastAsia="Times New Roman" w:hAnsi="Consolas" w:cs="Times New Roman"/>
+          <w:color w:val="569CD6"/>
+          <w:sz w:val="21"/>
+          <w:szCs w:val="21"/>
+        </w:rPr>
+        <w:t>string</w:t>
+      </w:r>
+      <w:r>
+        <w:rPr>
+          <w:rFonts w:ascii="Consolas" w:eastAsia="Times New Roman" w:hAnsi="Consolas" w:cs="Times New Roman"/>
+          <w:color w:val="D4D4D4"/>
+          <w:sz w:val="21"/>
+          <w:szCs w:val="21"/>
+        </w:rPr>
+        <w:t> </w:t>
+      </w:r>
+      <w:r>
+        <w:rPr>
+          <w:rFonts w:ascii="Consolas" w:eastAsia="Times New Roman" w:hAnsi="Consolas" w:cs="Times New Roman"/>
+          <w:color w:val="9CDCFE"/>
+          <w:sz w:val="21"/>
+          <w:szCs w:val="21"/>
+        </w:rPr>
+        <w:t>Email</w:t>
+      </w:r>
+      <w:r>
+        <w:rPr>
+          <w:rFonts w:ascii="Consolas" w:eastAsia="Times New Roman" w:hAnsi="Consolas" w:cs="Times New Roman"/>
+          <w:color w:val="D4D4D4"/>
+          <w:sz w:val="21"/>
+          <w:szCs w:val="21"/>
+        </w:rPr>
+        <w:t> </w:t>
+      </w:r>
+      <w:proofErr w:type="gramStart"/>
+      <w:r>
+        <w:rPr>
+          <w:rFonts w:ascii="Consolas" w:eastAsia="Times New Roman" w:hAnsi="Consolas" w:cs="Times New Roman"/>
+          <w:color w:val="D4D4D4"/>
+          <w:sz w:val="21"/>
+          <w:szCs w:val="21"/>
+        </w:rPr>
+        <w:t>{ </w:t>
+      </w:r>
+      <w:r>
+        <w:rPr>
+          <w:rFonts w:ascii="Consolas" w:eastAsia="Times New Roman" w:hAnsi="Consolas" w:cs="Times New Roman"/>
+          <w:color w:val="569CD6"/>
+          <w:sz w:val="21"/>
+          <w:szCs w:val="21"/>
+        </w:rPr>
+        <w:t>get</w:t>
+      </w:r>
+      <w:proofErr w:type="gramEnd"/>
+      <w:r>
+        <w:rPr>
+          <w:rFonts w:ascii="Consolas" w:eastAsia="Times New Roman" w:hAnsi="Consolas" w:cs="Times New Roman"/>
+          <w:color w:val="D4D4D4"/>
+          <w:sz w:val="21"/>
+          <w:szCs w:val="21"/>
+        </w:rPr>
+        <w:t>; </w:t>
+      </w:r>
+      <w:r>
+        <w:rPr>
+          <w:rFonts w:ascii="Consolas" w:eastAsia="Times New Roman" w:hAnsi="Consolas" w:cs="Times New Roman"/>
+          <w:color w:val="569CD6"/>
+          <w:sz w:val="21"/>
+          <w:szCs w:val="21"/>
+        </w:rPr>
+        <w:t>set</w:t>
+      </w:r>
+      <w:r>
+        <w:rPr>
+          <w:rFonts w:ascii="Consolas" w:eastAsia="Times New Roman" w:hAnsi="Consolas" w:cs="Times New Roman"/>
+          <w:color w:val="D4D4D4"/>
+          <w:sz w:val="21"/>
+          <w:szCs w:val="21"/>
+        </w:rPr>
+        <w:t>; }</w:t>
+      </w:r>
+    </w:p>
+    <w:p>
+      <w:pPr>
+        <w:shd w:val="clear" w:color="auto" w:fill="1E1E1E"/>
+        <w:spacing w:after="0" w:line="285" w:lineRule="atLeast"/>
+        <w:rPr>
+          <w:rFonts w:ascii="Consolas" w:eastAsia="Times New Roman" w:hAnsi="Consolas" w:cs="Times New Roman"/>
+          <w:color w:val="D4D4D4"/>
+          <w:sz w:val="21"/>
+          <w:szCs w:val="21"/>
+        </w:rPr>
+      </w:pPr>
+      <w:r>
+        <w:rPr>
+          <w:rFonts w:ascii="Consolas" w:eastAsia="Times New Roman" w:hAnsi="Consolas" w:cs="Times New Roman"/>
+          <w:color w:val="D4D4D4"/>
+          <w:sz w:val="21"/>
+          <w:szCs w:val="21"/>
+        </w:rPr>
+        <w:t>    </w:t>
+      </w:r>
+      <w:r>
+        <w:rPr>
+          <w:rFonts w:ascii="Consolas" w:eastAsia="Times New Roman" w:hAnsi="Consolas" w:cs="Times New Roman"/>
+          <w:color w:val="569CD6"/>
+          <w:sz w:val="21"/>
+          <w:szCs w:val="21"/>
+        </w:rPr>
+        <w:t>public</w:t>
+      </w:r>
+      <w:r>
+        <w:rPr>
+          <w:rFonts w:ascii="Consolas" w:eastAsia="Times New Roman" w:hAnsi="Consolas" w:cs="Times New Roman"/>
+          <w:color w:val="D4D4D4"/>
+          <w:sz w:val="21"/>
+          <w:szCs w:val="21"/>
+        </w:rPr>
+        <w:t> </w:t>
+      </w:r>
+      <w:r>
+        <w:rPr>
+          <w:rFonts w:ascii="Consolas" w:eastAsia="Times New Roman" w:hAnsi="Consolas" w:cs="Times New Roman"/>
+          <w:color w:val="569CD6"/>
+          <w:sz w:val="21"/>
+          <w:szCs w:val="21"/>
+        </w:rPr>
+        <w:t>decimal</w:t>
+      </w:r>
+      <w:r>
+        <w:rPr>
+          <w:rFonts w:ascii="Consolas" w:eastAsia="Times New Roman" w:hAnsi="Consolas" w:cs="Times New Roman"/>
+          <w:color w:val="D4D4D4"/>
+          <w:sz w:val="21"/>
+          <w:szCs w:val="21"/>
+        </w:rPr>
+        <w:t> </w:t>
+      </w:r>
+      <w:r>
+        <w:rPr>
+          <w:rFonts w:ascii="Consolas" w:eastAsia="Times New Roman" w:hAnsi="Consolas" w:cs="Times New Roman"/>
+          <w:color w:val="9CDCFE"/>
+          <w:sz w:val="21"/>
+          <w:szCs w:val="21"/>
+        </w:rPr>
+        <w:t>Price</w:t>
+      </w:r>
+      <w:r>
+        <w:rPr>
+          <w:rFonts w:ascii="Consolas" w:eastAsia="Times New Roman" w:hAnsi="Consolas" w:cs="Times New Roman"/>
+          <w:color w:val="D4D4D4"/>
+          <w:sz w:val="21"/>
+          <w:szCs w:val="21"/>
+        </w:rPr>
+        <w:t> </w:t>
+      </w:r>
+      <w:proofErr w:type="gramStart"/>
+      <w:r>
+        <w:rPr>
+          <w:rFonts w:ascii="Consolas" w:eastAsia="Times New Roman" w:hAnsi="Consolas" w:cs="Times New Roman"/>
+          <w:color w:val="D4D4D4"/>
+          <w:sz w:val="21"/>
+          <w:szCs w:val="21"/>
+        </w:rPr>
+        <w:t>{ </w:t>
+      </w:r>
+      <w:r>
+        <w:rPr>
+          <w:rFonts w:ascii="Consolas" w:eastAsia="Times New Roman" w:hAnsi="Consolas" w:cs="Times New Roman"/>
+          <w:color w:val="569CD6"/>
+          <w:sz w:val="21"/>
+          <w:szCs w:val="21"/>
+        </w:rPr>
+        <w:t>get</w:t>
+      </w:r>
+      <w:proofErr w:type="gramEnd"/>
+      <w:r>
+        <w:rPr>
+          <w:rFonts w:ascii="Consolas" w:eastAsia="Times New Roman" w:hAnsi="Consolas" w:cs="Times New Roman"/>
+          <w:color w:val="D4D4D4"/>
+          <w:sz w:val="21"/>
+          <w:szCs w:val="21"/>
+        </w:rPr>
+        <w:t>; </w:t>
+      </w:r>
+      <w:r>
+        <w:rPr>
+          <w:rFonts w:ascii="Consolas" w:eastAsia="Times New Roman" w:hAnsi="Consolas" w:cs="Times New Roman"/>
+          <w:color w:val="569CD6"/>
+          <w:sz w:val="21"/>
+          <w:szCs w:val="21"/>
+        </w:rPr>
+        <w:t>set</w:t>
+      </w:r>
+      <w:r>
+        <w:rPr>
+          <w:rFonts w:ascii="Consolas" w:eastAsia="Times New Roman" w:hAnsi="Consolas" w:cs="Times New Roman"/>
+          <w:color w:val="D4D4D4"/>
+          <w:sz w:val="21"/>
+          <w:szCs w:val="21"/>
+        </w:rPr>
+        <w:t>; }  </w:t>
+      </w:r>
+    </w:p>
+    <w:p>
+      <w:pPr>
+        <w:shd w:val="clear" w:color="auto" w:fill="1E1E1E"/>
+        <w:spacing w:after="0" w:line="285" w:lineRule="atLeast"/>
+        <w:rPr>
+          <w:rFonts w:ascii="Consolas" w:eastAsia="Times New Roman" w:hAnsi="Consolas" w:cs="Times New Roman"/>
+          <w:color w:val="D4D4D4"/>
+          <w:sz w:val="21"/>
+          <w:szCs w:val="21"/>
+        </w:rPr>
+      </w:pPr>
+      <w:r>
+        <w:rPr>
+          <w:rFonts w:ascii="Consolas" w:eastAsia="Times New Roman" w:hAnsi="Consolas" w:cs="Times New Roman"/>
+          <w:color w:val="D4D4D4"/>
+          <w:sz w:val="21"/>
+          <w:szCs w:val="21"/>
+        </w:rPr>
+        <w:t>}</w:t>
+      </w:r>
+    </w:p>
+    <w:p>
+      <w:pPr>
+        <w:shd w:val="clear" w:color="auto" w:fill="1E1E1E"/>
+        <w:spacing w:after="0" w:line="285" w:lineRule="atLeast"/>
+        <w:rPr>
+          <w:rFonts w:ascii="Consolas" w:eastAsia="Times New Roman" w:hAnsi="Consolas" w:cs="Times New Roman"/>
+          <w:color w:val="D4D4D4"/>
+          <w:sz w:val="21"/>
+          <w:szCs w:val="21"/>
+        </w:rPr>
+      </w:pPr>
+      <w:r>
+        <w:rPr>
+          <w:rFonts w:ascii="Consolas" w:eastAsia="Times New Roman" w:hAnsi="Consolas" w:cs="Times New Roman"/>
+          <w:color w:val="D4D4D4"/>
+          <w:sz w:val="21"/>
+          <w:szCs w:val="21"/>
+        </w:rPr>
+        <w:t>}</w:t>
+      </w:r>
+    </w:p>
+    <w:p>
+      <w:pPr>
+        <w:pStyle w:val="ListParagraph"/>
+      </w:pPr>
+    </w:p>
+    <w:p>
+      <w:pPr>
+        <w:pStyle w:val="ListParagraph"/>
+      </w:pPr>
     </w:p>
     <w:sectPr>
       <w:pgSz w:w="12240" w:h="15840"/>
@@ -163,7 +3939,7 @@
         <w:rFonts w:ascii="Symbol" w:eastAsiaTheme="minorHAnsi" w:hAnsi="Symbol" w:cstheme="minorBidi" w:hint="default"/>
       </w:rPr>
     </w:lvl>
-    <w:lvl w:ilvl="1" w:tplc="04090003" w:tentative="1">
+    <w:lvl w:ilvl="1" w:tplc="04090003">
       <w:start w:val="1"/>
       <w:numFmt w:val="bullet"/>
       <w:lvlText w:val="o"/>
@@ -275,7 +4051,7 @@
         <w:rFonts w:ascii="Calibri" w:eastAsiaTheme="minorHAnsi" w:hAnsi="Calibri" w:cs="Calibri" w:hint="default"/>
       </w:rPr>
     </w:lvl>
-    <w:lvl w:ilvl="1" w:tplc="04090003" w:tentative="1">
+    <w:lvl w:ilvl="1" w:tplc="04090003">
       <w:start w:val="1"/>
       <w:numFmt w:val="bullet"/>
       <w:lvlText w:val="o"/>
@@ -287,7 +4063,7 @@
         <w:rFonts w:ascii="Courier New" w:hAnsi="Courier New" w:cs="Courier New" w:hint="default"/>
       </w:rPr>
     </w:lvl>
-    <w:lvl w:ilvl="2" w:tplc="04090005" w:tentative="1">
+    <w:lvl w:ilvl="2" w:tplc="04090005">
       <w:start w:val="1"/>
       <w:numFmt w:val="bullet"/>
       <w:lvlText w:val=""/>
@@ -372,11 +4148,103 @@
       </w:rPr>
     </w:lvl>
   </w:abstractNum>
+  <w:abstractNum w:abstractNumId="2" w15:restartNumberingAfterBreak="0">
+    <w:nsid w:val="27912CEC"/>
+    <w:multiLevelType w:val="hybridMultilevel"/>
+    <w:tmpl w:val="B30AF89A"/>
+    <w:lvl w:ilvl="0" w:tplc="0409000F">
+      <w:start w:val="1"/>
+      <w:numFmt w:val="decimal"/>
+      <w:lvlText w:val="%1."/>
+      <w:lvlJc w:val="left"/>
+      <w:pPr>
+        <w:ind w:left="720" w:hanging="360"/>
+      </w:pPr>
+      <w:rPr>
+        <w:rFonts w:hint="default"/>
+      </w:rPr>
+    </w:lvl>
+    <w:lvl w:ilvl="1" w:tplc="04090019" w:tentative="1">
+      <w:start w:val="1"/>
+      <w:numFmt w:val="lowerLetter"/>
+      <w:lvlText w:val="%2."/>
+      <w:lvlJc w:val="left"/>
+      <w:pPr>
+        <w:ind w:left="1440" w:hanging="360"/>
+      </w:pPr>
+    </w:lvl>
+    <w:lvl w:ilvl="2" w:tplc="0409001B" w:tentative="1">
+      <w:start w:val="1"/>
+      <w:numFmt w:val="lowerRoman"/>
+      <w:lvlText w:val="%3."/>
+      <w:lvlJc w:val="right"/>
+      <w:pPr>
+        <w:ind w:left="2160" w:hanging="180"/>
+      </w:pPr>
+    </w:lvl>
+    <w:lvl w:ilvl="3" w:tplc="0409000F" w:tentative="1">
+      <w:start w:val="1"/>
+      <w:numFmt w:val="decimal"/>
+      <w:lvlText w:val="%4."/>
+      <w:lvlJc w:val="left"/>
+      <w:pPr>
+        <w:ind w:left="2880" w:hanging="360"/>
+      </w:pPr>
+    </w:lvl>
+    <w:lvl w:ilvl="4" w:tplc="04090019" w:tentative="1">
+      <w:start w:val="1"/>
+      <w:numFmt w:val="lowerLetter"/>
+      <w:lvlText w:val="%5."/>
+      <w:lvlJc w:val="left"/>
+      <w:pPr>
+        <w:ind w:left="3600" w:hanging="360"/>
+      </w:pPr>
+    </w:lvl>
+    <w:lvl w:ilvl="5" w:tplc="0409001B" w:tentative="1">
+      <w:start w:val="1"/>
+      <w:numFmt w:val="lowerRoman"/>
+      <w:lvlText w:val="%6."/>
+      <w:lvlJc w:val="right"/>
+      <w:pPr>
+        <w:ind w:left="4320" w:hanging="180"/>
+      </w:pPr>
+    </w:lvl>
+    <w:lvl w:ilvl="6" w:tplc="0409000F" w:tentative="1">
+      <w:start w:val="1"/>
+      <w:numFmt w:val="decimal"/>
+      <w:lvlText w:val="%7."/>
+      <w:lvlJc w:val="left"/>
+      <w:pPr>
+        <w:ind w:left="5040" w:hanging="360"/>
+      </w:pPr>
+    </w:lvl>
+    <w:lvl w:ilvl="7" w:tplc="04090019" w:tentative="1">
+      <w:start w:val="1"/>
+      <w:numFmt w:val="lowerLetter"/>
+      <w:lvlText w:val="%8."/>
+      <w:lvlJc w:val="left"/>
+      <w:pPr>
+        <w:ind w:left="5760" w:hanging="360"/>
+      </w:pPr>
+    </w:lvl>
+    <w:lvl w:ilvl="8" w:tplc="0409001B" w:tentative="1">
+      <w:start w:val="1"/>
+      <w:numFmt w:val="lowerRoman"/>
+      <w:lvlText w:val="%9."/>
+      <w:lvlJc w:val="right"/>
+      <w:pPr>
+        <w:ind w:left="6480" w:hanging="180"/>
+      </w:pPr>
+    </w:lvl>
+  </w:abstractNum>
   <w:num w:numId="1">
     <w:abstractNumId w:val="1"/>
   </w:num>
   <w:num w:numId="2">
     <w:abstractNumId w:val="0"/>
+  </w:num>
+  <w:num w:numId="3">
+    <w:abstractNumId w:val="2"/>
   </w:num>
 </w:numbering>
 </file>
@@ -398,7 +4266,7 @@
       </w:pPr>
     </w:pPrDefault>
   </w:docDefaults>
-  <w:latentStyles w:defLockedState="0" w:defUIPriority="99" w:defSemiHidden="0" w:defUnhideWhenUsed="0" w:defQFormat="0" w:count="375">
+  <w:latentStyles w:defLockedState="0" w:defUIPriority="99" w:defSemiHidden="0" w:defUnhideWhenUsed="0" w:defQFormat="0" w:count="377">
     <w:lsdException w:name="Normal" w:uiPriority="0" w:qFormat="1"/>
     <w:lsdException w:name="heading 1" w:uiPriority="9" w:qFormat="1"/>
     <w:lsdException w:name="heading 2" w:semiHidden="1" w:uiPriority="9" w:unhideWhenUsed="1" w:qFormat="1"/>
@@ -504,7 +4372,6 @@
     <w:lsdException w:name="HTML Sample" w:semiHidden="1" w:unhideWhenUsed="1"/>
     <w:lsdException w:name="HTML Typewriter" w:semiHidden="1" w:unhideWhenUsed="1"/>
     <w:lsdException w:name="HTML Variable" w:semiHidden="1" w:unhideWhenUsed="1"/>
-    <w:lsdException w:name="Normal Table" w:semiHidden="1" w:unhideWhenUsed="1"/>
     <w:lsdException w:name="annotation subject" w:semiHidden="1" w:unhideWhenUsed="1"/>
     <w:lsdException w:name="No List" w:semiHidden="1" w:unhideWhenUsed="1"/>
     <w:lsdException w:name="Outline List 1" w:semiHidden="1" w:unhideWhenUsed="1"/>
@@ -550,11 +4417,9 @@
     <w:lsdException w:name="Table Subtle 1" w:semiHidden="1" w:unhideWhenUsed="1"/>
     <w:lsdException w:name="Table Subtle 2" w:semiHidden="1" w:unhideWhenUsed="1"/>
     <w:lsdException w:name="Table Web 1" w:semiHidden="1" w:unhideWhenUsed="1"/>
-    <w:lsdException w:name="Table Web 2" w:semiHidden="1" w:unhideWhenUsed="1"/>
     <w:lsdException w:name="Table Web 3" w:semiHidden="1" w:unhideWhenUsed="1"/>
     <w:lsdException w:name="Balloon Text" w:semiHidden="1" w:unhideWhenUsed="1"/>
     <w:lsdException w:name="Table Grid" w:uiPriority="39"/>
-    <w:lsdException w:name="Table Theme" w:semiHidden="1" w:unhideWhenUsed="1"/>
     <w:lsdException w:name="Placeholder Text" w:semiHidden="1"/>
     <w:lsdException w:name="No Spacing" w:uiPriority="1" w:qFormat="1"/>
     <w:lsdException w:name="Light Shading" w:uiPriority="60"/>
@@ -774,6 +4639,8 @@
     <w:lsdException w:name="Smart Hyperlink" w:semiHidden="1" w:unhideWhenUsed="1"/>
     <w:lsdException w:name="Hashtag" w:semiHidden="1" w:unhideWhenUsed="1"/>
     <w:lsdException w:name="Unresolved Mention" w:semiHidden="1" w:unhideWhenUsed="1"/>
+    <w:lsdException w:name="Smart Link" w:semiHidden="1" w:unhideWhenUsed="1"/>
+    <w:lsdException w:name="Smart Link Error" w:semiHidden="1" w:unhideWhenUsed="1"/>
   </w:latentStyles>
   <w:style w:type="paragraph" w:default="1" w:styleId="Normal">
     <w:name w:val="Normal"/>
@@ -816,6 +4683,17 @@
       <w:ind w:left="720"/>
       <w:contextualSpacing/>
     </w:pPr>
+  </w:style>
+  <w:style w:type="character" w:styleId="Emphasis">
+    <w:name w:val="Emphasis"/>
+    <w:basedOn w:val="DefaultParagraphFont"/>
+    <w:uiPriority w:val="20"/>
+    <w:qFormat/>
+    <w:rsid w:val="00130A7A"/>
+    <w:rPr>
+      <w:i/>
+      <w:iCs/>
+    </w:rPr>
   </w:style>
 </w:styles>
 </file>

</xml_diff>

<commit_message>
Created a subfolder for SaveReceiptToQueue
</commit_message>
<xml_diff>
--- a/Read_Me.docx
+++ b/Read_Me.docx
@@ -3138,778 +3138,1010 @@
         </w:rPr>
         <w:t>);</w:t>
       </w:r>
+    </w:p>
+    <w:p>
+      <w:pPr>
+        <w:shd w:val="clear" w:color="auto" w:fill="1E1E1E"/>
+        <w:spacing w:after="0" w:line="285" w:lineRule="atLeast"/>
+        <w:rPr>
+          <w:rFonts w:ascii="Consolas" w:eastAsia="Times New Roman" w:hAnsi="Consolas" w:cs="Times New Roman"/>
+          <w:color w:val="D4D4D4"/>
+          <w:sz w:val="21"/>
+          <w:szCs w:val="21"/>
+        </w:rPr>
+      </w:pPr>
+      <w:r>
+        <w:rPr>
+          <w:rFonts w:ascii="Consolas" w:eastAsia="Times New Roman" w:hAnsi="Consolas" w:cs="Times New Roman"/>
+          <w:color w:val="D4D4D4"/>
+          <w:sz w:val="21"/>
+          <w:szCs w:val="21"/>
+        </w:rPr>
+        <w:t>            </w:t>
+      </w:r>
+      <w:r>
+        <w:rPr>
+          <w:rFonts w:ascii="Consolas" w:eastAsia="Times New Roman" w:hAnsi="Consolas" w:cs="Times New Roman"/>
+          <w:color w:val="C586C0"/>
+          <w:sz w:val="21"/>
+          <w:szCs w:val="21"/>
+        </w:rPr>
+        <w:t>return</w:t>
+      </w:r>
+      <w:r>
+        <w:rPr>
+          <w:rFonts w:ascii="Consolas" w:eastAsia="Times New Roman" w:hAnsi="Consolas" w:cs="Times New Roman"/>
+          <w:color w:val="D4D4D4"/>
+          <w:sz w:val="21"/>
+          <w:szCs w:val="21"/>
+        </w:rPr>
+        <w:t> </w:t>
+      </w:r>
+      <w:r>
+        <w:rPr>
+          <w:rFonts w:ascii="Consolas" w:eastAsia="Times New Roman" w:hAnsi="Consolas" w:cs="Times New Roman"/>
+          <w:color w:val="569CD6"/>
+          <w:sz w:val="21"/>
+          <w:szCs w:val="21"/>
+        </w:rPr>
+        <w:t>new</w:t>
+      </w:r>
+      <w:r>
+        <w:rPr>
+          <w:rFonts w:ascii="Consolas" w:eastAsia="Times New Roman" w:hAnsi="Consolas" w:cs="Times New Roman"/>
+          <w:color w:val="D4D4D4"/>
+          <w:sz w:val="21"/>
+          <w:szCs w:val="21"/>
+        </w:rPr>
+        <w:t> </w:t>
+      </w:r>
+      <w:proofErr w:type="gramStart"/>
+      <w:r>
+        <w:rPr>
+          <w:rFonts w:ascii="Consolas" w:eastAsia="Times New Roman" w:hAnsi="Consolas" w:cs="Times New Roman"/>
+          <w:color w:val="4EC9B0"/>
+          <w:sz w:val="21"/>
+          <w:szCs w:val="21"/>
+        </w:rPr>
+        <w:t>OkObjectResult</w:t>
+      </w:r>
+      <w:r>
+        <w:rPr>
+          <w:rFonts w:ascii="Consolas" w:eastAsia="Times New Roman" w:hAnsi="Consolas" w:cs="Times New Roman"/>
+          <w:color w:val="D4D4D4"/>
+          <w:sz w:val="21"/>
+          <w:szCs w:val="21"/>
+        </w:rPr>
+        <w:t>(</w:t>
+      </w:r>
+      <w:proofErr w:type="gramEnd"/>
+      <w:r>
+        <w:rPr>
+          <w:rFonts w:ascii="Consolas" w:eastAsia="Times New Roman" w:hAnsi="Consolas" w:cs="Times New Roman"/>
+          <w:color w:val="CE9178"/>
+          <w:sz w:val="21"/>
+          <w:szCs w:val="21"/>
+        </w:rPr>
+        <w:t>$"Thank you for your putrchase"</w:t>
+      </w:r>
+      <w:r>
+        <w:rPr>
+          <w:rFonts w:ascii="Consolas" w:eastAsia="Times New Roman" w:hAnsi="Consolas" w:cs="Times New Roman"/>
+          <w:color w:val="D4D4D4"/>
+          <w:sz w:val="21"/>
+          <w:szCs w:val="21"/>
+        </w:rPr>
+        <w:t>);</w:t>
+      </w:r>
+    </w:p>
+    <w:p>
+      <w:pPr>
+        <w:shd w:val="clear" w:color="auto" w:fill="1E1E1E"/>
+        <w:spacing w:after="0" w:line="285" w:lineRule="atLeast"/>
+        <w:rPr>
+          <w:rFonts w:ascii="Consolas" w:eastAsia="Times New Roman" w:hAnsi="Consolas" w:cs="Times New Roman"/>
+          <w:color w:val="D4D4D4"/>
+          <w:sz w:val="21"/>
+          <w:szCs w:val="21"/>
+        </w:rPr>
+      </w:pPr>
+      <w:r>
+        <w:rPr>
+          <w:rFonts w:ascii="Consolas" w:eastAsia="Times New Roman" w:hAnsi="Consolas" w:cs="Times New Roman"/>
+          <w:color w:val="D4D4D4"/>
+          <w:sz w:val="21"/>
+          <w:szCs w:val="21"/>
+        </w:rPr>
+        <w:t>        }</w:t>
+      </w:r>
+    </w:p>
+    <w:p>
+      <w:pPr>
+        <w:shd w:val="clear" w:color="auto" w:fill="1E1E1E"/>
+        <w:spacing w:after="0" w:line="285" w:lineRule="atLeast"/>
+        <w:rPr>
+          <w:rFonts w:ascii="Consolas" w:eastAsia="Times New Roman" w:hAnsi="Consolas" w:cs="Times New Roman"/>
+          <w:color w:val="D4D4D4"/>
+          <w:sz w:val="21"/>
+          <w:szCs w:val="21"/>
+        </w:rPr>
+      </w:pPr>
+      <w:r>
+        <w:rPr>
+          <w:rFonts w:ascii="Consolas" w:eastAsia="Times New Roman" w:hAnsi="Consolas" w:cs="Times New Roman"/>
+          <w:color w:val="D4D4D4"/>
+          <w:sz w:val="21"/>
+          <w:szCs w:val="21"/>
+        </w:rPr>
+        <w:t>    }</w:t>
+      </w:r>
+    </w:p>
+    <w:p>
+      <w:pPr>
+        <w:shd w:val="clear" w:color="auto" w:fill="1E1E1E"/>
+        <w:spacing w:after="240" w:line="285" w:lineRule="atLeast"/>
+        <w:rPr>
+          <w:rFonts w:ascii="Consolas" w:eastAsia="Times New Roman" w:hAnsi="Consolas" w:cs="Times New Roman"/>
+          <w:color w:val="D4D4D4"/>
+          <w:sz w:val="21"/>
+          <w:szCs w:val="21"/>
+        </w:rPr>
+      </w:pPr>
+    </w:p>
+    <w:p>
+      <w:pPr>
+        <w:shd w:val="clear" w:color="auto" w:fill="1E1E1E"/>
+        <w:spacing w:after="0" w:line="285" w:lineRule="atLeast"/>
+        <w:rPr>
+          <w:rFonts w:ascii="Consolas" w:eastAsia="Times New Roman" w:hAnsi="Consolas" w:cs="Times New Roman"/>
+          <w:color w:val="D4D4D4"/>
+          <w:sz w:val="21"/>
+          <w:szCs w:val="21"/>
+        </w:rPr>
+      </w:pPr>
+      <w:r>
+        <w:rPr>
+          <w:rFonts w:ascii="Consolas" w:eastAsia="Times New Roman" w:hAnsi="Consolas" w:cs="Times New Roman"/>
+          <w:color w:val="569CD6"/>
+          <w:sz w:val="21"/>
+          <w:szCs w:val="21"/>
+        </w:rPr>
+        <w:t>public</w:t>
+      </w:r>
+      <w:r>
+        <w:rPr>
+          <w:rFonts w:ascii="Consolas" w:eastAsia="Times New Roman" w:hAnsi="Consolas" w:cs="Times New Roman"/>
+          <w:color w:val="D4D4D4"/>
+          <w:sz w:val="21"/>
+          <w:szCs w:val="21"/>
+        </w:rPr>
+        <w:t> </w:t>
+      </w:r>
+      <w:r>
+        <w:rPr>
+          <w:rFonts w:ascii="Consolas" w:eastAsia="Times New Roman" w:hAnsi="Consolas" w:cs="Times New Roman"/>
+          <w:color w:val="569CD6"/>
+          <w:sz w:val="21"/>
+          <w:szCs w:val="21"/>
+        </w:rPr>
+        <w:t>class</w:t>
+      </w:r>
+      <w:r>
+        <w:rPr>
+          <w:rFonts w:ascii="Consolas" w:eastAsia="Times New Roman" w:hAnsi="Consolas" w:cs="Times New Roman"/>
+          <w:color w:val="D4D4D4"/>
+          <w:sz w:val="21"/>
+          <w:szCs w:val="21"/>
+        </w:rPr>
+        <w:t> </w:t>
+      </w:r>
+      <w:r>
+        <w:rPr>
+          <w:rFonts w:ascii="Consolas" w:eastAsia="Times New Roman" w:hAnsi="Consolas" w:cs="Times New Roman"/>
+          <w:color w:val="4EC9B0"/>
+          <w:sz w:val="21"/>
+          <w:szCs w:val="21"/>
+        </w:rPr>
+        <w:t>Order</w:t>
+      </w:r>
+    </w:p>
+    <w:p>
+      <w:pPr>
+        <w:shd w:val="clear" w:color="auto" w:fill="1E1E1E"/>
+        <w:spacing w:after="0" w:line="285" w:lineRule="atLeast"/>
+        <w:rPr>
+          <w:rFonts w:ascii="Consolas" w:eastAsia="Times New Roman" w:hAnsi="Consolas" w:cs="Times New Roman"/>
+          <w:color w:val="D4D4D4"/>
+          <w:sz w:val="21"/>
+          <w:szCs w:val="21"/>
+        </w:rPr>
+      </w:pPr>
+      <w:r>
+        <w:rPr>
+          <w:rFonts w:ascii="Consolas" w:eastAsia="Times New Roman" w:hAnsi="Consolas" w:cs="Times New Roman"/>
+          <w:color w:val="D4D4D4"/>
+          <w:sz w:val="21"/>
+          <w:szCs w:val="21"/>
+        </w:rPr>
+        <w:t>{</w:t>
+      </w:r>
+    </w:p>
+    <w:p>
+      <w:pPr>
+        <w:shd w:val="clear" w:color="auto" w:fill="1E1E1E"/>
+        <w:spacing w:after="0" w:line="285" w:lineRule="atLeast"/>
+        <w:rPr>
+          <w:rFonts w:ascii="Consolas" w:eastAsia="Times New Roman" w:hAnsi="Consolas" w:cs="Times New Roman"/>
+          <w:color w:val="D4D4D4"/>
+          <w:sz w:val="21"/>
+          <w:szCs w:val="21"/>
+        </w:rPr>
+      </w:pPr>
+      <w:r>
+        <w:rPr>
+          <w:rFonts w:ascii="Consolas" w:eastAsia="Times New Roman" w:hAnsi="Consolas" w:cs="Times New Roman"/>
+          <w:color w:val="D4D4D4"/>
+          <w:sz w:val="21"/>
+          <w:szCs w:val="21"/>
+        </w:rPr>
+        <w:t>    </w:t>
+      </w:r>
+      <w:r>
+        <w:rPr>
+          <w:rFonts w:ascii="Consolas" w:eastAsia="Times New Roman" w:hAnsi="Consolas" w:cs="Times New Roman"/>
+          <w:color w:val="569CD6"/>
+          <w:sz w:val="21"/>
+          <w:szCs w:val="21"/>
+        </w:rPr>
+        <w:t>public</w:t>
+      </w:r>
+      <w:r>
+        <w:rPr>
+          <w:rFonts w:ascii="Consolas" w:eastAsia="Times New Roman" w:hAnsi="Consolas" w:cs="Times New Roman"/>
+          <w:color w:val="D4D4D4"/>
+          <w:sz w:val="21"/>
+          <w:szCs w:val="21"/>
+        </w:rPr>
+        <w:t> </w:t>
+      </w:r>
+      <w:r>
+        <w:rPr>
+          <w:rFonts w:ascii="Consolas" w:eastAsia="Times New Roman" w:hAnsi="Consolas" w:cs="Times New Roman"/>
+          <w:color w:val="569CD6"/>
+          <w:sz w:val="21"/>
+          <w:szCs w:val="21"/>
+        </w:rPr>
+        <w:t>string</w:t>
+      </w:r>
+      <w:r>
+        <w:rPr>
+          <w:rFonts w:ascii="Consolas" w:eastAsia="Times New Roman" w:hAnsi="Consolas" w:cs="Times New Roman"/>
+          <w:color w:val="D4D4D4"/>
+          <w:sz w:val="21"/>
+          <w:szCs w:val="21"/>
+        </w:rPr>
+        <w:t> </w:t>
+      </w:r>
+      <w:proofErr w:type="spellStart"/>
+      <w:r>
+        <w:rPr>
+          <w:rFonts w:ascii="Consolas" w:eastAsia="Times New Roman" w:hAnsi="Consolas" w:cs="Times New Roman"/>
+          <w:color w:val="9CDCFE"/>
+          <w:sz w:val="21"/>
+          <w:szCs w:val="21"/>
+        </w:rPr>
+        <w:t>OrderId</w:t>
+      </w:r>
+      <w:proofErr w:type="spellEnd"/>
+      <w:r>
+        <w:rPr>
+          <w:rFonts w:ascii="Consolas" w:eastAsia="Times New Roman" w:hAnsi="Consolas" w:cs="Times New Roman"/>
+          <w:color w:val="D4D4D4"/>
+          <w:sz w:val="21"/>
+          <w:szCs w:val="21"/>
+        </w:rPr>
+        <w:t> </w:t>
+      </w:r>
+      <w:proofErr w:type="gramStart"/>
+      <w:r>
+        <w:rPr>
+          <w:rFonts w:ascii="Consolas" w:eastAsia="Times New Roman" w:hAnsi="Consolas" w:cs="Times New Roman"/>
+          <w:color w:val="D4D4D4"/>
+          <w:sz w:val="21"/>
+          <w:szCs w:val="21"/>
+        </w:rPr>
+        <w:t>{ </w:t>
+      </w:r>
+      <w:r>
+        <w:rPr>
+          <w:rFonts w:ascii="Consolas" w:eastAsia="Times New Roman" w:hAnsi="Consolas" w:cs="Times New Roman"/>
+          <w:color w:val="569CD6"/>
+          <w:sz w:val="21"/>
+          <w:szCs w:val="21"/>
+        </w:rPr>
+        <w:t>get</w:t>
+      </w:r>
+      <w:proofErr w:type="gramEnd"/>
+      <w:r>
+        <w:rPr>
+          <w:rFonts w:ascii="Consolas" w:eastAsia="Times New Roman" w:hAnsi="Consolas" w:cs="Times New Roman"/>
+          <w:color w:val="D4D4D4"/>
+          <w:sz w:val="21"/>
+          <w:szCs w:val="21"/>
+        </w:rPr>
+        <w:t>; </w:t>
+      </w:r>
+      <w:r>
+        <w:rPr>
+          <w:rFonts w:ascii="Consolas" w:eastAsia="Times New Roman" w:hAnsi="Consolas" w:cs="Times New Roman"/>
+          <w:color w:val="569CD6"/>
+          <w:sz w:val="21"/>
+          <w:szCs w:val="21"/>
+        </w:rPr>
+        <w:t>set</w:t>
+      </w:r>
+      <w:r>
+        <w:rPr>
+          <w:rFonts w:ascii="Consolas" w:eastAsia="Times New Roman" w:hAnsi="Consolas" w:cs="Times New Roman"/>
+          <w:color w:val="D4D4D4"/>
+          <w:sz w:val="21"/>
+          <w:szCs w:val="21"/>
+        </w:rPr>
+        <w:t>; } </w:t>
+      </w:r>
+    </w:p>
+    <w:p>
+      <w:pPr>
+        <w:shd w:val="clear" w:color="auto" w:fill="1E1E1E"/>
+        <w:spacing w:after="0" w:line="285" w:lineRule="atLeast"/>
+        <w:rPr>
+          <w:rFonts w:ascii="Consolas" w:eastAsia="Times New Roman" w:hAnsi="Consolas" w:cs="Times New Roman"/>
+          <w:color w:val="D4D4D4"/>
+          <w:sz w:val="21"/>
+          <w:szCs w:val="21"/>
+        </w:rPr>
+      </w:pPr>
+      <w:r>
+        <w:rPr>
+          <w:rFonts w:ascii="Consolas" w:eastAsia="Times New Roman" w:hAnsi="Consolas" w:cs="Times New Roman"/>
+          <w:color w:val="D4D4D4"/>
+          <w:sz w:val="21"/>
+          <w:szCs w:val="21"/>
+        </w:rPr>
+        <w:t>    </w:t>
+      </w:r>
+      <w:r>
+        <w:rPr>
+          <w:rFonts w:ascii="Consolas" w:eastAsia="Times New Roman" w:hAnsi="Consolas" w:cs="Times New Roman"/>
+          <w:color w:val="569CD6"/>
+          <w:sz w:val="21"/>
+          <w:szCs w:val="21"/>
+        </w:rPr>
+        <w:t>public</w:t>
+      </w:r>
+      <w:r>
+        <w:rPr>
+          <w:rFonts w:ascii="Consolas" w:eastAsia="Times New Roman" w:hAnsi="Consolas" w:cs="Times New Roman"/>
+          <w:color w:val="D4D4D4"/>
+          <w:sz w:val="21"/>
+          <w:szCs w:val="21"/>
+        </w:rPr>
+        <w:t> </w:t>
+      </w:r>
+      <w:r>
+        <w:rPr>
+          <w:rFonts w:ascii="Consolas" w:eastAsia="Times New Roman" w:hAnsi="Consolas" w:cs="Times New Roman"/>
+          <w:color w:val="569CD6"/>
+          <w:sz w:val="21"/>
+          <w:szCs w:val="21"/>
+        </w:rPr>
+        <w:t>string</w:t>
+      </w:r>
+      <w:r>
+        <w:rPr>
+          <w:rFonts w:ascii="Consolas" w:eastAsia="Times New Roman" w:hAnsi="Consolas" w:cs="Times New Roman"/>
+          <w:color w:val="D4D4D4"/>
+          <w:sz w:val="21"/>
+          <w:szCs w:val="21"/>
+        </w:rPr>
+        <w:t> </w:t>
+      </w:r>
+      <w:proofErr w:type="spellStart"/>
+      <w:r>
+        <w:rPr>
+          <w:rFonts w:ascii="Consolas" w:eastAsia="Times New Roman" w:hAnsi="Consolas" w:cs="Times New Roman"/>
+          <w:color w:val="9CDCFE"/>
+          <w:sz w:val="21"/>
+          <w:szCs w:val="21"/>
+        </w:rPr>
+        <w:t>ProductId</w:t>
+      </w:r>
+      <w:proofErr w:type="spellEnd"/>
+      <w:r>
+        <w:rPr>
+          <w:rFonts w:ascii="Consolas" w:eastAsia="Times New Roman" w:hAnsi="Consolas" w:cs="Times New Roman"/>
+          <w:color w:val="D4D4D4"/>
+          <w:sz w:val="21"/>
+          <w:szCs w:val="21"/>
+        </w:rPr>
+        <w:t> </w:t>
+      </w:r>
+      <w:proofErr w:type="gramStart"/>
+      <w:r>
+        <w:rPr>
+          <w:rFonts w:ascii="Consolas" w:eastAsia="Times New Roman" w:hAnsi="Consolas" w:cs="Times New Roman"/>
+          <w:color w:val="D4D4D4"/>
+          <w:sz w:val="21"/>
+          <w:szCs w:val="21"/>
+        </w:rPr>
+        <w:t>{ </w:t>
+      </w:r>
+      <w:r>
+        <w:rPr>
+          <w:rFonts w:ascii="Consolas" w:eastAsia="Times New Roman" w:hAnsi="Consolas" w:cs="Times New Roman"/>
+          <w:color w:val="569CD6"/>
+          <w:sz w:val="21"/>
+          <w:szCs w:val="21"/>
+        </w:rPr>
+        <w:t>get</w:t>
+      </w:r>
+      <w:proofErr w:type="gramEnd"/>
+      <w:r>
+        <w:rPr>
+          <w:rFonts w:ascii="Consolas" w:eastAsia="Times New Roman" w:hAnsi="Consolas" w:cs="Times New Roman"/>
+          <w:color w:val="D4D4D4"/>
+          <w:sz w:val="21"/>
+          <w:szCs w:val="21"/>
+        </w:rPr>
+        <w:t>; </w:t>
+      </w:r>
+      <w:r>
+        <w:rPr>
+          <w:rFonts w:ascii="Consolas" w:eastAsia="Times New Roman" w:hAnsi="Consolas" w:cs="Times New Roman"/>
+          <w:color w:val="569CD6"/>
+          <w:sz w:val="21"/>
+          <w:szCs w:val="21"/>
+        </w:rPr>
+        <w:t>set</w:t>
+      </w:r>
+      <w:r>
+        <w:rPr>
+          <w:rFonts w:ascii="Consolas" w:eastAsia="Times New Roman" w:hAnsi="Consolas" w:cs="Times New Roman"/>
+          <w:color w:val="D4D4D4"/>
+          <w:sz w:val="21"/>
+          <w:szCs w:val="21"/>
+        </w:rPr>
+        <w:t>;}</w:t>
+      </w:r>
+    </w:p>
+    <w:p>
+      <w:pPr>
+        <w:shd w:val="clear" w:color="auto" w:fill="1E1E1E"/>
+        <w:spacing w:after="0" w:line="285" w:lineRule="atLeast"/>
+        <w:rPr>
+          <w:rFonts w:ascii="Consolas" w:eastAsia="Times New Roman" w:hAnsi="Consolas" w:cs="Times New Roman"/>
+          <w:color w:val="D4D4D4"/>
+          <w:sz w:val="21"/>
+          <w:szCs w:val="21"/>
+        </w:rPr>
+      </w:pPr>
+      <w:r>
+        <w:rPr>
+          <w:rFonts w:ascii="Consolas" w:eastAsia="Times New Roman" w:hAnsi="Consolas" w:cs="Times New Roman"/>
+          <w:color w:val="D4D4D4"/>
+          <w:sz w:val="21"/>
+          <w:szCs w:val="21"/>
+        </w:rPr>
+        <w:t>    </w:t>
+      </w:r>
+      <w:r>
+        <w:rPr>
+          <w:rFonts w:ascii="Consolas" w:eastAsia="Times New Roman" w:hAnsi="Consolas" w:cs="Times New Roman"/>
+          <w:color w:val="569CD6"/>
+          <w:sz w:val="21"/>
+          <w:szCs w:val="21"/>
+        </w:rPr>
+        <w:t>public</w:t>
+      </w:r>
+      <w:r>
+        <w:rPr>
+          <w:rFonts w:ascii="Consolas" w:eastAsia="Times New Roman" w:hAnsi="Consolas" w:cs="Times New Roman"/>
+          <w:color w:val="D4D4D4"/>
+          <w:sz w:val="21"/>
+          <w:szCs w:val="21"/>
+        </w:rPr>
+        <w:t> </w:t>
+      </w:r>
+      <w:r>
+        <w:rPr>
+          <w:rFonts w:ascii="Consolas" w:eastAsia="Times New Roman" w:hAnsi="Consolas" w:cs="Times New Roman"/>
+          <w:color w:val="569CD6"/>
+          <w:sz w:val="21"/>
+          <w:szCs w:val="21"/>
+        </w:rPr>
+        <w:t>string</w:t>
+      </w:r>
+      <w:r>
+        <w:rPr>
+          <w:rFonts w:ascii="Consolas" w:eastAsia="Times New Roman" w:hAnsi="Consolas" w:cs="Times New Roman"/>
+          <w:color w:val="D4D4D4"/>
+          <w:sz w:val="21"/>
+          <w:szCs w:val="21"/>
+        </w:rPr>
+        <w:t> </w:t>
+      </w:r>
+      <w:r>
+        <w:rPr>
+          <w:rFonts w:ascii="Consolas" w:eastAsia="Times New Roman" w:hAnsi="Consolas" w:cs="Times New Roman"/>
+          <w:color w:val="9CDCFE"/>
+          <w:sz w:val="21"/>
+          <w:szCs w:val="21"/>
+        </w:rPr>
+        <w:t>Email</w:t>
+      </w:r>
+      <w:r>
+        <w:rPr>
+          <w:rFonts w:ascii="Consolas" w:eastAsia="Times New Roman" w:hAnsi="Consolas" w:cs="Times New Roman"/>
+          <w:color w:val="D4D4D4"/>
+          <w:sz w:val="21"/>
+          <w:szCs w:val="21"/>
+        </w:rPr>
+        <w:t> </w:t>
+      </w:r>
+      <w:proofErr w:type="gramStart"/>
+      <w:r>
+        <w:rPr>
+          <w:rFonts w:ascii="Consolas" w:eastAsia="Times New Roman" w:hAnsi="Consolas" w:cs="Times New Roman"/>
+          <w:color w:val="D4D4D4"/>
+          <w:sz w:val="21"/>
+          <w:szCs w:val="21"/>
+        </w:rPr>
+        <w:t>{ </w:t>
+      </w:r>
+      <w:r>
+        <w:rPr>
+          <w:rFonts w:ascii="Consolas" w:eastAsia="Times New Roman" w:hAnsi="Consolas" w:cs="Times New Roman"/>
+          <w:color w:val="569CD6"/>
+          <w:sz w:val="21"/>
+          <w:szCs w:val="21"/>
+        </w:rPr>
+        <w:t>get</w:t>
+      </w:r>
+      <w:proofErr w:type="gramEnd"/>
+      <w:r>
+        <w:rPr>
+          <w:rFonts w:ascii="Consolas" w:eastAsia="Times New Roman" w:hAnsi="Consolas" w:cs="Times New Roman"/>
+          <w:color w:val="D4D4D4"/>
+          <w:sz w:val="21"/>
+          <w:szCs w:val="21"/>
+        </w:rPr>
+        <w:t>; </w:t>
+      </w:r>
+      <w:r>
+        <w:rPr>
+          <w:rFonts w:ascii="Consolas" w:eastAsia="Times New Roman" w:hAnsi="Consolas" w:cs="Times New Roman"/>
+          <w:color w:val="569CD6"/>
+          <w:sz w:val="21"/>
+          <w:szCs w:val="21"/>
+        </w:rPr>
+        <w:t>set</w:t>
+      </w:r>
+      <w:r>
+        <w:rPr>
+          <w:rFonts w:ascii="Consolas" w:eastAsia="Times New Roman" w:hAnsi="Consolas" w:cs="Times New Roman"/>
+          <w:color w:val="D4D4D4"/>
+          <w:sz w:val="21"/>
+          <w:szCs w:val="21"/>
+        </w:rPr>
+        <w:t>; }</w:t>
+      </w:r>
+    </w:p>
+    <w:p>
+      <w:pPr>
+        <w:shd w:val="clear" w:color="auto" w:fill="1E1E1E"/>
+        <w:spacing w:after="0" w:line="285" w:lineRule="atLeast"/>
+        <w:rPr>
+          <w:rFonts w:ascii="Consolas" w:eastAsia="Times New Roman" w:hAnsi="Consolas" w:cs="Times New Roman"/>
+          <w:color w:val="D4D4D4"/>
+          <w:sz w:val="21"/>
+          <w:szCs w:val="21"/>
+        </w:rPr>
+      </w:pPr>
+      <w:r>
+        <w:rPr>
+          <w:rFonts w:ascii="Consolas" w:eastAsia="Times New Roman" w:hAnsi="Consolas" w:cs="Times New Roman"/>
+          <w:color w:val="D4D4D4"/>
+          <w:sz w:val="21"/>
+          <w:szCs w:val="21"/>
+        </w:rPr>
+        <w:t>    </w:t>
+      </w:r>
+      <w:r>
+        <w:rPr>
+          <w:rFonts w:ascii="Consolas" w:eastAsia="Times New Roman" w:hAnsi="Consolas" w:cs="Times New Roman"/>
+          <w:color w:val="569CD6"/>
+          <w:sz w:val="21"/>
+          <w:szCs w:val="21"/>
+        </w:rPr>
+        <w:t>public</w:t>
+      </w:r>
+      <w:r>
+        <w:rPr>
+          <w:rFonts w:ascii="Consolas" w:eastAsia="Times New Roman" w:hAnsi="Consolas" w:cs="Times New Roman"/>
+          <w:color w:val="D4D4D4"/>
+          <w:sz w:val="21"/>
+          <w:szCs w:val="21"/>
+        </w:rPr>
+        <w:t> </w:t>
+      </w:r>
+      <w:r>
+        <w:rPr>
+          <w:rFonts w:ascii="Consolas" w:eastAsia="Times New Roman" w:hAnsi="Consolas" w:cs="Times New Roman"/>
+          <w:color w:val="569CD6"/>
+          <w:sz w:val="21"/>
+          <w:szCs w:val="21"/>
+        </w:rPr>
+        <w:t>decimal</w:t>
+      </w:r>
+      <w:r>
+        <w:rPr>
+          <w:rFonts w:ascii="Consolas" w:eastAsia="Times New Roman" w:hAnsi="Consolas" w:cs="Times New Roman"/>
+          <w:color w:val="D4D4D4"/>
+          <w:sz w:val="21"/>
+          <w:szCs w:val="21"/>
+        </w:rPr>
+        <w:t> </w:t>
+      </w:r>
+      <w:r>
+        <w:rPr>
+          <w:rFonts w:ascii="Consolas" w:eastAsia="Times New Roman" w:hAnsi="Consolas" w:cs="Times New Roman"/>
+          <w:color w:val="9CDCFE"/>
+          <w:sz w:val="21"/>
+          <w:szCs w:val="21"/>
+        </w:rPr>
+        <w:t>Price</w:t>
+      </w:r>
+      <w:r>
+        <w:rPr>
+          <w:rFonts w:ascii="Consolas" w:eastAsia="Times New Roman" w:hAnsi="Consolas" w:cs="Times New Roman"/>
+          <w:color w:val="D4D4D4"/>
+          <w:sz w:val="21"/>
+          <w:szCs w:val="21"/>
+        </w:rPr>
+        <w:t> </w:t>
+      </w:r>
+      <w:proofErr w:type="gramStart"/>
+      <w:r>
+        <w:rPr>
+          <w:rFonts w:ascii="Consolas" w:eastAsia="Times New Roman" w:hAnsi="Consolas" w:cs="Times New Roman"/>
+          <w:color w:val="D4D4D4"/>
+          <w:sz w:val="21"/>
+          <w:szCs w:val="21"/>
+        </w:rPr>
+        <w:t>{ </w:t>
+      </w:r>
+      <w:r>
+        <w:rPr>
+          <w:rFonts w:ascii="Consolas" w:eastAsia="Times New Roman" w:hAnsi="Consolas" w:cs="Times New Roman"/>
+          <w:color w:val="569CD6"/>
+          <w:sz w:val="21"/>
+          <w:szCs w:val="21"/>
+        </w:rPr>
+        <w:t>get</w:t>
+      </w:r>
+      <w:proofErr w:type="gramEnd"/>
+      <w:r>
+        <w:rPr>
+          <w:rFonts w:ascii="Consolas" w:eastAsia="Times New Roman" w:hAnsi="Consolas" w:cs="Times New Roman"/>
+          <w:color w:val="D4D4D4"/>
+          <w:sz w:val="21"/>
+          <w:szCs w:val="21"/>
+        </w:rPr>
+        <w:t>; </w:t>
+      </w:r>
+      <w:r>
+        <w:rPr>
+          <w:rFonts w:ascii="Consolas" w:eastAsia="Times New Roman" w:hAnsi="Consolas" w:cs="Times New Roman"/>
+          <w:color w:val="569CD6"/>
+          <w:sz w:val="21"/>
+          <w:szCs w:val="21"/>
+        </w:rPr>
+        <w:t>set</w:t>
+      </w:r>
+      <w:r>
+        <w:rPr>
+          <w:rFonts w:ascii="Consolas" w:eastAsia="Times New Roman" w:hAnsi="Consolas" w:cs="Times New Roman"/>
+          <w:color w:val="D4D4D4"/>
+          <w:sz w:val="21"/>
+          <w:szCs w:val="21"/>
+        </w:rPr>
+        <w:t>; }  </w:t>
+      </w:r>
+    </w:p>
+    <w:p>
+      <w:pPr>
+        <w:shd w:val="clear" w:color="auto" w:fill="1E1E1E"/>
+        <w:spacing w:after="0" w:line="285" w:lineRule="atLeast"/>
+        <w:rPr>
+          <w:rFonts w:ascii="Consolas" w:eastAsia="Times New Roman" w:hAnsi="Consolas" w:cs="Times New Roman"/>
+          <w:color w:val="D4D4D4"/>
+          <w:sz w:val="21"/>
+          <w:szCs w:val="21"/>
+        </w:rPr>
+      </w:pPr>
+      <w:r>
+        <w:rPr>
+          <w:rFonts w:ascii="Consolas" w:eastAsia="Times New Roman" w:hAnsi="Consolas" w:cs="Times New Roman"/>
+          <w:color w:val="D4D4D4"/>
+          <w:sz w:val="21"/>
+          <w:szCs w:val="21"/>
+        </w:rPr>
+        <w:t>}</w:t>
+      </w:r>
+    </w:p>
+    <w:p>
+      <w:pPr>
+        <w:shd w:val="clear" w:color="auto" w:fill="1E1E1E"/>
+        <w:spacing w:after="0" w:line="285" w:lineRule="atLeast"/>
+        <w:rPr>
+          <w:rFonts w:ascii="Consolas" w:eastAsia="Times New Roman" w:hAnsi="Consolas" w:cs="Times New Roman"/>
+          <w:color w:val="D4D4D4"/>
+          <w:sz w:val="21"/>
+          <w:szCs w:val="21"/>
+        </w:rPr>
+      </w:pPr>
+      <w:r>
+        <w:rPr>
+          <w:rFonts w:ascii="Consolas" w:eastAsia="Times New Roman" w:hAnsi="Consolas" w:cs="Times New Roman"/>
+          <w:color w:val="D4D4D4"/>
+          <w:sz w:val="21"/>
+          <w:szCs w:val="21"/>
+        </w:rPr>
+        <w:t>}</w:t>
+      </w:r>
+    </w:p>
+    <w:p>
+      <w:pPr>
+        <w:pStyle w:val="ListParagraph"/>
+      </w:pPr>
+    </w:p>
+    <w:p>
+      <w:r>
+        <w:br w:type="page"/>
+      </w:r>
+    </w:p>
+    <w:p>
+      <w:r>
+        <w:lastRenderedPageBreak/>
+        <w:t xml:space="preserve">In addition to saving Order info to the Queue, </w:t>
+      </w:r>
+      <w:proofErr w:type="gramStart"/>
+      <w:r>
+        <w:t>We</w:t>
+      </w:r>
+      <w:proofErr w:type="gramEnd"/>
+      <w:r>
+        <w:t xml:space="preserve"> are going to read it from Queue using </w:t>
+      </w:r>
+    </w:p>
+    <w:p>
+      <w:pPr>
+        <w:pStyle w:val="ListParagraph"/>
+        <w:numPr>
+          <w:ilvl w:val="0"/>
+          <w:numId w:val="1"/>
+        </w:numPr>
+        <w:rPr>
+          <w:b/>
+          <w:bCs/>
+        </w:rPr>
+      </w:pPr>
+      <w:r>
+        <w:rPr>
+          <w:b/>
+          <w:bCs/>
+        </w:rPr>
+        <w:t>Queue Trigger</w:t>
+      </w:r>
+    </w:p>
+    <w:p>
+      <w:r>
+        <w:t>Convert it to a Blob using</w:t>
+      </w:r>
+    </w:p>
+    <w:p>
+      <w:pPr>
+        <w:pStyle w:val="ListParagraph"/>
+        <w:numPr>
+          <w:ilvl w:val="0"/>
+          <w:numId w:val="1"/>
+        </w:numPr>
+        <w:rPr>
+          <w:b/>
+          <w:bCs/>
+        </w:rPr>
+      </w:pPr>
+      <w:r>
+        <w:rPr>
+          <w:b/>
+          <w:bCs/>
+        </w:rPr>
+        <w:t>Blob output and trigger</w:t>
+      </w:r>
+    </w:p>
+    <w:p>
+      <w:r>
+        <w:t>Send mail using</w:t>
+      </w:r>
+    </w:p>
+    <w:p>
+      <w:pPr>
+        <w:pStyle w:val="ListParagraph"/>
+        <w:numPr>
+          <w:ilvl w:val="0"/>
+          <w:numId w:val="1"/>
+        </w:numPr>
+        <w:rPr>
+          <w:b/>
+          <w:bCs/>
+        </w:rPr>
+      </w:pPr>
+      <w:r>
+        <w:rPr>
+          <w:b/>
+          <w:bCs/>
+        </w:rPr>
+        <w:t>SendGrid email output</w:t>
+      </w:r>
+    </w:p>
+    <w:p>
+      <w:r>
+        <w:t>And Save it in the table using</w:t>
+      </w:r>
+    </w:p>
+    <w:p>
+      <w:pPr>
+        <w:pStyle w:val="ListParagraph"/>
+        <w:numPr>
+          <w:ilvl w:val="0"/>
+          <w:numId w:val="1"/>
+        </w:numPr>
+        <w:rPr>
+          <w:b/>
+          <w:bCs/>
+        </w:rPr>
+      </w:pPr>
+      <w:r>
+        <w:rPr>
+          <w:b/>
+          <w:bCs/>
+        </w:rPr>
+        <w:t>Table storage input and Output</w:t>
+      </w:r>
+    </w:p>
+    <w:p>
+      <w:pPr>
+        <w:rPr>
+          <w:b/>
+          <w:bCs/>
+        </w:rPr>
+      </w:pPr>
+      <w:r>
+        <w:rPr>
+          <w:b/>
+          <w:bCs/>
+        </w:rPr>
+        <w:t xml:space="preserve">In this exercise we are going to write a </w:t>
+      </w:r>
+      <w:proofErr w:type="gramStart"/>
+      <w:r>
+        <w:rPr>
+          <w:b/>
+          <w:bCs/>
+        </w:rPr>
+        <w:t>listener..</w:t>
+      </w:r>
+      <w:proofErr w:type="gramEnd"/>
+    </w:p>
+    <w:p>
+      <w:pPr>
+        <w:pStyle w:val="ListParagraph"/>
+        <w:numPr>
+          <w:ilvl w:val="0"/>
+          <w:numId w:val="2"/>
+        </w:numPr>
+        <w:rPr>
+          <w:b/>
+          <w:bCs/>
+        </w:rPr>
+      </w:pPr>
+      <w:r>
+        <w:rPr>
+          <w:b/>
+          <w:bCs/>
+        </w:rPr>
+        <w:t>Listen to any incoming message to a queue</w:t>
+      </w:r>
+    </w:p>
+    <w:p>
+      <w:pPr>
+        <w:pStyle w:val="ListParagraph"/>
+        <w:numPr>
+          <w:ilvl w:val="0"/>
+          <w:numId w:val="2"/>
+        </w:numPr>
+        <w:rPr>
+          <w:b/>
+          <w:bCs/>
+        </w:rPr>
+      </w:pPr>
+      <w:r>
+        <w:rPr>
+          <w:b/>
+          <w:bCs/>
+        </w:rPr>
+        <w:t>Create a License file in blob storage</w:t>
+      </w:r>
+    </w:p>
+    <w:p>
+      <w:pPr>
+        <w:rPr>
+          <w:b/>
+          <w:bCs/>
+        </w:rPr>
+      </w:pPr>
+      <w:r>
+        <w:rPr>
+          <w:b/>
+          <w:bCs/>
+        </w:rPr>
+        <w:t>Using Visual Studio</w:t>
+      </w:r>
+    </w:p>
+    <w:p>
+      <w:pPr>
+        <w:rPr>
+          <w:b/>
+          <w:bCs/>
+        </w:rPr>
+      </w:pPr>
       <w:bookmarkStart w:id="0" w:name="_GoBack"/>
       <w:bookmarkEnd w:id="0"/>
     </w:p>
     <w:p>
       <w:pPr>
-        <w:shd w:val="clear" w:color="auto" w:fill="1E1E1E"/>
-        <w:spacing w:after="0" w:line="285" w:lineRule="atLeast"/>
-        <w:rPr>
-          <w:rFonts w:ascii="Consolas" w:eastAsia="Times New Roman" w:hAnsi="Consolas" w:cs="Times New Roman"/>
-          <w:color w:val="D4D4D4"/>
-          <w:sz w:val="21"/>
-          <w:szCs w:val="21"/>
-        </w:rPr>
-      </w:pPr>
-      <w:r>
-        <w:rPr>
-          <w:rFonts w:ascii="Consolas" w:eastAsia="Times New Roman" w:hAnsi="Consolas" w:cs="Times New Roman"/>
-          <w:color w:val="D4D4D4"/>
-          <w:sz w:val="21"/>
-          <w:szCs w:val="21"/>
-        </w:rPr>
-        <w:t>            </w:t>
-      </w:r>
-      <w:r>
-        <w:rPr>
-          <w:rFonts w:ascii="Consolas" w:eastAsia="Times New Roman" w:hAnsi="Consolas" w:cs="Times New Roman"/>
-          <w:color w:val="C586C0"/>
-          <w:sz w:val="21"/>
-          <w:szCs w:val="21"/>
-        </w:rPr>
-        <w:t>return</w:t>
-      </w:r>
-      <w:r>
-        <w:rPr>
-          <w:rFonts w:ascii="Consolas" w:eastAsia="Times New Roman" w:hAnsi="Consolas" w:cs="Times New Roman"/>
-          <w:color w:val="D4D4D4"/>
-          <w:sz w:val="21"/>
-          <w:szCs w:val="21"/>
-        </w:rPr>
-        <w:t> </w:t>
-      </w:r>
-      <w:r>
-        <w:rPr>
-          <w:rFonts w:ascii="Consolas" w:eastAsia="Times New Roman" w:hAnsi="Consolas" w:cs="Times New Roman"/>
-          <w:color w:val="569CD6"/>
-          <w:sz w:val="21"/>
-          <w:szCs w:val="21"/>
-        </w:rPr>
-        <w:t>new</w:t>
-      </w:r>
-      <w:r>
-        <w:rPr>
-          <w:rFonts w:ascii="Consolas" w:eastAsia="Times New Roman" w:hAnsi="Consolas" w:cs="Times New Roman"/>
-          <w:color w:val="D4D4D4"/>
-          <w:sz w:val="21"/>
-          <w:szCs w:val="21"/>
-        </w:rPr>
-        <w:t> </w:t>
-      </w:r>
-      <w:proofErr w:type="gramStart"/>
-      <w:r>
-        <w:rPr>
-          <w:rFonts w:ascii="Consolas" w:eastAsia="Times New Roman" w:hAnsi="Consolas" w:cs="Times New Roman"/>
-          <w:color w:val="4EC9B0"/>
-          <w:sz w:val="21"/>
-          <w:szCs w:val="21"/>
-        </w:rPr>
-        <w:t>OkObjectResult</w:t>
-      </w:r>
-      <w:r>
-        <w:rPr>
-          <w:rFonts w:ascii="Consolas" w:eastAsia="Times New Roman" w:hAnsi="Consolas" w:cs="Times New Roman"/>
-          <w:color w:val="D4D4D4"/>
-          <w:sz w:val="21"/>
-          <w:szCs w:val="21"/>
-        </w:rPr>
-        <w:t>(</w:t>
-      </w:r>
-      <w:proofErr w:type="gramEnd"/>
-      <w:r>
-        <w:rPr>
-          <w:rFonts w:ascii="Consolas" w:eastAsia="Times New Roman" w:hAnsi="Consolas" w:cs="Times New Roman"/>
-          <w:color w:val="CE9178"/>
-          <w:sz w:val="21"/>
-          <w:szCs w:val="21"/>
-        </w:rPr>
-        <w:t>$"Thank you for your putrchase"</w:t>
-      </w:r>
-      <w:r>
-        <w:rPr>
-          <w:rFonts w:ascii="Consolas" w:eastAsia="Times New Roman" w:hAnsi="Consolas" w:cs="Times New Roman"/>
-          <w:color w:val="D4D4D4"/>
-          <w:sz w:val="21"/>
-          <w:szCs w:val="21"/>
-        </w:rPr>
-        <w:t>);</w:t>
-      </w:r>
-    </w:p>
-    <w:p>
-      <w:pPr>
-        <w:shd w:val="clear" w:color="auto" w:fill="1E1E1E"/>
-        <w:spacing w:after="0" w:line="285" w:lineRule="atLeast"/>
-        <w:rPr>
-          <w:rFonts w:ascii="Consolas" w:eastAsia="Times New Roman" w:hAnsi="Consolas" w:cs="Times New Roman"/>
-          <w:color w:val="D4D4D4"/>
-          <w:sz w:val="21"/>
-          <w:szCs w:val="21"/>
-        </w:rPr>
-      </w:pPr>
-      <w:r>
-        <w:rPr>
-          <w:rFonts w:ascii="Consolas" w:eastAsia="Times New Roman" w:hAnsi="Consolas" w:cs="Times New Roman"/>
-          <w:color w:val="D4D4D4"/>
-          <w:sz w:val="21"/>
-          <w:szCs w:val="21"/>
-        </w:rPr>
-        <w:t>        }</w:t>
-      </w:r>
-    </w:p>
-    <w:p>
-      <w:pPr>
-        <w:shd w:val="clear" w:color="auto" w:fill="1E1E1E"/>
-        <w:spacing w:after="0" w:line="285" w:lineRule="atLeast"/>
-        <w:rPr>
-          <w:rFonts w:ascii="Consolas" w:eastAsia="Times New Roman" w:hAnsi="Consolas" w:cs="Times New Roman"/>
-          <w:color w:val="D4D4D4"/>
-          <w:sz w:val="21"/>
-          <w:szCs w:val="21"/>
-        </w:rPr>
-      </w:pPr>
-      <w:r>
-        <w:rPr>
-          <w:rFonts w:ascii="Consolas" w:eastAsia="Times New Roman" w:hAnsi="Consolas" w:cs="Times New Roman"/>
-          <w:color w:val="D4D4D4"/>
-          <w:sz w:val="21"/>
-          <w:szCs w:val="21"/>
-        </w:rPr>
-        <w:t>    }</w:t>
-      </w:r>
-    </w:p>
-    <w:p>
-      <w:pPr>
-        <w:shd w:val="clear" w:color="auto" w:fill="1E1E1E"/>
-        <w:spacing w:after="240" w:line="285" w:lineRule="atLeast"/>
-        <w:rPr>
-          <w:rFonts w:ascii="Consolas" w:eastAsia="Times New Roman" w:hAnsi="Consolas" w:cs="Times New Roman"/>
-          <w:color w:val="D4D4D4"/>
-          <w:sz w:val="21"/>
-          <w:szCs w:val="21"/>
-        </w:rPr>
-      </w:pPr>
-    </w:p>
-    <w:p>
-      <w:pPr>
-        <w:shd w:val="clear" w:color="auto" w:fill="1E1E1E"/>
-        <w:spacing w:after="0" w:line="285" w:lineRule="atLeast"/>
-        <w:rPr>
-          <w:rFonts w:ascii="Consolas" w:eastAsia="Times New Roman" w:hAnsi="Consolas" w:cs="Times New Roman"/>
-          <w:color w:val="D4D4D4"/>
-          <w:sz w:val="21"/>
-          <w:szCs w:val="21"/>
-        </w:rPr>
-      </w:pPr>
-      <w:r>
-        <w:rPr>
-          <w:rFonts w:ascii="Consolas" w:eastAsia="Times New Roman" w:hAnsi="Consolas" w:cs="Times New Roman"/>
-          <w:color w:val="569CD6"/>
-          <w:sz w:val="21"/>
-          <w:szCs w:val="21"/>
-        </w:rPr>
-        <w:t>public</w:t>
-      </w:r>
-      <w:r>
-        <w:rPr>
-          <w:rFonts w:ascii="Consolas" w:eastAsia="Times New Roman" w:hAnsi="Consolas" w:cs="Times New Roman"/>
-          <w:color w:val="D4D4D4"/>
-          <w:sz w:val="21"/>
-          <w:szCs w:val="21"/>
-        </w:rPr>
-        <w:t> </w:t>
-      </w:r>
-      <w:r>
-        <w:rPr>
-          <w:rFonts w:ascii="Consolas" w:eastAsia="Times New Roman" w:hAnsi="Consolas" w:cs="Times New Roman"/>
-          <w:color w:val="569CD6"/>
-          <w:sz w:val="21"/>
-          <w:szCs w:val="21"/>
-        </w:rPr>
-        <w:t>class</w:t>
-      </w:r>
-      <w:r>
-        <w:rPr>
-          <w:rFonts w:ascii="Consolas" w:eastAsia="Times New Roman" w:hAnsi="Consolas" w:cs="Times New Roman"/>
-          <w:color w:val="D4D4D4"/>
-          <w:sz w:val="21"/>
-          <w:szCs w:val="21"/>
-        </w:rPr>
-        <w:t> </w:t>
-      </w:r>
-      <w:r>
-        <w:rPr>
-          <w:rFonts w:ascii="Consolas" w:eastAsia="Times New Roman" w:hAnsi="Consolas" w:cs="Times New Roman"/>
-          <w:color w:val="4EC9B0"/>
-          <w:sz w:val="21"/>
-          <w:szCs w:val="21"/>
-        </w:rPr>
-        <w:t>Order</w:t>
-      </w:r>
-    </w:p>
-    <w:p>
-      <w:pPr>
-        <w:shd w:val="clear" w:color="auto" w:fill="1E1E1E"/>
-        <w:spacing w:after="0" w:line="285" w:lineRule="atLeast"/>
-        <w:rPr>
-          <w:rFonts w:ascii="Consolas" w:eastAsia="Times New Roman" w:hAnsi="Consolas" w:cs="Times New Roman"/>
-          <w:color w:val="D4D4D4"/>
-          <w:sz w:val="21"/>
-          <w:szCs w:val="21"/>
-        </w:rPr>
-      </w:pPr>
-      <w:r>
-        <w:rPr>
-          <w:rFonts w:ascii="Consolas" w:eastAsia="Times New Roman" w:hAnsi="Consolas" w:cs="Times New Roman"/>
-          <w:color w:val="D4D4D4"/>
-          <w:sz w:val="21"/>
-          <w:szCs w:val="21"/>
-        </w:rPr>
-        <w:t>{</w:t>
-      </w:r>
-    </w:p>
-    <w:p>
-      <w:pPr>
-        <w:shd w:val="clear" w:color="auto" w:fill="1E1E1E"/>
-        <w:spacing w:after="0" w:line="285" w:lineRule="atLeast"/>
-        <w:rPr>
-          <w:rFonts w:ascii="Consolas" w:eastAsia="Times New Roman" w:hAnsi="Consolas" w:cs="Times New Roman"/>
-          <w:color w:val="D4D4D4"/>
-          <w:sz w:val="21"/>
-          <w:szCs w:val="21"/>
-        </w:rPr>
-      </w:pPr>
-      <w:r>
-        <w:rPr>
-          <w:rFonts w:ascii="Consolas" w:eastAsia="Times New Roman" w:hAnsi="Consolas" w:cs="Times New Roman"/>
-          <w:color w:val="D4D4D4"/>
-          <w:sz w:val="21"/>
-          <w:szCs w:val="21"/>
-        </w:rPr>
-        <w:t>    </w:t>
-      </w:r>
-      <w:r>
-        <w:rPr>
-          <w:rFonts w:ascii="Consolas" w:eastAsia="Times New Roman" w:hAnsi="Consolas" w:cs="Times New Roman"/>
-          <w:color w:val="569CD6"/>
-          <w:sz w:val="21"/>
-          <w:szCs w:val="21"/>
-        </w:rPr>
-        <w:t>public</w:t>
-      </w:r>
-      <w:r>
-        <w:rPr>
-          <w:rFonts w:ascii="Consolas" w:eastAsia="Times New Roman" w:hAnsi="Consolas" w:cs="Times New Roman"/>
-          <w:color w:val="D4D4D4"/>
-          <w:sz w:val="21"/>
-          <w:szCs w:val="21"/>
-        </w:rPr>
-        <w:t> </w:t>
-      </w:r>
-      <w:r>
-        <w:rPr>
-          <w:rFonts w:ascii="Consolas" w:eastAsia="Times New Roman" w:hAnsi="Consolas" w:cs="Times New Roman"/>
-          <w:color w:val="569CD6"/>
-          <w:sz w:val="21"/>
-          <w:szCs w:val="21"/>
-        </w:rPr>
-        <w:t>string</w:t>
-      </w:r>
-      <w:r>
-        <w:rPr>
-          <w:rFonts w:ascii="Consolas" w:eastAsia="Times New Roman" w:hAnsi="Consolas" w:cs="Times New Roman"/>
-          <w:color w:val="D4D4D4"/>
-          <w:sz w:val="21"/>
-          <w:szCs w:val="21"/>
-        </w:rPr>
-        <w:t> </w:t>
-      </w:r>
-      <w:proofErr w:type="spellStart"/>
-      <w:r>
-        <w:rPr>
-          <w:rFonts w:ascii="Consolas" w:eastAsia="Times New Roman" w:hAnsi="Consolas" w:cs="Times New Roman"/>
-          <w:color w:val="9CDCFE"/>
-          <w:sz w:val="21"/>
-          <w:szCs w:val="21"/>
-        </w:rPr>
-        <w:t>OrderId</w:t>
-      </w:r>
-      <w:proofErr w:type="spellEnd"/>
-      <w:r>
-        <w:rPr>
-          <w:rFonts w:ascii="Consolas" w:eastAsia="Times New Roman" w:hAnsi="Consolas" w:cs="Times New Roman"/>
-          <w:color w:val="D4D4D4"/>
-          <w:sz w:val="21"/>
-          <w:szCs w:val="21"/>
-        </w:rPr>
-        <w:t> </w:t>
-      </w:r>
-      <w:proofErr w:type="gramStart"/>
-      <w:r>
-        <w:rPr>
-          <w:rFonts w:ascii="Consolas" w:eastAsia="Times New Roman" w:hAnsi="Consolas" w:cs="Times New Roman"/>
-          <w:color w:val="D4D4D4"/>
-          <w:sz w:val="21"/>
-          <w:szCs w:val="21"/>
-        </w:rPr>
-        <w:t>{ </w:t>
-      </w:r>
-      <w:r>
-        <w:rPr>
-          <w:rFonts w:ascii="Consolas" w:eastAsia="Times New Roman" w:hAnsi="Consolas" w:cs="Times New Roman"/>
-          <w:color w:val="569CD6"/>
-          <w:sz w:val="21"/>
-          <w:szCs w:val="21"/>
-        </w:rPr>
-        <w:t>get</w:t>
-      </w:r>
-      <w:proofErr w:type="gramEnd"/>
-      <w:r>
-        <w:rPr>
-          <w:rFonts w:ascii="Consolas" w:eastAsia="Times New Roman" w:hAnsi="Consolas" w:cs="Times New Roman"/>
-          <w:color w:val="D4D4D4"/>
-          <w:sz w:val="21"/>
-          <w:szCs w:val="21"/>
-        </w:rPr>
-        <w:t>; </w:t>
-      </w:r>
-      <w:r>
-        <w:rPr>
-          <w:rFonts w:ascii="Consolas" w:eastAsia="Times New Roman" w:hAnsi="Consolas" w:cs="Times New Roman"/>
-          <w:color w:val="569CD6"/>
-          <w:sz w:val="21"/>
-          <w:szCs w:val="21"/>
-        </w:rPr>
-        <w:t>set</w:t>
-      </w:r>
-      <w:r>
-        <w:rPr>
-          <w:rFonts w:ascii="Consolas" w:eastAsia="Times New Roman" w:hAnsi="Consolas" w:cs="Times New Roman"/>
-          <w:color w:val="D4D4D4"/>
-          <w:sz w:val="21"/>
-          <w:szCs w:val="21"/>
-        </w:rPr>
-        <w:t>; } </w:t>
-      </w:r>
-    </w:p>
-    <w:p>
-      <w:pPr>
-        <w:shd w:val="clear" w:color="auto" w:fill="1E1E1E"/>
-        <w:spacing w:after="0" w:line="285" w:lineRule="atLeast"/>
-        <w:rPr>
-          <w:rFonts w:ascii="Consolas" w:eastAsia="Times New Roman" w:hAnsi="Consolas" w:cs="Times New Roman"/>
-          <w:color w:val="D4D4D4"/>
-          <w:sz w:val="21"/>
-          <w:szCs w:val="21"/>
-        </w:rPr>
-      </w:pPr>
-      <w:r>
-        <w:rPr>
-          <w:rFonts w:ascii="Consolas" w:eastAsia="Times New Roman" w:hAnsi="Consolas" w:cs="Times New Roman"/>
-          <w:color w:val="D4D4D4"/>
-          <w:sz w:val="21"/>
-          <w:szCs w:val="21"/>
-        </w:rPr>
-        <w:t>    </w:t>
-      </w:r>
-      <w:r>
-        <w:rPr>
-          <w:rFonts w:ascii="Consolas" w:eastAsia="Times New Roman" w:hAnsi="Consolas" w:cs="Times New Roman"/>
-          <w:color w:val="569CD6"/>
-          <w:sz w:val="21"/>
-          <w:szCs w:val="21"/>
-        </w:rPr>
-        <w:t>public</w:t>
-      </w:r>
-      <w:r>
-        <w:rPr>
-          <w:rFonts w:ascii="Consolas" w:eastAsia="Times New Roman" w:hAnsi="Consolas" w:cs="Times New Roman"/>
-          <w:color w:val="D4D4D4"/>
-          <w:sz w:val="21"/>
-          <w:szCs w:val="21"/>
-        </w:rPr>
-        <w:t> </w:t>
-      </w:r>
-      <w:r>
-        <w:rPr>
-          <w:rFonts w:ascii="Consolas" w:eastAsia="Times New Roman" w:hAnsi="Consolas" w:cs="Times New Roman"/>
-          <w:color w:val="569CD6"/>
-          <w:sz w:val="21"/>
-          <w:szCs w:val="21"/>
-        </w:rPr>
-        <w:t>string</w:t>
-      </w:r>
-      <w:r>
-        <w:rPr>
-          <w:rFonts w:ascii="Consolas" w:eastAsia="Times New Roman" w:hAnsi="Consolas" w:cs="Times New Roman"/>
-          <w:color w:val="D4D4D4"/>
-          <w:sz w:val="21"/>
-          <w:szCs w:val="21"/>
-        </w:rPr>
-        <w:t> </w:t>
-      </w:r>
-      <w:proofErr w:type="spellStart"/>
-      <w:r>
-        <w:rPr>
-          <w:rFonts w:ascii="Consolas" w:eastAsia="Times New Roman" w:hAnsi="Consolas" w:cs="Times New Roman"/>
-          <w:color w:val="9CDCFE"/>
-          <w:sz w:val="21"/>
-          <w:szCs w:val="21"/>
-        </w:rPr>
-        <w:t>ProductId</w:t>
-      </w:r>
-      <w:proofErr w:type="spellEnd"/>
-      <w:r>
-        <w:rPr>
-          <w:rFonts w:ascii="Consolas" w:eastAsia="Times New Roman" w:hAnsi="Consolas" w:cs="Times New Roman"/>
-          <w:color w:val="D4D4D4"/>
-          <w:sz w:val="21"/>
-          <w:szCs w:val="21"/>
-        </w:rPr>
-        <w:t> </w:t>
-      </w:r>
-      <w:proofErr w:type="gramStart"/>
-      <w:r>
-        <w:rPr>
-          <w:rFonts w:ascii="Consolas" w:eastAsia="Times New Roman" w:hAnsi="Consolas" w:cs="Times New Roman"/>
-          <w:color w:val="D4D4D4"/>
-          <w:sz w:val="21"/>
-          <w:szCs w:val="21"/>
-        </w:rPr>
-        <w:t>{ </w:t>
-      </w:r>
-      <w:r>
-        <w:rPr>
-          <w:rFonts w:ascii="Consolas" w:eastAsia="Times New Roman" w:hAnsi="Consolas" w:cs="Times New Roman"/>
-          <w:color w:val="569CD6"/>
-          <w:sz w:val="21"/>
-          <w:szCs w:val="21"/>
-        </w:rPr>
-        <w:t>get</w:t>
-      </w:r>
-      <w:proofErr w:type="gramEnd"/>
-      <w:r>
-        <w:rPr>
-          <w:rFonts w:ascii="Consolas" w:eastAsia="Times New Roman" w:hAnsi="Consolas" w:cs="Times New Roman"/>
-          <w:color w:val="D4D4D4"/>
-          <w:sz w:val="21"/>
-          <w:szCs w:val="21"/>
-        </w:rPr>
-        <w:t>; </w:t>
-      </w:r>
-      <w:r>
-        <w:rPr>
-          <w:rFonts w:ascii="Consolas" w:eastAsia="Times New Roman" w:hAnsi="Consolas" w:cs="Times New Roman"/>
-          <w:color w:val="569CD6"/>
-          <w:sz w:val="21"/>
-          <w:szCs w:val="21"/>
-        </w:rPr>
-        <w:t>set</w:t>
-      </w:r>
-      <w:r>
-        <w:rPr>
-          <w:rFonts w:ascii="Consolas" w:eastAsia="Times New Roman" w:hAnsi="Consolas" w:cs="Times New Roman"/>
-          <w:color w:val="D4D4D4"/>
-          <w:sz w:val="21"/>
-          <w:szCs w:val="21"/>
-        </w:rPr>
-        <w:t>;}</w:t>
-      </w:r>
-    </w:p>
-    <w:p>
-      <w:pPr>
-        <w:shd w:val="clear" w:color="auto" w:fill="1E1E1E"/>
-        <w:spacing w:after="0" w:line="285" w:lineRule="atLeast"/>
-        <w:rPr>
-          <w:rFonts w:ascii="Consolas" w:eastAsia="Times New Roman" w:hAnsi="Consolas" w:cs="Times New Roman"/>
-          <w:color w:val="D4D4D4"/>
-          <w:sz w:val="21"/>
-          <w:szCs w:val="21"/>
-        </w:rPr>
-      </w:pPr>
-      <w:r>
-        <w:rPr>
-          <w:rFonts w:ascii="Consolas" w:eastAsia="Times New Roman" w:hAnsi="Consolas" w:cs="Times New Roman"/>
-          <w:color w:val="D4D4D4"/>
-          <w:sz w:val="21"/>
-          <w:szCs w:val="21"/>
-        </w:rPr>
-        <w:t>    </w:t>
-      </w:r>
-      <w:r>
-        <w:rPr>
-          <w:rFonts w:ascii="Consolas" w:eastAsia="Times New Roman" w:hAnsi="Consolas" w:cs="Times New Roman"/>
-          <w:color w:val="569CD6"/>
-          <w:sz w:val="21"/>
-          <w:szCs w:val="21"/>
-        </w:rPr>
-        <w:t>public</w:t>
-      </w:r>
-      <w:r>
-        <w:rPr>
-          <w:rFonts w:ascii="Consolas" w:eastAsia="Times New Roman" w:hAnsi="Consolas" w:cs="Times New Roman"/>
-          <w:color w:val="D4D4D4"/>
-          <w:sz w:val="21"/>
-          <w:szCs w:val="21"/>
-        </w:rPr>
-        <w:t> </w:t>
-      </w:r>
-      <w:r>
-        <w:rPr>
-          <w:rFonts w:ascii="Consolas" w:eastAsia="Times New Roman" w:hAnsi="Consolas" w:cs="Times New Roman"/>
-          <w:color w:val="569CD6"/>
-          <w:sz w:val="21"/>
-          <w:szCs w:val="21"/>
-        </w:rPr>
-        <w:t>string</w:t>
-      </w:r>
-      <w:r>
-        <w:rPr>
-          <w:rFonts w:ascii="Consolas" w:eastAsia="Times New Roman" w:hAnsi="Consolas" w:cs="Times New Roman"/>
-          <w:color w:val="D4D4D4"/>
-          <w:sz w:val="21"/>
-          <w:szCs w:val="21"/>
-        </w:rPr>
-        <w:t> </w:t>
-      </w:r>
-      <w:r>
-        <w:rPr>
-          <w:rFonts w:ascii="Consolas" w:eastAsia="Times New Roman" w:hAnsi="Consolas" w:cs="Times New Roman"/>
-          <w:color w:val="9CDCFE"/>
-          <w:sz w:val="21"/>
-          <w:szCs w:val="21"/>
-        </w:rPr>
-        <w:t>Email</w:t>
-      </w:r>
-      <w:r>
-        <w:rPr>
-          <w:rFonts w:ascii="Consolas" w:eastAsia="Times New Roman" w:hAnsi="Consolas" w:cs="Times New Roman"/>
-          <w:color w:val="D4D4D4"/>
-          <w:sz w:val="21"/>
-          <w:szCs w:val="21"/>
-        </w:rPr>
-        <w:t> </w:t>
-      </w:r>
-      <w:proofErr w:type="gramStart"/>
-      <w:r>
-        <w:rPr>
-          <w:rFonts w:ascii="Consolas" w:eastAsia="Times New Roman" w:hAnsi="Consolas" w:cs="Times New Roman"/>
-          <w:color w:val="D4D4D4"/>
-          <w:sz w:val="21"/>
-          <w:szCs w:val="21"/>
-        </w:rPr>
-        <w:t>{ </w:t>
-      </w:r>
-      <w:r>
-        <w:rPr>
-          <w:rFonts w:ascii="Consolas" w:eastAsia="Times New Roman" w:hAnsi="Consolas" w:cs="Times New Roman"/>
-          <w:color w:val="569CD6"/>
-          <w:sz w:val="21"/>
-          <w:szCs w:val="21"/>
-        </w:rPr>
-        <w:t>get</w:t>
-      </w:r>
-      <w:proofErr w:type="gramEnd"/>
-      <w:r>
-        <w:rPr>
-          <w:rFonts w:ascii="Consolas" w:eastAsia="Times New Roman" w:hAnsi="Consolas" w:cs="Times New Roman"/>
-          <w:color w:val="D4D4D4"/>
-          <w:sz w:val="21"/>
-          <w:szCs w:val="21"/>
-        </w:rPr>
-        <w:t>; </w:t>
-      </w:r>
-      <w:r>
-        <w:rPr>
-          <w:rFonts w:ascii="Consolas" w:eastAsia="Times New Roman" w:hAnsi="Consolas" w:cs="Times New Roman"/>
-          <w:color w:val="569CD6"/>
-          <w:sz w:val="21"/>
-          <w:szCs w:val="21"/>
-        </w:rPr>
-        <w:t>set</w:t>
-      </w:r>
-      <w:r>
-        <w:rPr>
-          <w:rFonts w:ascii="Consolas" w:eastAsia="Times New Roman" w:hAnsi="Consolas" w:cs="Times New Roman"/>
-          <w:color w:val="D4D4D4"/>
-          <w:sz w:val="21"/>
-          <w:szCs w:val="21"/>
-        </w:rPr>
-        <w:t>; }</w:t>
-      </w:r>
-    </w:p>
-    <w:p>
-      <w:pPr>
-        <w:shd w:val="clear" w:color="auto" w:fill="1E1E1E"/>
-        <w:spacing w:after="0" w:line="285" w:lineRule="atLeast"/>
-        <w:rPr>
-          <w:rFonts w:ascii="Consolas" w:eastAsia="Times New Roman" w:hAnsi="Consolas" w:cs="Times New Roman"/>
-          <w:color w:val="D4D4D4"/>
-          <w:sz w:val="21"/>
-          <w:szCs w:val="21"/>
-        </w:rPr>
-      </w:pPr>
-      <w:r>
-        <w:rPr>
-          <w:rFonts w:ascii="Consolas" w:eastAsia="Times New Roman" w:hAnsi="Consolas" w:cs="Times New Roman"/>
-          <w:color w:val="D4D4D4"/>
-          <w:sz w:val="21"/>
-          <w:szCs w:val="21"/>
-        </w:rPr>
-        <w:t>    </w:t>
-      </w:r>
-      <w:r>
-        <w:rPr>
-          <w:rFonts w:ascii="Consolas" w:eastAsia="Times New Roman" w:hAnsi="Consolas" w:cs="Times New Roman"/>
-          <w:color w:val="569CD6"/>
-          <w:sz w:val="21"/>
-          <w:szCs w:val="21"/>
-        </w:rPr>
-        <w:t>public</w:t>
-      </w:r>
-      <w:r>
-        <w:rPr>
-          <w:rFonts w:ascii="Consolas" w:eastAsia="Times New Roman" w:hAnsi="Consolas" w:cs="Times New Roman"/>
-          <w:color w:val="D4D4D4"/>
-          <w:sz w:val="21"/>
-          <w:szCs w:val="21"/>
-        </w:rPr>
-        <w:t> </w:t>
-      </w:r>
-      <w:r>
-        <w:rPr>
-          <w:rFonts w:ascii="Consolas" w:eastAsia="Times New Roman" w:hAnsi="Consolas" w:cs="Times New Roman"/>
-          <w:color w:val="569CD6"/>
-          <w:sz w:val="21"/>
-          <w:szCs w:val="21"/>
-        </w:rPr>
-        <w:t>decimal</w:t>
-      </w:r>
-      <w:r>
-        <w:rPr>
-          <w:rFonts w:ascii="Consolas" w:eastAsia="Times New Roman" w:hAnsi="Consolas" w:cs="Times New Roman"/>
-          <w:color w:val="D4D4D4"/>
-          <w:sz w:val="21"/>
-          <w:szCs w:val="21"/>
-        </w:rPr>
-        <w:t> </w:t>
-      </w:r>
-      <w:r>
-        <w:rPr>
-          <w:rFonts w:ascii="Consolas" w:eastAsia="Times New Roman" w:hAnsi="Consolas" w:cs="Times New Roman"/>
-          <w:color w:val="9CDCFE"/>
-          <w:sz w:val="21"/>
-          <w:szCs w:val="21"/>
-        </w:rPr>
-        <w:t>Price</w:t>
-      </w:r>
-      <w:r>
-        <w:rPr>
-          <w:rFonts w:ascii="Consolas" w:eastAsia="Times New Roman" w:hAnsi="Consolas" w:cs="Times New Roman"/>
-          <w:color w:val="D4D4D4"/>
-          <w:sz w:val="21"/>
-          <w:szCs w:val="21"/>
-        </w:rPr>
-        <w:t> </w:t>
-      </w:r>
-      <w:proofErr w:type="gramStart"/>
-      <w:r>
-        <w:rPr>
-          <w:rFonts w:ascii="Consolas" w:eastAsia="Times New Roman" w:hAnsi="Consolas" w:cs="Times New Roman"/>
-          <w:color w:val="D4D4D4"/>
-          <w:sz w:val="21"/>
-          <w:szCs w:val="21"/>
-        </w:rPr>
-        <w:t>{ </w:t>
-      </w:r>
-      <w:r>
-        <w:rPr>
-          <w:rFonts w:ascii="Consolas" w:eastAsia="Times New Roman" w:hAnsi="Consolas" w:cs="Times New Roman"/>
-          <w:color w:val="569CD6"/>
-          <w:sz w:val="21"/>
-          <w:szCs w:val="21"/>
-        </w:rPr>
-        <w:t>get</w:t>
-      </w:r>
-      <w:proofErr w:type="gramEnd"/>
-      <w:r>
-        <w:rPr>
-          <w:rFonts w:ascii="Consolas" w:eastAsia="Times New Roman" w:hAnsi="Consolas" w:cs="Times New Roman"/>
-          <w:color w:val="D4D4D4"/>
-          <w:sz w:val="21"/>
-          <w:szCs w:val="21"/>
-        </w:rPr>
-        <w:t>; </w:t>
-      </w:r>
-      <w:r>
-        <w:rPr>
-          <w:rFonts w:ascii="Consolas" w:eastAsia="Times New Roman" w:hAnsi="Consolas" w:cs="Times New Roman"/>
-          <w:color w:val="569CD6"/>
-          <w:sz w:val="21"/>
-          <w:szCs w:val="21"/>
-        </w:rPr>
-        <w:t>set</w:t>
-      </w:r>
-      <w:r>
-        <w:rPr>
-          <w:rFonts w:ascii="Consolas" w:eastAsia="Times New Roman" w:hAnsi="Consolas" w:cs="Times New Roman"/>
-          <w:color w:val="D4D4D4"/>
-          <w:sz w:val="21"/>
-          <w:szCs w:val="21"/>
-        </w:rPr>
-        <w:t>; }  </w:t>
-      </w:r>
-    </w:p>
-    <w:p>
-      <w:pPr>
-        <w:shd w:val="clear" w:color="auto" w:fill="1E1E1E"/>
-        <w:spacing w:after="0" w:line="285" w:lineRule="atLeast"/>
-        <w:rPr>
-          <w:rFonts w:ascii="Consolas" w:eastAsia="Times New Roman" w:hAnsi="Consolas" w:cs="Times New Roman"/>
-          <w:color w:val="D4D4D4"/>
-          <w:sz w:val="21"/>
-          <w:szCs w:val="21"/>
-        </w:rPr>
-      </w:pPr>
-      <w:r>
-        <w:rPr>
-          <w:rFonts w:ascii="Consolas" w:eastAsia="Times New Roman" w:hAnsi="Consolas" w:cs="Times New Roman"/>
-          <w:color w:val="D4D4D4"/>
-          <w:sz w:val="21"/>
-          <w:szCs w:val="21"/>
-        </w:rPr>
-        <w:t>}</w:t>
-      </w:r>
-    </w:p>
-    <w:p>
-      <w:pPr>
-        <w:shd w:val="clear" w:color="auto" w:fill="1E1E1E"/>
-        <w:spacing w:after="0" w:line="285" w:lineRule="atLeast"/>
-        <w:rPr>
-          <w:rFonts w:ascii="Consolas" w:eastAsia="Times New Roman" w:hAnsi="Consolas" w:cs="Times New Roman"/>
-          <w:color w:val="D4D4D4"/>
-          <w:sz w:val="21"/>
-          <w:szCs w:val="21"/>
-        </w:rPr>
-      </w:pPr>
-      <w:r>
-        <w:rPr>
-          <w:rFonts w:ascii="Consolas" w:eastAsia="Times New Roman" w:hAnsi="Consolas" w:cs="Times New Roman"/>
-          <w:color w:val="D4D4D4"/>
-          <w:sz w:val="21"/>
-          <w:szCs w:val="21"/>
-        </w:rPr>
-        <w:t>}</w:t>
-      </w:r>
-    </w:p>
-    <w:p>
-      <w:pPr>
-        <w:pStyle w:val="ListParagraph"/>
-      </w:pPr>
-    </w:p>
-    <w:p>
-      <w:pPr>
-        <w:pStyle w:val="ListParagraph"/>
+        <w:ind w:left="720"/>
+        <w:rPr>
+          <w:b/>
+          <w:bCs/>
+        </w:rPr>
+      </w:pPr>
+    </w:p>
+    <w:p>
+      <w:pPr>
+        <w:ind w:left="720"/>
+        <w:rPr>
+          <w:b/>
+          <w:bCs/>
+        </w:rPr>
+      </w:pPr>
+    </w:p>
+    <w:p>
+      <w:pPr>
+        <w:ind w:left="720"/>
+        <w:rPr>
+          <w:b/>
+          <w:bCs/>
+        </w:rPr>
+      </w:pPr>
+    </w:p>
+    <w:p>
+      <w:pPr>
+        <w:ind w:left="720"/>
+        <w:rPr>
+          <w:b/>
+          <w:bCs/>
+        </w:rPr>
       </w:pPr>
     </w:p>
     <w:sectPr>

</xml_diff>